<commit_message>
create the new Use Case diagram but it is not complete
</commit_message>
<xml_diff>
--- a/Documents/Interim Report/Interim Report.docx
+++ b/Documents/Interim Report/Interim Report.docx
@@ -170,326 +170,435 @@
         <w:t>Use Case Diagram</w:t>
       </w:r>
     </w:p>
-    <w:p>
-      <w:pPr>
-        <w:jc w:val="both"/>
-        <w:rPr>
-          <w:rFonts w:ascii="Arial" w:hAnsi="Arial" w:cs="Arial"/>
-          <w:b/>
-          <w:bCs/>
-          <w:sz w:val="28"/>
-          <w:szCs w:val="28"/>
-        </w:rPr>
-      </w:pPr>
-    </w:p>
-    <w:p>
-      <w:pPr>
-        <w:jc w:val="both"/>
-        <w:rPr>
-          <w:rFonts w:ascii="Arial" w:hAnsi="Arial" w:cs="Arial"/>
-          <w:b/>
-          <w:bCs/>
-          <w:sz w:val="28"/>
-          <w:szCs w:val="28"/>
-        </w:rPr>
-      </w:pPr>
-    </w:p>
-    <w:p>
-      <w:pPr>
-        <w:jc w:val="both"/>
-        <w:rPr>
-          <w:rFonts w:ascii="Arial" w:hAnsi="Arial" w:cs="Arial"/>
-          <w:b/>
-          <w:bCs/>
-          <w:sz w:val="28"/>
-          <w:szCs w:val="28"/>
-        </w:rPr>
-      </w:pPr>
-    </w:p>
-    <w:p>
-      <w:pPr>
-        <w:jc w:val="both"/>
-        <w:rPr>
-          <w:rFonts w:ascii="Arial" w:hAnsi="Arial" w:cs="Arial"/>
-          <w:b/>
-          <w:bCs/>
-          <w:sz w:val="28"/>
-          <w:szCs w:val="28"/>
-        </w:rPr>
-      </w:pPr>
-    </w:p>
-    <w:p>
-      <w:pPr>
-        <w:jc w:val="both"/>
-        <w:rPr>
-          <w:rFonts w:ascii="Arial" w:hAnsi="Arial" w:cs="Arial"/>
-          <w:b/>
-          <w:bCs/>
-          <w:sz w:val="28"/>
-          <w:szCs w:val="28"/>
-        </w:rPr>
-      </w:pPr>
-    </w:p>
-    <w:p>
-      <w:pPr>
-        <w:jc w:val="both"/>
-        <w:rPr>
-          <w:rFonts w:ascii="Arial" w:hAnsi="Arial" w:cs="Arial"/>
-          <w:b/>
-          <w:bCs/>
-          <w:sz w:val="28"/>
-          <w:szCs w:val="28"/>
-        </w:rPr>
-      </w:pPr>
-    </w:p>
-    <w:p>
-      <w:pPr>
-        <w:jc w:val="both"/>
-        <w:rPr>
-          <w:rFonts w:ascii="Arial" w:hAnsi="Arial" w:cs="Arial"/>
-          <w:b/>
-          <w:bCs/>
-          <w:sz w:val="28"/>
-          <w:szCs w:val="28"/>
-        </w:rPr>
-      </w:pPr>
-    </w:p>
-    <w:p>
-      <w:pPr>
-        <w:jc w:val="both"/>
-        <w:rPr>
-          <w:rFonts w:ascii="Arial" w:hAnsi="Arial" w:cs="Arial"/>
-          <w:b/>
-          <w:bCs/>
-          <w:sz w:val="28"/>
-          <w:szCs w:val="28"/>
-        </w:rPr>
-      </w:pPr>
-    </w:p>
-    <w:p>
-      <w:pPr>
-        <w:jc w:val="both"/>
-        <w:rPr>
-          <w:rFonts w:ascii="Arial" w:hAnsi="Arial" w:cs="Arial"/>
-          <w:b/>
-          <w:bCs/>
-          <w:sz w:val="28"/>
-          <w:szCs w:val="28"/>
-        </w:rPr>
-      </w:pPr>
-    </w:p>
-    <w:p>
-      <w:pPr>
-        <w:jc w:val="both"/>
-        <w:rPr>
-          <w:rFonts w:ascii="Arial" w:hAnsi="Arial" w:cs="Arial"/>
-          <w:b/>
-          <w:bCs/>
-          <w:sz w:val="28"/>
-          <w:szCs w:val="28"/>
-        </w:rPr>
-      </w:pPr>
-    </w:p>
-    <w:p>
-      <w:pPr>
-        <w:jc w:val="both"/>
-        <w:rPr>
-          <w:rFonts w:ascii="Arial" w:hAnsi="Arial" w:cs="Arial"/>
-          <w:b/>
-          <w:bCs/>
-          <w:sz w:val="28"/>
-          <w:szCs w:val="28"/>
-        </w:rPr>
-      </w:pPr>
-    </w:p>
-    <w:p>
-      <w:pPr>
-        <w:jc w:val="both"/>
-        <w:rPr>
-          <w:rFonts w:ascii="Arial" w:hAnsi="Arial" w:cs="Arial"/>
-          <w:b/>
-          <w:bCs/>
-          <w:sz w:val="28"/>
-          <w:szCs w:val="28"/>
-        </w:rPr>
-      </w:pPr>
-    </w:p>
-    <w:p>
-      <w:pPr>
-        <w:jc w:val="both"/>
-        <w:rPr>
-          <w:rFonts w:ascii="Arial" w:hAnsi="Arial" w:cs="Arial"/>
-          <w:b/>
-          <w:bCs/>
-          <w:sz w:val="28"/>
-          <w:szCs w:val="28"/>
-        </w:rPr>
-      </w:pPr>
-    </w:p>
-    <w:p>
-      <w:pPr>
-        <w:jc w:val="both"/>
-        <w:rPr>
-          <w:rFonts w:ascii="Arial" w:hAnsi="Arial" w:cs="Arial"/>
-          <w:b/>
-          <w:bCs/>
-          <w:sz w:val="28"/>
-          <w:szCs w:val="28"/>
-        </w:rPr>
-      </w:pPr>
-    </w:p>
-    <w:p>
-      <w:pPr>
-        <w:jc w:val="both"/>
-        <w:rPr>
-          <w:rFonts w:ascii="Arial" w:hAnsi="Arial" w:cs="Arial"/>
-          <w:b/>
-          <w:bCs/>
-          <w:sz w:val="28"/>
-          <w:szCs w:val="28"/>
-        </w:rPr>
-      </w:pPr>
-    </w:p>
-    <w:p>
-      <w:pPr>
-        <w:jc w:val="both"/>
-        <w:rPr>
-          <w:rFonts w:ascii="Arial" w:hAnsi="Arial" w:cs="Arial"/>
-          <w:b/>
-          <w:bCs/>
-          <w:sz w:val="28"/>
-          <w:szCs w:val="28"/>
-        </w:rPr>
-      </w:pPr>
-    </w:p>
-    <w:p>
-      <w:pPr>
-        <w:jc w:val="both"/>
-        <w:rPr>
-          <w:rFonts w:ascii="Arial" w:hAnsi="Arial" w:cs="Arial"/>
-          <w:b/>
-          <w:bCs/>
-          <w:sz w:val="28"/>
-          <w:szCs w:val="28"/>
-        </w:rPr>
-      </w:pPr>
-    </w:p>
-    <w:p>
-      <w:pPr>
-        <w:jc w:val="both"/>
-        <w:rPr>
-          <w:rFonts w:ascii="Arial" w:hAnsi="Arial" w:cs="Arial"/>
-          <w:b/>
-          <w:bCs/>
-          <w:sz w:val="28"/>
-          <w:szCs w:val="28"/>
-        </w:rPr>
-      </w:pPr>
-    </w:p>
-    <w:p>
-      <w:pPr>
-        <w:jc w:val="both"/>
-        <w:rPr>
-          <w:rFonts w:ascii="Arial" w:hAnsi="Arial" w:cs="Arial"/>
-          <w:b/>
-          <w:bCs/>
-          <w:sz w:val="28"/>
-          <w:szCs w:val="28"/>
-        </w:rPr>
-      </w:pPr>
-    </w:p>
-    <w:p>
-      <w:pPr>
-        <w:jc w:val="both"/>
-        <w:rPr>
-          <w:rFonts w:ascii="Arial" w:hAnsi="Arial" w:cs="Arial"/>
-          <w:b/>
-          <w:bCs/>
-          <w:sz w:val="28"/>
-          <w:szCs w:val="28"/>
-        </w:rPr>
-      </w:pPr>
-    </w:p>
-    <w:p>
-      <w:pPr>
-        <w:jc w:val="both"/>
-        <w:rPr>
-          <w:rFonts w:ascii="Arial" w:hAnsi="Arial" w:cs="Arial"/>
-          <w:b/>
-          <w:bCs/>
-          <w:sz w:val="28"/>
-          <w:szCs w:val="28"/>
-        </w:rPr>
-      </w:pPr>
-    </w:p>
-    <w:p>
-      <w:pPr>
-        <w:jc w:val="both"/>
-        <w:rPr>
-          <w:rFonts w:ascii="Arial" w:hAnsi="Arial" w:cs="Arial"/>
-          <w:b/>
-          <w:bCs/>
-          <w:sz w:val="28"/>
-          <w:szCs w:val="28"/>
-        </w:rPr>
-      </w:pPr>
-    </w:p>
-    <w:p>
-      <w:pPr>
-        <w:jc w:val="both"/>
-        <w:rPr>
-          <w:rFonts w:ascii="Arial" w:hAnsi="Arial" w:cs="Arial"/>
-          <w:b/>
-          <w:bCs/>
-          <w:sz w:val="28"/>
-          <w:szCs w:val="28"/>
-        </w:rPr>
-      </w:pPr>
-    </w:p>
-    <w:p>
-      <w:pPr>
-        <w:jc w:val="both"/>
-        <w:rPr>
-          <w:rFonts w:ascii="Arial" w:hAnsi="Arial" w:cs="Arial"/>
-          <w:b/>
-          <w:bCs/>
-          <w:sz w:val="28"/>
-          <w:szCs w:val="28"/>
-        </w:rPr>
-      </w:pPr>
-    </w:p>
-    <w:p>
-      <w:pPr>
-        <w:jc w:val="both"/>
-        <w:rPr>
-          <w:rFonts w:ascii="Arial" w:hAnsi="Arial" w:cs="Arial"/>
-          <w:b/>
-          <w:bCs/>
+    <w:tbl>
+      <w:tblPr>
+        <w:tblStyle w:val="TableGrid"/>
+        <w:tblW w:w="0" w:type="auto"/>
+        <w:tblLook w:val="04A0" w:firstRow="1" w:lastRow="0" w:firstColumn="1" w:lastColumn="0" w:noHBand="0" w:noVBand="1"/>
+      </w:tblPr>
+      <w:tblGrid>
+        <w:gridCol w:w="4675"/>
+        <w:gridCol w:w="4675"/>
+      </w:tblGrid>
+      <w:tr>
+        <w:tc>
+          <w:tcPr>
+            <w:tcW w:w="4675" w:type="dxa"/>
+          </w:tcPr>
+          <w:p>
+            <w:pPr>
+              <w:spacing w:line="360" w:lineRule="auto"/>
+              <w:jc w:val="both"/>
+              <w:rPr>
+                <w:rFonts w:ascii="Arial" w:hAnsi="Arial" w:cs="Arial"/>
+                <w:b/>
+                <w:bCs/>
+                <w:sz w:val="28"/>
+                <w:szCs w:val="28"/>
+              </w:rPr>
+            </w:pPr>
+            <w:r>
+              <w:rPr>
+                <w:rFonts w:ascii="Arial" w:hAnsi="Arial" w:cs="Arial"/>
+                <w:b/>
+                <w:bCs/>
+                <w:sz w:val="28"/>
+                <w:szCs w:val="28"/>
+              </w:rPr>
+              <w:t>Symbol</w:t>
+            </w:r>
+          </w:p>
+        </w:tc>
+        <w:tc>
+          <w:tcPr>
+            <w:tcW w:w="4675" w:type="dxa"/>
+          </w:tcPr>
+          <w:p>
+            <w:pPr>
+              <w:spacing w:line="360" w:lineRule="auto"/>
+              <w:jc w:val="both"/>
+              <w:rPr>
+                <w:rFonts w:ascii="Arial" w:hAnsi="Arial" w:cs="Arial"/>
+                <w:b/>
+                <w:bCs/>
+                <w:sz w:val="28"/>
+                <w:szCs w:val="28"/>
+              </w:rPr>
+            </w:pPr>
+            <w:r>
+              <w:rPr>
+                <w:rFonts w:ascii="Arial" w:hAnsi="Arial" w:cs="Arial"/>
+                <w:b/>
+                <w:bCs/>
+                <w:sz w:val="28"/>
+                <w:szCs w:val="28"/>
+              </w:rPr>
+              <w:t>Name</w:t>
+            </w:r>
+          </w:p>
+        </w:tc>
+      </w:tr>
+      <w:tr>
+        <w:tc>
+          <w:tcPr>
+            <w:tcW w:w="4675" w:type="dxa"/>
+          </w:tcPr>
+          <w:p>
+            <w:pPr>
+              <w:spacing w:line="360" w:lineRule="auto"/>
+              <w:jc w:val="both"/>
+              <w:rPr>
+                <w:rFonts w:ascii="Arial" w:hAnsi="Arial" w:cs="Arial"/>
+                <w:sz w:val="24"/>
+                <w:szCs w:val="24"/>
+              </w:rPr>
+            </w:pPr>
+            <w:r>
+              <w:rPr>
+                <w:rFonts w:ascii="Segoe UI Symbol" w:hAnsi="Segoe UI Symbol" w:cs="Arial"/>
+                <w:sz w:val="24"/>
+                <w:szCs w:val="24"/>
+              </w:rPr>
+              <w:t>🛉</w:t>
+            </w:r>
+          </w:p>
+        </w:tc>
+        <w:tc>
+          <w:tcPr>
+            <w:tcW w:w="4675" w:type="dxa"/>
+          </w:tcPr>
+          <w:p>
+            <w:pPr>
+              <w:spacing w:line="360" w:lineRule="auto"/>
+              <w:jc w:val="both"/>
+              <w:rPr>
+                <w:rFonts w:ascii="Arial" w:hAnsi="Arial" w:cs="Arial"/>
+                <w:sz w:val="24"/>
+                <w:szCs w:val="24"/>
+              </w:rPr>
+            </w:pPr>
+            <w:r>
+              <w:rPr>
+                <w:rFonts w:ascii="Arial" w:hAnsi="Arial" w:cs="Arial"/>
+                <w:sz w:val="24"/>
+                <w:szCs w:val="24"/>
+              </w:rPr>
+              <w:t>Actor</w:t>
+            </w:r>
+          </w:p>
+        </w:tc>
+      </w:tr>
+      <w:tr>
+        <w:tc>
+          <w:tcPr>
+            <w:tcW w:w="4675" w:type="dxa"/>
+          </w:tcPr>
+          <w:p>
+            <w:pPr>
+              <w:spacing w:line="360" w:lineRule="auto"/>
+              <w:jc w:val="both"/>
+              <w:rPr>
+                <w:rFonts w:ascii="Arial" w:hAnsi="Arial" w:cs="Arial"/>
+                <w:sz w:val="24"/>
+                <w:szCs w:val="24"/>
+              </w:rPr>
+            </w:pPr>
+            <w:r>
+              <w:rPr>
+                <w:rFonts w:ascii="Arial" w:hAnsi="Arial" w:cs="Arial"/>
+                <w:noProof/>
+                <w:sz w:val="24"/>
+                <w:szCs w:val="24"/>
+              </w:rPr>
+              <mc:AlternateContent>
+                <mc:Choice Requires="wps">
+                  <w:drawing>
+                    <wp:anchor distT="0" distB="0" distL="114300" distR="114300" simplePos="0" relativeHeight="251659264" behindDoc="0" locked="0" layoutInCell="1" allowOverlap="1" wp14:anchorId="6F99FE3A" wp14:editId="07AD095C">
+                      <wp:simplePos x="0" y="0"/>
+                      <wp:positionH relativeFrom="column">
+                        <wp:posOffset>18062</wp:posOffset>
+                      </wp:positionH>
+                      <wp:positionV relativeFrom="paragraph">
+                        <wp:posOffset>55820</wp:posOffset>
+                      </wp:positionV>
+                      <wp:extent cx="172278" cy="119270"/>
+                      <wp:effectExtent l="0" t="0" r="18415" b="14605"/>
+                      <wp:wrapNone/>
+                      <wp:docPr id="5816994" name="Oval 5"/>
+                      <wp:cNvGraphicFramePr/>
+                      <a:graphic xmlns:a="http://schemas.openxmlformats.org/drawingml/2006/main">
+                        <a:graphicData uri="http://schemas.microsoft.com/office/word/2010/wordprocessingShape">
+                          <wps:wsp>
+                            <wps:cNvSpPr/>
+                            <wps:spPr>
+                              <a:xfrm>
+                                <a:off x="0" y="0"/>
+                                <a:ext cx="172278" cy="119270"/>
+                              </a:xfrm>
+                              <a:prstGeom prst="ellipse">
+                                <a:avLst/>
+                              </a:prstGeom>
+                              <a:solidFill>
+                                <a:schemeClr val="bg1"/>
+                              </a:solidFill>
+                            </wps:spPr>
+                            <wps:style>
+                              <a:lnRef idx="2">
+                                <a:schemeClr val="accent1">
+                                  <a:shade val="15000"/>
+                                </a:schemeClr>
+                              </a:lnRef>
+                              <a:fillRef idx="1">
+                                <a:schemeClr val="accent1"/>
+                              </a:fillRef>
+                              <a:effectRef idx="0">
+                                <a:schemeClr val="accent1"/>
+                              </a:effectRef>
+                              <a:fontRef idx="minor">
+                                <a:schemeClr val="lt1"/>
+                              </a:fontRef>
+                            </wps:style>
+                            <wps:bodyPr rot="0" spcFirstLastPara="0" vertOverflow="overflow" horzOverflow="overflow" vert="horz" wrap="square" lIns="91440" tIns="45720" rIns="91440" bIns="45720" numCol="1" spcCol="0" rtlCol="0" fromWordArt="0" anchor="ctr" anchorCtr="0" forceAA="0" compatLnSpc="1">
+                              <a:prstTxWarp prst="textNoShape">
+                                <a:avLst/>
+                              </a:prstTxWarp>
+                              <a:noAutofit/>
+                            </wps:bodyPr>
+                          </wps:wsp>
+                        </a:graphicData>
+                      </a:graphic>
+                    </wp:anchor>
+                  </w:drawing>
+                </mc:Choice>
+                <mc:Fallback>
+                  <w:pict>
+                    <v:oval w14:anchorId="565DEF46" id="Oval 5" o:spid="_x0000_s1026" style="position:absolute;margin-left:1.4pt;margin-top:4.4pt;width:13.55pt;height:9.4pt;z-index:251659264;visibility:visible;mso-wrap-style:square;mso-wrap-distance-left:9pt;mso-wrap-distance-top:0;mso-wrap-distance-right:9pt;mso-wrap-distance-bottom:0;mso-position-horizontal:absolute;mso-position-horizontal-relative:text;mso-position-vertical:absolute;mso-position-vertical-relative:text;v-text-anchor:middle" o:gfxdata="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" fillcolor="white [3212]" strokecolor="#09101d [484]" strokeweight="1pt">
+                      <v:stroke joinstyle="miter"/>
+                    </v:oval>
+                  </w:pict>
+                </mc:Fallback>
+              </mc:AlternateContent>
+            </w:r>
+          </w:p>
+        </w:tc>
+        <w:tc>
+          <w:tcPr>
+            <w:tcW w:w="4675" w:type="dxa"/>
+          </w:tcPr>
+          <w:p>
+            <w:pPr>
+              <w:spacing w:line="360" w:lineRule="auto"/>
+              <w:jc w:val="both"/>
+              <w:rPr>
+                <w:rFonts w:ascii="Arial" w:hAnsi="Arial" w:cs="Arial"/>
+                <w:sz w:val="24"/>
+                <w:szCs w:val="24"/>
+              </w:rPr>
+            </w:pPr>
+            <w:r>
+              <w:rPr>
+                <w:rFonts w:ascii="Arial" w:hAnsi="Arial" w:cs="Arial"/>
+                <w:sz w:val="24"/>
+                <w:szCs w:val="24"/>
+              </w:rPr>
+              <w:t>Use Case</w:t>
+            </w:r>
+          </w:p>
+        </w:tc>
+      </w:tr>
+      <w:tr>
+        <w:tc>
+          <w:tcPr>
+            <w:tcW w:w="4675" w:type="dxa"/>
+          </w:tcPr>
+          <w:p>
+            <w:pPr>
+              <w:spacing w:line="360" w:lineRule="auto"/>
+              <w:jc w:val="both"/>
+              <w:rPr>
+                <w:rFonts w:ascii="Arial" w:hAnsi="Arial" w:cs="Arial"/>
+                <w:sz w:val="24"/>
+                <w:szCs w:val="24"/>
+              </w:rPr>
+            </w:pPr>
+            <w:r>
+              <w:rPr>
+                <w:rFonts w:ascii="Segoe UI Symbol" w:hAnsi="Segoe UI Symbol" w:cs="Arial"/>
+                <w:sz w:val="24"/>
+                <w:szCs w:val="24"/>
+              </w:rPr>
+              <w:t>⸏</w:t>
+            </w:r>
+          </w:p>
+        </w:tc>
+        <w:tc>
+          <w:tcPr>
+            <w:tcW w:w="4675" w:type="dxa"/>
+          </w:tcPr>
+          <w:p>
+            <w:pPr>
+              <w:spacing w:line="360" w:lineRule="auto"/>
+              <w:jc w:val="both"/>
+              <w:rPr>
+                <w:rFonts w:ascii="Arial" w:hAnsi="Arial" w:cs="Arial"/>
+                <w:sz w:val="24"/>
+                <w:szCs w:val="24"/>
+              </w:rPr>
+            </w:pPr>
+            <w:r>
+              <w:rPr>
+                <w:rFonts w:ascii="Arial" w:hAnsi="Arial" w:cs="Arial"/>
+                <w:sz w:val="24"/>
+                <w:szCs w:val="24"/>
+              </w:rPr>
+              <w:t>Connector</w:t>
+            </w:r>
+          </w:p>
+        </w:tc>
+      </w:tr>
+      <w:tr>
+        <w:tc>
+          <w:tcPr>
+            <w:tcW w:w="4675" w:type="dxa"/>
+          </w:tcPr>
+          <w:p>
+            <w:pPr>
+              <w:spacing w:line="360" w:lineRule="auto"/>
+              <w:jc w:val="both"/>
+              <w:rPr>
+                <w:rFonts w:ascii="Arial" w:hAnsi="Arial" w:cs="Arial"/>
+                <w:sz w:val="24"/>
+                <w:szCs w:val="24"/>
+              </w:rPr>
+            </w:pPr>
+            <w:r>
+              <w:rPr>
+                <w:rFonts w:ascii="Segoe UI Symbol" w:hAnsi="Segoe UI Symbol" w:cs="Arial"/>
+                <w:sz w:val="24"/>
+                <w:szCs w:val="24"/>
+              </w:rPr>
+              <w:t>⟶</w:t>
+            </w:r>
+          </w:p>
+        </w:tc>
+        <w:tc>
+          <w:tcPr>
+            <w:tcW w:w="4675" w:type="dxa"/>
+          </w:tcPr>
+          <w:p>
+            <w:pPr>
+              <w:spacing w:line="360" w:lineRule="auto"/>
+              <w:jc w:val="both"/>
+              <w:rPr>
+                <w:rFonts w:ascii="Arial" w:hAnsi="Arial" w:cs="Arial"/>
+                <w:sz w:val="24"/>
+                <w:szCs w:val="24"/>
+              </w:rPr>
+            </w:pPr>
+            <w:r>
+              <w:rPr>
+                <w:rFonts w:ascii="Arial" w:hAnsi="Arial" w:cs="Arial"/>
+                <w:sz w:val="24"/>
+                <w:szCs w:val="24"/>
+              </w:rPr>
+              <w:t>Generalization</w:t>
+            </w:r>
+          </w:p>
+        </w:tc>
+      </w:tr>
+      <w:tr>
+        <w:tc>
+          <w:tcPr>
+            <w:tcW w:w="4675" w:type="dxa"/>
+          </w:tcPr>
+          <w:p>
+            <w:pPr>
+              <w:spacing w:line="360" w:lineRule="auto"/>
+              <w:jc w:val="both"/>
+              <w:rPr>
+                <w:rFonts w:ascii="Arial" w:hAnsi="Arial" w:cs="Arial"/>
+                <w:sz w:val="24"/>
+                <w:szCs w:val="24"/>
+              </w:rPr>
+            </w:pPr>
+            <w:r>
+              <w:rPr>
+                <w:rFonts w:ascii="Segoe UI Symbol" w:hAnsi="Segoe UI Symbol" w:cs="Arial"/>
+                <w:sz w:val="24"/>
+                <w:szCs w:val="24"/>
+              </w:rPr>
+              <w:t>⇢</w:t>
+            </w:r>
+          </w:p>
+        </w:tc>
+        <w:tc>
+          <w:tcPr>
+            <w:tcW w:w="4675" w:type="dxa"/>
+          </w:tcPr>
+          <w:p>
+            <w:pPr>
+              <w:spacing w:line="360" w:lineRule="auto"/>
+              <w:jc w:val="both"/>
+              <w:rPr>
+                <w:rFonts w:ascii="Arial" w:hAnsi="Arial" w:cs="Arial"/>
+                <w:sz w:val="24"/>
+                <w:szCs w:val="24"/>
+              </w:rPr>
+            </w:pPr>
+            <w:r>
+              <w:rPr>
+                <w:rFonts w:ascii="Arial" w:hAnsi="Arial" w:cs="Arial"/>
+                <w:sz w:val="24"/>
+                <w:szCs w:val="24"/>
+              </w:rPr>
+              <w:t>Stereotype</w:t>
+            </w:r>
+          </w:p>
+        </w:tc>
+      </w:tr>
+    </w:tbl>
+    <w:p>
+      <w:pPr>
+        <w:jc w:val="both"/>
+        <w:rPr>
+          <w:rFonts w:ascii="Arial" w:hAnsi="Arial" w:cs="Arial"/>
+          <w:b/>
+          <w:bCs/>
+          <w:sz w:val="28"/>
+          <w:szCs w:val="28"/>
+        </w:rPr>
+      </w:pPr>
+    </w:p>
+    <w:p>
+      <w:pPr>
+        <w:jc w:val="both"/>
+        <w:rPr>
+          <w:rFonts w:ascii="Arial" w:hAnsi="Arial" w:cs="Arial"/>
+          <w:b/>
+          <w:bCs/>
+          <w:sz w:val="28"/>
+          <w:szCs w:val="28"/>
+        </w:rPr>
+      </w:pPr>
+    </w:p>
+    <w:p>
+      <w:pPr>
+        <w:jc w:val="both"/>
+        <w:rPr>
+          <w:rFonts w:ascii="Arial" w:hAnsi="Arial" w:cs="Arial"/>
           <w:sz w:val="28"/>
           <w:szCs w:val="28"/>
         </w:rPr>
       </w:pPr>
       <w:r>
         <w:rPr>
-          <w:rFonts w:ascii="Arial" w:hAnsi="Arial" w:cs="Arial"/>
-          <w:b/>
-          <w:bCs/>
-          <w:sz w:val="28"/>
-          <w:szCs w:val="28"/>
-        </w:rPr>
-        <w:t>Context Diagram</w:t>
-      </w:r>
-    </w:p>
-    <w:p>
-      <w:pPr>
-        <w:jc w:val="center"/>
-      </w:pPr>
-      <w:r>
+          <w:noProof/>
+        </w:rPr>
         <w:drawing>
-          <wp:inline distT="0" distB="0" distL="0" distR="0" wp14:anchorId="6EC81F91" wp14:editId="0E6FF950">
-            <wp:extent cx="5531134" cy="4381725"/>
-            <wp:effectExtent l="0" t="0" r="0" b="0"/>
-            <wp:docPr id="518608043" name="Picture 1" descr="A diagram of food donation system&#10;&#10;Description automatically generated"/>
+          <wp:inline distT="0" distB="0" distL="0" distR="0" wp14:anchorId="663CF540" wp14:editId="6BF23FDF">
+            <wp:extent cx="5943600" cy="7383780"/>
+            <wp:effectExtent l="0" t="0" r="0" b="7620"/>
+            <wp:docPr id="1919449476" name="Picture 1"/>
             <wp:cNvGraphicFramePr>
               <a:graphicFrameLocks xmlns:a="http://schemas.openxmlformats.org/drawingml/2006/main" noChangeAspect="1"/>
             </wp:cNvGraphicFramePr>
@@ -497,7 +606,7 @@
               <a:graphicData uri="http://schemas.openxmlformats.org/drawingml/2006/picture">
                 <pic:pic xmlns:pic="http://schemas.openxmlformats.org/drawingml/2006/picture">
                   <pic:nvPicPr>
-                    <pic:cNvPr id="518608043" name="Picture 1" descr="A diagram of food donation system&#10;&#10;Description automatically generated"/>
+                    <pic:cNvPr id="1919449476" name=""/>
                     <pic:cNvPicPr/>
                   </pic:nvPicPr>
                   <pic:blipFill>
@@ -509,7 +618,7 @@
                   <pic:spPr>
                     <a:xfrm>
                       <a:off x="0" y="0"/>
-                      <a:ext cx="5531134" cy="4381725"/>
+                      <a:ext cx="5943600" cy="7383780"/>
                     </a:xfrm>
                     <a:prstGeom prst="rect">
                       <a:avLst/>
@@ -525,7 +634,309 @@
     <w:p>
       <w:pPr>
         <w:jc w:val="both"/>
-      </w:pPr>
+        <w:rPr>
+          <w:rFonts w:ascii="Arial" w:hAnsi="Arial" w:cs="Arial"/>
+          <w:b/>
+          <w:bCs/>
+          <w:sz w:val="28"/>
+          <w:szCs w:val="28"/>
+        </w:rPr>
+      </w:pPr>
+    </w:p>
+    <w:p>
+      <w:pPr>
+        <w:jc w:val="both"/>
+        <w:rPr>
+          <w:rFonts w:ascii="Arial" w:hAnsi="Arial" w:cs="Arial"/>
+          <w:b/>
+          <w:bCs/>
+          <w:sz w:val="28"/>
+          <w:szCs w:val="28"/>
+        </w:rPr>
+      </w:pPr>
+    </w:p>
+    <w:p>
+      <w:pPr>
+        <w:jc w:val="both"/>
+        <w:rPr>
+          <w:rFonts w:ascii="Arial" w:hAnsi="Arial" w:cs="Arial"/>
+          <w:b/>
+          <w:bCs/>
+          <w:sz w:val="28"/>
+          <w:szCs w:val="28"/>
+        </w:rPr>
+      </w:pPr>
+    </w:p>
+    <w:p>
+      <w:pPr>
+        <w:jc w:val="both"/>
+        <w:rPr>
+          <w:rFonts w:ascii="Arial" w:hAnsi="Arial" w:cs="Arial"/>
+          <w:b/>
+          <w:bCs/>
+          <w:sz w:val="28"/>
+          <w:szCs w:val="28"/>
+        </w:rPr>
+      </w:pPr>
+    </w:p>
+    <w:p>
+      <w:pPr>
+        <w:jc w:val="both"/>
+        <w:rPr>
+          <w:rFonts w:ascii="Arial" w:hAnsi="Arial" w:cs="Arial"/>
+          <w:b/>
+          <w:bCs/>
+          <w:sz w:val="28"/>
+          <w:szCs w:val="28"/>
+        </w:rPr>
+      </w:pPr>
+    </w:p>
+    <w:p>
+      <w:pPr>
+        <w:jc w:val="both"/>
+        <w:rPr>
+          <w:rFonts w:ascii="Arial" w:hAnsi="Arial" w:cs="Arial"/>
+          <w:b/>
+          <w:bCs/>
+          <w:sz w:val="28"/>
+          <w:szCs w:val="28"/>
+        </w:rPr>
+      </w:pPr>
+    </w:p>
+    <w:p>
+      <w:pPr>
+        <w:jc w:val="both"/>
+        <w:rPr>
+          <w:rFonts w:ascii="Arial" w:hAnsi="Arial" w:cs="Arial"/>
+          <w:b/>
+          <w:bCs/>
+          <w:sz w:val="28"/>
+          <w:szCs w:val="28"/>
+        </w:rPr>
+      </w:pPr>
+    </w:p>
+    <w:p>
+      <w:pPr>
+        <w:jc w:val="both"/>
+        <w:rPr>
+          <w:rFonts w:ascii="Arial" w:hAnsi="Arial" w:cs="Arial"/>
+          <w:b/>
+          <w:bCs/>
+          <w:sz w:val="28"/>
+          <w:szCs w:val="28"/>
+        </w:rPr>
+      </w:pPr>
+    </w:p>
+    <w:p>
+      <w:pPr>
+        <w:jc w:val="both"/>
+        <w:rPr>
+          <w:rFonts w:ascii="Arial" w:hAnsi="Arial" w:cs="Arial"/>
+          <w:b/>
+          <w:bCs/>
+          <w:sz w:val="28"/>
+          <w:szCs w:val="28"/>
+        </w:rPr>
+      </w:pPr>
+    </w:p>
+    <w:p>
+      <w:pPr>
+        <w:jc w:val="both"/>
+        <w:rPr>
+          <w:rFonts w:ascii="Arial" w:hAnsi="Arial" w:cs="Arial"/>
+          <w:b/>
+          <w:bCs/>
+          <w:sz w:val="28"/>
+          <w:szCs w:val="28"/>
+        </w:rPr>
+      </w:pPr>
+    </w:p>
+    <w:p>
+      <w:pPr>
+        <w:jc w:val="both"/>
+        <w:rPr>
+          <w:rFonts w:ascii="Arial" w:hAnsi="Arial" w:cs="Arial"/>
+          <w:b/>
+          <w:bCs/>
+          <w:sz w:val="28"/>
+          <w:szCs w:val="28"/>
+        </w:rPr>
+      </w:pPr>
+    </w:p>
+    <w:p>
+      <w:pPr>
+        <w:jc w:val="both"/>
+        <w:rPr>
+          <w:rFonts w:ascii="Arial" w:hAnsi="Arial" w:cs="Arial"/>
+          <w:b/>
+          <w:bCs/>
+          <w:sz w:val="28"/>
+          <w:szCs w:val="28"/>
+        </w:rPr>
+      </w:pPr>
+    </w:p>
+    <w:p>
+      <w:pPr>
+        <w:jc w:val="both"/>
+        <w:rPr>
+          <w:rFonts w:ascii="Arial" w:hAnsi="Arial" w:cs="Arial"/>
+          <w:b/>
+          <w:bCs/>
+          <w:sz w:val="28"/>
+          <w:szCs w:val="28"/>
+        </w:rPr>
+      </w:pPr>
+    </w:p>
+    <w:p>
+      <w:pPr>
+        <w:jc w:val="both"/>
+        <w:rPr>
+          <w:rFonts w:ascii="Arial" w:hAnsi="Arial" w:cs="Arial"/>
+          <w:b/>
+          <w:bCs/>
+          <w:sz w:val="28"/>
+          <w:szCs w:val="28"/>
+        </w:rPr>
+      </w:pPr>
+    </w:p>
+    <w:p>
+      <w:pPr>
+        <w:jc w:val="both"/>
+        <w:rPr>
+          <w:rFonts w:ascii="Arial" w:hAnsi="Arial" w:cs="Arial"/>
+          <w:b/>
+          <w:bCs/>
+          <w:sz w:val="28"/>
+          <w:szCs w:val="28"/>
+        </w:rPr>
+      </w:pPr>
+    </w:p>
+    <w:p>
+      <w:pPr>
+        <w:jc w:val="both"/>
+        <w:rPr>
+          <w:rFonts w:ascii="Arial" w:hAnsi="Arial" w:cs="Arial"/>
+          <w:b/>
+          <w:bCs/>
+          <w:sz w:val="28"/>
+          <w:szCs w:val="28"/>
+        </w:rPr>
+      </w:pPr>
+    </w:p>
+    <w:p>
+      <w:pPr>
+        <w:jc w:val="both"/>
+        <w:rPr>
+          <w:rFonts w:ascii="Arial" w:hAnsi="Arial" w:cs="Arial"/>
+          <w:b/>
+          <w:bCs/>
+          <w:sz w:val="28"/>
+          <w:szCs w:val="28"/>
+        </w:rPr>
+      </w:pPr>
+    </w:p>
+    <w:p>
+      <w:pPr>
+        <w:jc w:val="both"/>
+        <w:rPr>
+          <w:rFonts w:ascii="Arial" w:hAnsi="Arial" w:cs="Arial"/>
+          <w:b/>
+          <w:bCs/>
+          <w:sz w:val="28"/>
+          <w:szCs w:val="28"/>
+        </w:rPr>
+      </w:pPr>
+    </w:p>
+    <w:p>
+      <w:pPr>
+        <w:jc w:val="both"/>
+        <w:rPr>
+          <w:rFonts w:ascii="Arial" w:hAnsi="Arial" w:cs="Arial"/>
+          <w:b/>
+          <w:bCs/>
+          <w:sz w:val="28"/>
+          <w:szCs w:val="28"/>
+        </w:rPr>
+      </w:pPr>
+    </w:p>
+    <w:p>
+      <w:pPr>
+        <w:jc w:val="both"/>
+        <w:rPr>
+          <w:rFonts w:ascii="Arial" w:hAnsi="Arial" w:cs="Arial"/>
+          <w:b/>
+          <w:bCs/>
+          <w:sz w:val="28"/>
+          <w:szCs w:val="28"/>
+        </w:rPr>
+      </w:pPr>
+      <w:r>
+        <w:rPr>
+          <w:rFonts w:ascii="Arial" w:hAnsi="Arial" w:cs="Arial"/>
+          <w:b/>
+          <w:bCs/>
+          <w:sz w:val="28"/>
+          <w:szCs w:val="28"/>
+        </w:rPr>
+        <w:t>Context Diagram</w:t>
+      </w:r>
+    </w:p>
+    <w:p>
+      <w:pPr>
+        <w:jc w:val="center"/>
+      </w:pPr>
+    </w:p>
+    <w:p>
+      <w:pPr>
+        <w:jc w:val="both"/>
+      </w:pPr>
+      <w:r>
+        <w:rPr>
+          <w:noProof/>
+        </w:rPr>
+        <w:drawing>
+          <wp:inline distT="0" distB="0" distL="0" distR="0" wp14:anchorId="5B45A3C2" wp14:editId="3C1A7A04">
+            <wp:extent cx="4991100" cy="3864476"/>
+            <wp:effectExtent l="0" t="0" r="0" b="3175"/>
+            <wp:docPr id="1146756333" name="Picture 1" descr="A diagram of food donation system&#10;&#10;Description automatically generated"/>
+            <wp:cNvGraphicFramePr>
+              <a:graphicFrameLocks xmlns:a="http://schemas.openxmlformats.org/drawingml/2006/main" noChangeAspect="1"/>
+            </wp:cNvGraphicFramePr>
+            <a:graphic xmlns:a="http://schemas.openxmlformats.org/drawingml/2006/main">
+              <a:graphicData uri="http://schemas.openxmlformats.org/drawingml/2006/picture">
+                <pic:pic xmlns:pic="http://schemas.openxmlformats.org/drawingml/2006/picture">
+                  <pic:nvPicPr>
+                    <pic:cNvPr id="1146756333" name="Picture 1" descr="A diagram of food donation system&#10;&#10;Description automatically generated"/>
+                    <pic:cNvPicPr/>
+                  </pic:nvPicPr>
+                  <pic:blipFill rotWithShape="1">
+                    <a:blip r:embed="rId5"/>
+                    <a:srcRect t="1683"/>
+                    <a:stretch/>
+                  </pic:blipFill>
+                  <pic:spPr bwMode="auto">
+                    <a:xfrm>
+                      <a:off x="0" y="0"/>
+                      <a:ext cx="4991357" cy="3864675"/>
+                    </a:xfrm>
+                    <a:prstGeom prst="rect">
+                      <a:avLst/>
+                    </a:prstGeom>
+                    <a:ln>
+                      <a:noFill/>
+                    </a:ln>
+                    <a:extLst>
+                      <a:ext uri="{53640926-AAD7-44D8-BBD7-CCE9431645EC}">
+                        <a14:shadowObscured xmlns:a14="http://schemas.microsoft.com/office/drawing/2010/main"/>
+                      </a:ext>
+                    </a:extLst>
+                  </pic:spPr>
+                </pic:pic>
+              </a:graphicData>
+            </a:graphic>
+          </wp:inline>
+        </w:drawing>
+      </w:r>
     </w:p>
     <w:p>
       <w:pPr>
@@ -1212,6 +1623,35 @@
     <w:semiHidden/>
     <w:unhideWhenUsed/>
   </w:style>
+  <w:style w:type="table" w:styleId="TableGrid">
+    <w:name w:val="Table Grid"/>
+    <w:basedOn w:val="TableNormal"/>
+    <w:uiPriority w:val="39"/>
+    <w:rsid w:val="00BB5246"/>
+    <w:pPr>
+      <w:spacing w:after="0" w:line="240" w:lineRule="auto"/>
+    </w:pPr>
+    <w:tblPr>
+      <w:tblBorders>
+        <w:top w:val="single" w:sz="4" w:space="0" w:color="auto"/>
+        <w:left w:val="single" w:sz="4" w:space="0" w:color="auto"/>
+        <w:bottom w:val="single" w:sz="4" w:space="0" w:color="auto"/>
+        <w:right w:val="single" w:sz="4" w:space="0" w:color="auto"/>
+        <w:insideH w:val="single" w:sz="4" w:space="0" w:color="auto"/>
+        <w:insideV w:val="single" w:sz="4" w:space="0" w:color="auto"/>
+      </w:tblBorders>
+    </w:tblPr>
+  </w:style>
+  <w:style w:type="character" w:styleId="PlaceholderText">
+    <w:name w:val="Placeholder Text"/>
+    <w:basedOn w:val="DefaultParagraphFont"/>
+    <w:uiPriority w:val="99"/>
+    <w:semiHidden/>
+    <w:rsid w:val="00C14005"/>
+    <w:rPr>
+      <w:color w:val="808080"/>
+    </w:rPr>
+  </w:style>
 </w:styles>
 </file>
 

</xml_diff>

<commit_message>
Complete the use case diagram and start the high level use case
</commit_message>
<xml_diff>
--- a/Documents/Interim Report/Interim Report.docx
+++ b/Documents/Interim Report/Interim Report.docx
@@ -580,25 +580,15 @@
           <w:szCs w:val="28"/>
         </w:rPr>
       </w:pPr>
-    </w:p>
-    <w:p>
-      <w:pPr>
-        <w:jc w:val="both"/>
-        <w:rPr>
-          <w:rFonts w:ascii="Arial" w:hAnsi="Arial" w:cs="Arial"/>
-          <w:sz w:val="28"/>
-          <w:szCs w:val="28"/>
-        </w:rPr>
-      </w:pPr>
       <w:r>
         <w:rPr>
           <w:noProof/>
         </w:rPr>
         <w:drawing>
-          <wp:inline distT="0" distB="0" distL="0" distR="0" wp14:anchorId="663CF540" wp14:editId="6BF23FDF">
-            <wp:extent cx="5943600" cy="7383780"/>
-            <wp:effectExtent l="0" t="0" r="0" b="7620"/>
-            <wp:docPr id="1919449476" name="Picture 1"/>
+          <wp:inline distT="0" distB="0" distL="0" distR="0" wp14:anchorId="496FF445" wp14:editId="51942EA8">
+            <wp:extent cx="5943600" cy="6823075"/>
+            <wp:effectExtent l="0" t="0" r="0" b="0"/>
+            <wp:docPr id="450816304" name="Picture 1" descr="A diagram of a diagram&#10;&#10;Description automatically generated"/>
             <wp:cNvGraphicFramePr>
               <a:graphicFrameLocks xmlns:a="http://schemas.openxmlformats.org/drawingml/2006/main" noChangeAspect="1"/>
             </wp:cNvGraphicFramePr>
@@ -606,7 +596,7 @@
               <a:graphicData uri="http://schemas.openxmlformats.org/drawingml/2006/picture">
                 <pic:pic xmlns:pic="http://schemas.openxmlformats.org/drawingml/2006/picture">
                   <pic:nvPicPr>
-                    <pic:cNvPr id="1919449476" name=""/>
+                    <pic:cNvPr id="450816304" name="Picture 1" descr="A diagram of a diagram&#10;&#10;Description automatically generated"/>
                     <pic:cNvPicPr/>
                   </pic:nvPicPr>
                   <pic:blipFill>
@@ -618,7 +608,7 @@
                   <pic:spPr>
                     <a:xfrm>
                       <a:off x="0" y="0"/>
-                      <a:ext cx="5943600" cy="7383780"/>
+                      <a:ext cx="5943600" cy="6823075"/>
                     </a:xfrm>
                     <a:prstGeom prst="rect">
                       <a:avLst/>
@@ -630,6 +620,1930 @@
           </wp:inline>
         </w:drawing>
       </w:r>
+    </w:p>
+    <w:p>
+      <w:pPr>
+        <w:jc w:val="both"/>
+        <w:rPr>
+          <w:rFonts w:ascii="Arial" w:hAnsi="Arial" w:cs="Arial"/>
+          <w:sz w:val="28"/>
+          <w:szCs w:val="28"/>
+        </w:rPr>
+      </w:pPr>
+    </w:p>
+    <w:p>
+      <w:pPr>
+        <w:jc w:val="both"/>
+        <w:rPr>
+          <w:rFonts w:ascii="Arial" w:hAnsi="Arial" w:cs="Arial"/>
+          <w:b/>
+          <w:bCs/>
+          <w:sz w:val="28"/>
+          <w:szCs w:val="28"/>
+        </w:rPr>
+      </w:pPr>
+    </w:p>
+    <w:p>
+      <w:pPr>
+        <w:jc w:val="both"/>
+        <w:rPr>
+          <w:rFonts w:ascii="Arial" w:hAnsi="Arial" w:cs="Arial"/>
+          <w:b/>
+          <w:bCs/>
+          <w:sz w:val="28"/>
+          <w:szCs w:val="28"/>
+        </w:rPr>
+      </w:pPr>
+    </w:p>
+    <w:p>
+      <w:pPr>
+        <w:jc w:val="both"/>
+        <w:rPr>
+          <w:rFonts w:ascii="Arial" w:hAnsi="Arial" w:cs="Arial"/>
+          <w:b/>
+          <w:bCs/>
+          <w:sz w:val="28"/>
+          <w:szCs w:val="28"/>
+        </w:rPr>
+      </w:pPr>
+    </w:p>
+    <w:p>
+      <w:pPr>
+        <w:jc w:val="both"/>
+        <w:rPr>
+          <w:rFonts w:ascii="Arial" w:hAnsi="Arial" w:cs="Arial"/>
+          <w:b/>
+          <w:bCs/>
+          <w:sz w:val="28"/>
+          <w:szCs w:val="28"/>
+        </w:rPr>
+      </w:pPr>
+      <w:r>
+        <w:rPr>
+          <w:rFonts w:ascii="Arial" w:hAnsi="Arial" w:cs="Arial"/>
+          <w:b/>
+          <w:bCs/>
+          <w:sz w:val="28"/>
+          <w:szCs w:val="28"/>
+        </w:rPr>
+        <w:t>High-Level Use Case</w:t>
+      </w:r>
+    </w:p>
+    <w:p>
+      <w:pPr>
+        <w:jc w:val="both"/>
+        <w:rPr>
+          <w:rFonts w:ascii="Arial" w:hAnsi="Arial" w:cs="Arial"/>
+          <w:b/>
+          <w:bCs/>
+          <w:sz w:val="28"/>
+          <w:szCs w:val="28"/>
+        </w:rPr>
+      </w:pPr>
+    </w:p>
+    <w:tbl>
+      <w:tblPr>
+        <w:tblStyle w:val="TableGrid"/>
+        <w:tblW w:w="0" w:type="auto"/>
+        <w:tblLook w:val="04A0" w:firstRow="1" w:lastRow="0" w:firstColumn="1" w:lastColumn="0" w:noHBand="0" w:noVBand="1"/>
+      </w:tblPr>
+      <w:tblGrid>
+        <w:gridCol w:w="2875"/>
+        <w:gridCol w:w="6475"/>
+      </w:tblGrid>
+      <w:tr>
+        <w:tc>
+          <w:tcPr>
+            <w:tcW w:w="2875" w:type="dxa"/>
+          </w:tcPr>
+          <w:p>
+            <w:pPr>
+              <w:spacing w:line="360" w:lineRule="auto"/>
+              <w:jc w:val="both"/>
+              <w:rPr>
+                <w:rFonts w:ascii="Arial" w:hAnsi="Arial" w:cs="Arial"/>
+                <w:b/>
+                <w:bCs/>
+                <w:sz w:val="24"/>
+                <w:szCs w:val="24"/>
+              </w:rPr>
+            </w:pPr>
+            <w:r>
+              <w:rPr>
+                <w:rFonts w:ascii="Arial" w:hAnsi="Arial" w:cs="Arial"/>
+                <w:b/>
+                <w:bCs/>
+                <w:sz w:val="24"/>
+                <w:szCs w:val="24"/>
+              </w:rPr>
+              <w:t>Use Case:</w:t>
+            </w:r>
+          </w:p>
+        </w:tc>
+        <w:tc>
+          <w:tcPr>
+            <w:tcW w:w="6475" w:type="dxa"/>
+          </w:tcPr>
+          <w:p>
+            <w:pPr>
+              <w:spacing w:line="360" w:lineRule="auto"/>
+              <w:jc w:val="both"/>
+              <w:rPr>
+                <w:rFonts w:ascii="Arial" w:hAnsi="Arial" w:cs="Arial"/>
+                <w:sz w:val="24"/>
+                <w:szCs w:val="24"/>
+              </w:rPr>
+            </w:pPr>
+            <w:r>
+              <w:rPr>
+                <w:rFonts w:ascii="Arial" w:hAnsi="Arial" w:cs="Arial"/>
+                <w:sz w:val="24"/>
+                <w:szCs w:val="24"/>
+              </w:rPr>
+              <w:t>Register Details</w:t>
+            </w:r>
+          </w:p>
+        </w:tc>
+      </w:tr>
+      <w:tr>
+        <w:tc>
+          <w:tcPr>
+            <w:tcW w:w="2875" w:type="dxa"/>
+          </w:tcPr>
+          <w:p>
+            <w:pPr>
+              <w:spacing w:line="360" w:lineRule="auto"/>
+              <w:jc w:val="both"/>
+              <w:rPr>
+                <w:rFonts w:ascii="Arial" w:hAnsi="Arial" w:cs="Arial"/>
+                <w:b/>
+                <w:bCs/>
+                <w:sz w:val="24"/>
+                <w:szCs w:val="24"/>
+              </w:rPr>
+            </w:pPr>
+            <w:r>
+              <w:rPr>
+                <w:rFonts w:ascii="Arial" w:hAnsi="Arial" w:cs="Arial"/>
+                <w:b/>
+                <w:bCs/>
+                <w:sz w:val="24"/>
+                <w:szCs w:val="24"/>
+              </w:rPr>
+              <w:t>Actors:</w:t>
+            </w:r>
+          </w:p>
+        </w:tc>
+        <w:tc>
+          <w:tcPr>
+            <w:tcW w:w="6475" w:type="dxa"/>
+          </w:tcPr>
+          <w:p>
+            <w:pPr>
+              <w:spacing w:line="360" w:lineRule="auto"/>
+              <w:jc w:val="both"/>
+              <w:rPr>
+                <w:rFonts w:ascii="Arial" w:hAnsi="Arial" w:cs="Arial"/>
+                <w:sz w:val="24"/>
+                <w:szCs w:val="24"/>
+              </w:rPr>
+            </w:pPr>
+            <w:r>
+              <w:rPr>
+                <w:rFonts w:ascii="Arial" w:hAnsi="Arial" w:cs="Arial"/>
+                <w:sz w:val="24"/>
+                <w:szCs w:val="24"/>
+              </w:rPr>
+              <w:t xml:space="preserve">Donor, </w:t>
+            </w:r>
+            <w:r>
+              <w:rPr>
+                <w:rFonts w:ascii="Arial" w:hAnsi="Arial" w:cs="Arial"/>
+                <w:sz w:val="24"/>
+                <w:szCs w:val="24"/>
+              </w:rPr>
+              <w:t>Volunteer,</w:t>
+            </w:r>
+            <w:r>
+              <w:rPr>
+                <w:rFonts w:ascii="Arial" w:hAnsi="Arial" w:cs="Arial"/>
+                <w:sz w:val="24"/>
+                <w:szCs w:val="24"/>
+              </w:rPr>
+              <w:t xml:space="preserve"> NGO,</w:t>
+            </w:r>
+            <w:r>
+              <w:rPr>
+                <w:rFonts w:ascii="Arial" w:hAnsi="Arial" w:cs="Arial"/>
+                <w:sz w:val="24"/>
+                <w:szCs w:val="24"/>
+              </w:rPr>
+              <w:t xml:space="preserve"> Farmer</w:t>
+            </w:r>
+          </w:p>
+        </w:tc>
+      </w:tr>
+      <w:tr>
+        <w:tc>
+          <w:tcPr>
+            <w:tcW w:w="2875" w:type="dxa"/>
+          </w:tcPr>
+          <w:p>
+            <w:pPr>
+              <w:spacing w:line="360" w:lineRule="auto"/>
+              <w:jc w:val="both"/>
+              <w:rPr>
+                <w:rFonts w:ascii="Arial" w:hAnsi="Arial" w:cs="Arial"/>
+                <w:b/>
+                <w:bCs/>
+                <w:sz w:val="24"/>
+                <w:szCs w:val="24"/>
+              </w:rPr>
+            </w:pPr>
+            <w:r>
+              <w:rPr>
+                <w:rFonts w:ascii="Arial" w:hAnsi="Arial" w:cs="Arial"/>
+                <w:b/>
+                <w:bCs/>
+                <w:sz w:val="24"/>
+                <w:szCs w:val="24"/>
+              </w:rPr>
+              <w:t>Descriptions:</w:t>
+            </w:r>
+          </w:p>
+        </w:tc>
+        <w:tc>
+          <w:tcPr>
+            <w:tcW w:w="6475" w:type="dxa"/>
+          </w:tcPr>
+          <w:p>
+            <w:pPr>
+              <w:spacing w:line="360" w:lineRule="auto"/>
+              <w:jc w:val="both"/>
+              <w:rPr>
+                <w:rFonts w:ascii="Arial" w:hAnsi="Arial" w:cs="Arial"/>
+                <w:sz w:val="24"/>
+                <w:szCs w:val="24"/>
+              </w:rPr>
+            </w:pPr>
+            <w:r>
+              <w:rPr>
+                <w:rFonts w:ascii="Arial" w:hAnsi="Arial" w:cs="Arial"/>
+                <w:sz w:val="24"/>
+                <w:szCs w:val="24"/>
+              </w:rPr>
+              <w:t>All users can input their respective details into the system. Upon submission, the system automatically registers the provided information, ensuring seamless integration and efficient data management.</w:t>
+            </w:r>
+          </w:p>
+        </w:tc>
+      </w:tr>
+    </w:tbl>
+    <w:p>
+      <w:pPr>
+        <w:jc w:val="both"/>
+        <w:rPr>
+          <w:rFonts w:ascii="Arial" w:hAnsi="Arial" w:cs="Arial"/>
+          <w:b/>
+          <w:bCs/>
+          <w:sz w:val="28"/>
+          <w:szCs w:val="28"/>
+        </w:rPr>
+      </w:pPr>
+    </w:p>
+    <w:p>
+      <w:pPr>
+        <w:jc w:val="both"/>
+        <w:rPr>
+          <w:rFonts w:ascii="Arial" w:hAnsi="Arial" w:cs="Arial"/>
+          <w:b/>
+          <w:bCs/>
+          <w:sz w:val="28"/>
+          <w:szCs w:val="28"/>
+        </w:rPr>
+      </w:pPr>
+    </w:p>
+    <w:tbl>
+      <w:tblPr>
+        <w:tblStyle w:val="TableGrid"/>
+        <w:tblW w:w="0" w:type="auto"/>
+        <w:tblLook w:val="04A0" w:firstRow="1" w:lastRow="0" w:firstColumn="1" w:lastColumn="0" w:noHBand="0" w:noVBand="1"/>
+      </w:tblPr>
+      <w:tblGrid>
+        <w:gridCol w:w="2875"/>
+        <w:gridCol w:w="6475"/>
+      </w:tblGrid>
+      <w:tr>
+        <w:tc>
+          <w:tcPr>
+            <w:tcW w:w="2875" w:type="dxa"/>
+          </w:tcPr>
+          <w:p>
+            <w:pPr>
+              <w:spacing w:line="360" w:lineRule="auto"/>
+              <w:jc w:val="both"/>
+              <w:rPr>
+                <w:rFonts w:ascii="Arial" w:hAnsi="Arial" w:cs="Arial"/>
+                <w:b/>
+                <w:bCs/>
+                <w:sz w:val="24"/>
+                <w:szCs w:val="24"/>
+              </w:rPr>
+            </w:pPr>
+            <w:r>
+              <w:rPr>
+                <w:rFonts w:ascii="Arial" w:hAnsi="Arial" w:cs="Arial"/>
+                <w:b/>
+                <w:bCs/>
+                <w:sz w:val="24"/>
+                <w:szCs w:val="24"/>
+              </w:rPr>
+              <w:t>Use Case:</w:t>
+            </w:r>
+          </w:p>
+        </w:tc>
+        <w:tc>
+          <w:tcPr>
+            <w:tcW w:w="6475" w:type="dxa"/>
+          </w:tcPr>
+          <w:p>
+            <w:pPr>
+              <w:spacing w:line="360" w:lineRule="auto"/>
+              <w:jc w:val="both"/>
+              <w:rPr>
+                <w:rFonts w:ascii="Arial" w:hAnsi="Arial" w:cs="Arial"/>
+                <w:sz w:val="24"/>
+                <w:szCs w:val="24"/>
+              </w:rPr>
+            </w:pPr>
+            <w:r>
+              <w:rPr>
+                <w:rFonts w:ascii="Arial" w:hAnsi="Arial" w:cs="Arial"/>
+                <w:sz w:val="24"/>
+                <w:szCs w:val="24"/>
+              </w:rPr>
+              <w:t>Take Membership</w:t>
+            </w:r>
+          </w:p>
+        </w:tc>
+      </w:tr>
+      <w:tr>
+        <w:tc>
+          <w:tcPr>
+            <w:tcW w:w="2875" w:type="dxa"/>
+          </w:tcPr>
+          <w:p>
+            <w:pPr>
+              <w:spacing w:line="360" w:lineRule="auto"/>
+              <w:jc w:val="both"/>
+              <w:rPr>
+                <w:rFonts w:ascii="Arial" w:hAnsi="Arial" w:cs="Arial"/>
+                <w:b/>
+                <w:bCs/>
+                <w:sz w:val="24"/>
+                <w:szCs w:val="24"/>
+              </w:rPr>
+            </w:pPr>
+            <w:r>
+              <w:rPr>
+                <w:rFonts w:ascii="Arial" w:hAnsi="Arial" w:cs="Arial"/>
+                <w:b/>
+                <w:bCs/>
+                <w:sz w:val="24"/>
+                <w:szCs w:val="24"/>
+              </w:rPr>
+              <w:t>Actors:</w:t>
+            </w:r>
+          </w:p>
+        </w:tc>
+        <w:tc>
+          <w:tcPr>
+            <w:tcW w:w="6475" w:type="dxa"/>
+          </w:tcPr>
+          <w:p>
+            <w:pPr>
+              <w:spacing w:line="360" w:lineRule="auto"/>
+              <w:jc w:val="both"/>
+              <w:rPr>
+                <w:rFonts w:ascii="Arial" w:hAnsi="Arial" w:cs="Arial"/>
+                <w:sz w:val="24"/>
+                <w:szCs w:val="24"/>
+              </w:rPr>
+            </w:pPr>
+            <w:r>
+              <w:rPr>
+                <w:rFonts w:ascii="Arial" w:hAnsi="Arial" w:cs="Arial"/>
+                <w:sz w:val="24"/>
+                <w:szCs w:val="24"/>
+              </w:rPr>
+              <w:t>Volunteer, NGO</w:t>
+            </w:r>
+          </w:p>
+        </w:tc>
+      </w:tr>
+      <w:tr>
+        <w:tc>
+          <w:tcPr>
+            <w:tcW w:w="2875" w:type="dxa"/>
+          </w:tcPr>
+          <w:p>
+            <w:pPr>
+              <w:spacing w:line="360" w:lineRule="auto"/>
+              <w:jc w:val="both"/>
+              <w:rPr>
+                <w:rFonts w:ascii="Arial" w:hAnsi="Arial" w:cs="Arial"/>
+                <w:b/>
+                <w:bCs/>
+                <w:sz w:val="24"/>
+                <w:szCs w:val="24"/>
+              </w:rPr>
+            </w:pPr>
+            <w:r>
+              <w:rPr>
+                <w:rFonts w:ascii="Arial" w:hAnsi="Arial" w:cs="Arial"/>
+                <w:b/>
+                <w:bCs/>
+                <w:sz w:val="24"/>
+                <w:szCs w:val="24"/>
+              </w:rPr>
+              <w:t>Descriptions:</w:t>
+            </w:r>
+          </w:p>
+        </w:tc>
+        <w:tc>
+          <w:tcPr>
+            <w:tcW w:w="6475" w:type="dxa"/>
+          </w:tcPr>
+          <w:p>
+            <w:pPr>
+              <w:spacing w:line="360" w:lineRule="auto"/>
+              <w:jc w:val="both"/>
+              <w:rPr>
+                <w:rFonts w:ascii="Arial" w:hAnsi="Arial" w:cs="Arial"/>
+                <w:sz w:val="24"/>
+                <w:szCs w:val="24"/>
+              </w:rPr>
+            </w:pPr>
+            <w:r>
+              <w:rPr>
+                <w:rFonts w:ascii="Arial" w:hAnsi="Arial" w:cs="Arial"/>
+                <w:sz w:val="24"/>
+                <w:szCs w:val="24"/>
+              </w:rPr>
+              <w:t>A new volunteer provides the personal details, and his/her details are registered with the system. The NGO provide the membership then volunteers take the new membership.</w:t>
+            </w:r>
+          </w:p>
+        </w:tc>
+      </w:tr>
+    </w:tbl>
+    <w:p>
+      <w:pPr>
+        <w:jc w:val="both"/>
+        <w:rPr>
+          <w:rFonts w:ascii="Arial" w:hAnsi="Arial" w:cs="Arial"/>
+          <w:b/>
+          <w:bCs/>
+          <w:sz w:val="28"/>
+          <w:szCs w:val="28"/>
+        </w:rPr>
+      </w:pPr>
+    </w:p>
+    <w:tbl>
+      <w:tblPr>
+        <w:tblStyle w:val="TableGrid"/>
+        <w:tblW w:w="0" w:type="auto"/>
+        <w:tblLook w:val="04A0" w:firstRow="1" w:lastRow="0" w:firstColumn="1" w:lastColumn="0" w:noHBand="0" w:noVBand="1"/>
+      </w:tblPr>
+      <w:tblGrid>
+        <w:gridCol w:w="2875"/>
+        <w:gridCol w:w="6475"/>
+      </w:tblGrid>
+      <w:tr>
+        <w:tc>
+          <w:tcPr>
+            <w:tcW w:w="2875" w:type="dxa"/>
+          </w:tcPr>
+          <w:p>
+            <w:pPr>
+              <w:spacing w:line="360" w:lineRule="auto"/>
+              <w:jc w:val="both"/>
+              <w:rPr>
+                <w:rFonts w:ascii="Arial" w:hAnsi="Arial" w:cs="Arial"/>
+                <w:b/>
+                <w:bCs/>
+                <w:sz w:val="24"/>
+                <w:szCs w:val="24"/>
+              </w:rPr>
+            </w:pPr>
+            <w:r>
+              <w:rPr>
+                <w:rFonts w:ascii="Arial" w:hAnsi="Arial" w:cs="Arial"/>
+                <w:b/>
+                <w:bCs/>
+                <w:sz w:val="24"/>
+                <w:szCs w:val="24"/>
+              </w:rPr>
+              <w:t>Use Case:</w:t>
+            </w:r>
+          </w:p>
+        </w:tc>
+        <w:tc>
+          <w:tcPr>
+            <w:tcW w:w="6475" w:type="dxa"/>
+          </w:tcPr>
+          <w:p>
+            <w:pPr>
+              <w:spacing w:line="360" w:lineRule="auto"/>
+              <w:jc w:val="both"/>
+              <w:rPr>
+                <w:rFonts w:ascii="Arial" w:hAnsi="Arial" w:cs="Arial"/>
+                <w:sz w:val="24"/>
+                <w:szCs w:val="24"/>
+              </w:rPr>
+            </w:pPr>
+            <w:r>
+              <w:rPr>
+                <w:rFonts w:ascii="Arial" w:hAnsi="Arial" w:cs="Arial"/>
+                <w:sz w:val="24"/>
+                <w:szCs w:val="24"/>
+              </w:rPr>
+              <w:t>Privilege</w:t>
+            </w:r>
+          </w:p>
+        </w:tc>
+      </w:tr>
+      <w:tr>
+        <w:tc>
+          <w:tcPr>
+            <w:tcW w:w="2875" w:type="dxa"/>
+          </w:tcPr>
+          <w:p>
+            <w:pPr>
+              <w:spacing w:line="360" w:lineRule="auto"/>
+              <w:jc w:val="both"/>
+              <w:rPr>
+                <w:rFonts w:ascii="Arial" w:hAnsi="Arial" w:cs="Arial"/>
+                <w:b/>
+                <w:bCs/>
+                <w:sz w:val="24"/>
+                <w:szCs w:val="24"/>
+              </w:rPr>
+            </w:pPr>
+            <w:r>
+              <w:rPr>
+                <w:rFonts w:ascii="Arial" w:hAnsi="Arial" w:cs="Arial"/>
+                <w:b/>
+                <w:bCs/>
+                <w:sz w:val="24"/>
+                <w:szCs w:val="24"/>
+              </w:rPr>
+              <w:t>Actors:</w:t>
+            </w:r>
+          </w:p>
+        </w:tc>
+        <w:tc>
+          <w:tcPr>
+            <w:tcW w:w="6475" w:type="dxa"/>
+          </w:tcPr>
+          <w:p>
+            <w:pPr>
+              <w:spacing w:line="360" w:lineRule="auto"/>
+              <w:jc w:val="both"/>
+              <w:rPr>
+                <w:rFonts w:ascii="Arial" w:hAnsi="Arial" w:cs="Arial"/>
+                <w:sz w:val="24"/>
+                <w:szCs w:val="24"/>
+              </w:rPr>
+            </w:pPr>
+            <w:r>
+              <w:rPr>
+                <w:rFonts w:ascii="Arial" w:hAnsi="Arial" w:cs="Arial"/>
+                <w:sz w:val="24"/>
+                <w:szCs w:val="24"/>
+              </w:rPr>
+              <w:t>Volunteer</w:t>
+            </w:r>
+          </w:p>
+        </w:tc>
+      </w:tr>
+      <w:tr>
+        <w:tc>
+          <w:tcPr>
+            <w:tcW w:w="2875" w:type="dxa"/>
+          </w:tcPr>
+          <w:p>
+            <w:pPr>
+              <w:spacing w:line="360" w:lineRule="auto"/>
+              <w:jc w:val="both"/>
+              <w:rPr>
+                <w:rFonts w:ascii="Arial" w:hAnsi="Arial" w:cs="Arial"/>
+                <w:b/>
+                <w:bCs/>
+                <w:sz w:val="24"/>
+                <w:szCs w:val="24"/>
+              </w:rPr>
+            </w:pPr>
+            <w:r>
+              <w:rPr>
+                <w:rFonts w:ascii="Arial" w:hAnsi="Arial" w:cs="Arial"/>
+                <w:b/>
+                <w:bCs/>
+                <w:sz w:val="24"/>
+                <w:szCs w:val="24"/>
+              </w:rPr>
+              <w:t>Descriptions:</w:t>
+            </w:r>
+          </w:p>
+        </w:tc>
+        <w:tc>
+          <w:tcPr>
+            <w:tcW w:w="6475" w:type="dxa"/>
+          </w:tcPr>
+          <w:p>
+            <w:pPr>
+              <w:spacing w:line="360" w:lineRule="auto"/>
+              <w:jc w:val="both"/>
+              <w:rPr>
+                <w:rFonts w:ascii="Arial" w:hAnsi="Arial" w:cs="Arial"/>
+                <w:sz w:val="24"/>
+                <w:szCs w:val="24"/>
+              </w:rPr>
+            </w:pPr>
+            <w:r>
+              <w:rPr>
+                <w:rFonts w:ascii="Arial" w:hAnsi="Arial" w:cs="Arial"/>
+                <w:sz w:val="24"/>
+                <w:szCs w:val="24"/>
+              </w:rPr>
+              <w:t>After taking a new member, a new volunteer</w:t>
+            </w:r>
+            <w:r>
+              <w:rPr>
+                <w:rFonts w:ascii="Arial" w:hAnsi="Arial" w:cs="Arial"/>
+                <w:sz w:val="24"/>
+                <w:szCs w:val="24"/>
+              </w:rPr>
+              <w:t xml:space="preserve"> gets the privilege of the food donation system.</w:t>
+            </w:r>
+          </w:p>
+        </w:tc>
+      </w:tr>
+    </w:tbl>
+    <w:p>
+      <w:pPr>
+        <w:jc w:val="both"/>
+        <w:rPr>
+          <w:rFonts w:ascii="Arial" w:hAnsi="Arial" w:cs="Arial"/>
+          <w:b/>
+          <w:bCs/>
+          <w:sz w:val="28"/>
+          <w:szCs w:val="28"/>
+        </w:rPr>
+      </w:pPr>
+    </w:p>
+    <w:p>
+      <w:pPr>
+        <w:jc w:val="both"/>
+        <w:rPr>
+          <w:rFonts w:ascii="Arial" w:hAnsi="Arial" w:cs="Arial"/>
+          <w:b/>
+          <w:bCs/>
+          <w:sz w:val="28"/>
+          <w:szCs w:val="28"/>
+        </w:rPr>
+      </w:pPr>
+    </w:p>
+    <w:tbl>
+      <w:tblPr>
+        <w:tblStyle w:val="TableGrid"/>
+        <w:tblW w:w="0" w:type="auto"/>
+        <w:tblLook w:val="04A0" w:firstRow="1" w:lastRow="0" w:firstColumn="1" w:lastColumn="0" w:noHBand="0" w:noVBand="1"/>
+      </w:tblPr>
+      <w:tblGrid>
+        <w:gridCol w:w="2875"/>
+        <w:gridCol w:w="6475"/>
+      </w:tblGrid>
+      <w:tr>
+        <w:tc>
+          <w:tcPr>
+            <w:tcW w:w="2875" w:type="dxa"/>
+          </w:tcPr>
+          <w:p>
+            <w:pPr>
+              <w:spacing w:line="360" w:lineRule="auto"/>
+              <w:jc w:val="both"/>
+              <w:rPr>
+                <w:rFonts w:ascii="Arial" w:hAnsi="Arial" w:cs="Arial"/>
+                <w:b/>
+                <w:bCs/>
+                <w:sz w:val="24"/>
+                <w:szCs w:val="24"/>
+              </w:rPr>
+            </w:pPr>
+            <w:r>
+              <w:rPr>
+                <w:rFonts w:ascii="Arial" w:hAnsi="Arial" w:cs="Arial"/>
+                <w:b/>
+                <w:bCs/>
+                <w:sz w:val="24"/>
+                <w:szCs w:val="24"/>
+              </w:rPr>
+              <w:t>Use Case:</w:t>
+            </w:r>
+          </w:p>
+        </w:tc>
+        <w:tc>
+          <w:tcPr>
+            <w:tcW w:w="6475" w:type="dxa"/>
+          </w:tcPr>
+          <w:p>
+            <w:pPr>
+              <w:spacing w:line="360" w:lineRule="auto"/>
+              <w:jc w:val="both"/>
+              <w:rPr>
+                <w:rFonts w:ascii="Arial" w:hAnsi="Arial" w:cs="Arial"/>
+                <w:sz w:val="24"/>
+                <w:szCs w:val="24"/>
+              </w:rPr>
+            </w:pPr>
+            <w:r>
+              <w:rPr>
+                <w:rFonts w:ascii="Arial" w:hAnsi="Arial" w:cs="Arial"/>
+                <w:sz w:val="24"/>
+                <w:szCs w:val="24"/>
+              </w:rPr>
+              <w:t>Login</w:t>
+            </w:r>
+          </w:p>
+        </w:tc>
+      </w:tr>
+      <w:tr>
+        <w:tc>
+          <w:tcPr>
+            <w:tcW w:w="2875" w:type="dxa"/>
+          </w:tcPr>
+          <w:p>
+            <w:pPr>
+              <w:spacing w:line="360" w:lineRule="auto"/>
+              <w:jc w:val="both"/>
+              <w:rPr>
+                <w:rFonts w:ascii="Arial" w:hAnsi="Arial" w:cs="Arial"/>
+                <w:b/>
+                <w:bCs/>
+                <w:sz w:val="24"/>
+                <w:szCs w:val="24"/>
+              </w:rPr>
+            </w:pPr>
+            <w:r>
+              <w:rPr>
+                <w:rFonts w:ascii="Arial" w:hAnsi="Arial" w:cs="Arial"/>
+                <w:b/>
+                <w:bCs/>
+                <w:sz w:val="24"/>
+                <w:szCs w:val="24"/>
+              </w:rPr>
+              <w:t>Actors:</w:t>
+            </w:r>
+          </w:p>
+        </w:tc>
+        <w:tc>
+          <w:tcPr>
+            <w:tcW w:w="6475" w:type="dxa"/>
+          </w:tcPr>
+          <w:p>
+            <w:pPr>
+              <w:spacing w:line="360" w:lineRule="auto"/>
+              <w:jc w:val="both"/>
+              <w:rPr>
+                <w:rFonts w:ascii="Arial" w:hAnsi="Arial" w:cs="Arial"/>
+                <w:sz w:val="24"/>
+                <w:szCs w:val="24"/>
+              </w:rPr>
+            </w:pPr>
+            <w:r>
+              <w:rPr>
+                <w:rFonts w:ascii="Arial" w:hAnsi="Arial" w:cs="Arial"/>
+                <w:sz w:val="24"/>
+                <w:szCs w:val="24"/>
+              </w:rPr>
+              <w:t>Donor, Volunteer, NGO, Farmer</w:t>
+            </w:r>
+          </w:p>
+        </w:tc>
+      </w:tr>
+      <w:tr>
+        <w:tc>
+          <w:tcPr>
+            <w:tcW w:w="2875" w:type="dxa"/>
+          </w:tcPr>
+          <w:p>
+            <w:pPr>
+              <w:spacing w:line="360" w:lineRule="auto"/>
+              <w:jc w:val="both"/>
+              <w:rPr>
+                <w:rFonts w:ascii="Arial" w:hAnsi="Arial" w:cs="Arial"/>
+                <w:b/>
+                <w:bCs/>
+                <w:sz w:val="24"/>
+                <w:szCs w:val="24"/>
+              </w:rPr>
+            </w:pPr>
+            <w:r>
+              <w:rPr>
+                <w:rFonts w:ascii="Arial" w:hAnsi="Arial" w:cs="Arial"/>
+                <w:b/>
+                <w:bCs/>
+                <w:sz w:val="24"/>
+                <w:szCs w:val="24"/>
+              </w:rPr>
+              <w:t>Descriptions:</w:t>
+            </w:r>
+          </w:p>
+        </w:tc>
+        <w:tc>
+          <w:tcPr>
+            <w:tcW w:w="6475" w:type="dxa"/>
+          </w:tcPr>
+          <w:p>
+            <w:pPr>
+              <w:spacing w:line="360" w:lineRule="auto"/>
+              <w:jc w:val="both"/>
+              <w:rPr>
+                <w:rFonts w:ascii="Arial" w:hAnsi="Arial" w:cs="Arial"/>
+                <w:sz w:val="24"/>
+                <w:szCs w:val="24"/>
+              </w:rPr>
+            </w:pPr>
+            <w:r>
+              <w:rPr>
+                <w:rFonts w:ascii="Arial" w:hAnsi="Arial" w:cs="Arial"/>
+                <w:sz w:val="24"/>
+                <w:szCs w:val="24"/>
+              </w:rPr>
+              <w:t>After registering details in the system, all the users can provide valid details and log in to the system. Then successfully navigate to the dashboard.</w:t>
+            </w:r>
+          </w:p>
+        </w:tc>
+      </w:tr>
+    </w:tbl>
+    <w:p>
+      <w:pPr>
+        <w:jc w:val="both"/>
+        <w:rPr>
+          <w:rFonts w:ascii="Arial" w:hAnsi="Arial" w:cs="Arial"/>
+          <w:b/>
+          <w:bCs/>
+          <w:sz w:val="28"/>
+          <w:szCs w:val="28"/>
+        </w:rPr>
+      </w:pPr>
+    </w:p>
+    <w:p>
+      <w:pPr>
+        <w:jc w:val="both"/>
+        <w:rPr>
+          <w:rFonts w:ascii="Arial" w:hAnsi="Arial" w:cs="Arial"/>
+          <w:b/>
+          <w:bCs/>
+          <w:sz w:val="28"/>
+          <w:szCs w:val="28"/>
+        </w:rPr>
+      </w:pPr>
+      <w:r>
+        <w:t>A new customer provides his/her membership details and login to the system. The login successful message is displayed.</w:t>
+      </w:r>
+    </w:p>
+    <w:tbl>
+      <w:tblPr>
+        <w:tblStyle w:val="TableGrid"/>
+        <w:tblW w:w="0" w:type="auto"/>
+        <w:tblLook w:val="04A0" w:firstRow="1" w:lastRow="0" w:firstColumn="1" w:lastColumn="0" w:noHBand="0" w:noVBand="1"/>
+      </w:tblPr>
+      <w:tblGrid>
+        <w:gridCol w:w="2875"/>
+        <w:gridCol w:w="6475"/>
+      </w:tblGrid>
+      <w:tr>
+        <w:tc>
+          <w:tcPr>
+            <w:tcW w:w="2875" w:type="dxa"/>
+          </w:tcPr>
+          <w:p>
+            <w:pPr>
+              <w:spacing w:line="360" w:lineRule="auto"/>
+              <w:jc w:val="both"/>
+              <w:rPr>
+                <w:rFonts w:ascii="Arial" w:hAnsi="Arial" w:cs="Arial"/>
+                <w:b/>
+                <w:bCs/>
+                <w:sz w:val="28"/>
+                <w:szCs w:val="28"/>
+              </w:rPr>
+            </w:pPr>
+            <w:r>
+              <w:rPr>
+                <w:rFonts w:ascii="Arial" w:hAnsi="Arial" w:cs="Arial"/>
+                <w:b/>
+                <w:bCs/>
+                <w:sz w:val="28"/>
+                <w:szCs w:val="28"/>
+              </w:rPr>
+              <w:t>Use Case:</w:t>
+            </w:r>
+          </w:p>
+        </w:tc>
+        <w:tc>
+          <w:tcPr>
+            <w:tcW w:w="6475" w:type="dxa"/>
+          </w:tcPr>
+          <w:p>
+            <w:pPr>
+              <w:spacing w:line="360" w:lineRule="auto"/>
+              <w:jc w:val="both"/>
+              <w:rPr>
+                <w:rFonts w:ascii="Arial" w:hAnsi="Arial" w:cs="Arial"/>
+                <w:sz w:val="28"/>
+                <w:szCs w:val="28"/>
+              </w:rPr>
+            </w:pPr>
+            <w:r>
+              <w:rPr>
+                <w:rFonts w:ascii="Arial" w:hAnsi="Arial" w:cs="Arial"/>
+                <w:sz w:val="28"/>
+                <w:szCs w:val="28"/>
+              </w:rPr>
+              <w:t>Take Membership</w:t>
+            </w:r>
+          </w:p>
+        </w:tc>
+      </w:tr>
+      <w:tr>
+        <w:tc>
+          <w:tcPr>
+            <w:tcW w:w="2875" w:type="dxa"/>
+          </w:tcPr>
+          <w:p>
+            <w:pPr>
+              <w:spacing w:line="360" w:lineRule="auto"/>
+              <w:jc w:val="both"/>
+              <w:rPr>
+                <w:rFonts w:ascii="Arial" w:hAnsi="Arial" w:cs="Arial"/>
+                <w:b/>
+                <w:bCs/>
+                <w:sz w:val="28"/>
+                <w:szCs w:val="28"/>
+              </w:rPr>
+            </w:pPr>
+            <w:r>
+              <w:rPr>
+                <w:rFonts w:ascii="Arial" w:hAnsi="Arial" w:cs="Arial"/>
+                <w:b/>
+                <w:bCs/>
+                <w:sz w:val="28"/>
+                <w:szCs w:val="28"/>
+              </w:rPr>
+              <w:t>Actors:</w:t>
+            </w:r>
+          </w:p>
+        </w:tc>
+        <w:tc>
+          <w:tcPr>
+            <w:tcW w:w="6475" w:type="dxa"/>
+          </w:tcPr>
+          <w:p>
+            <w:pPr>
+              <w:spacing w:line="360" w:lineRule="auto"/>
+              <w:jc w:val="both"/>
+              <w:rPr>
+                <w:rFonts w:ascii="Arial" w:hAnsi="Arial" w:cs="Arial"/>
+                <w:sz w:val="28"/>
+                <w:szCs w:val="28"/>
+              </w:rPr>
+            </w:pPr>
+            <w:r>
+              <w:rPr>
+                <w:rFonts w:ascii="Arial" w:hAnsi="Arial" w:cs="Arial"/>
+                <w:sz w:val="28"/>
+                <w:szCs w:val="28"/>
+              </w:rPr>
+              <w:t>Volunteer, NGO</w:t>
+            </w:r>
+          </w:p>
+        </w:tc>
+      </w:tr>
+      <w:tr>
+        <w:tc>
+          <w:tcPr>
+            <w:tcW w:w="2875" w:type="dxa"/>
+          </w:tcPr>
+          <w:p>
+            <w:pPr>
+              <w:spacing w:line="360" w:lineRule="auto"/>
+              <w:jc w:val="both"/>
+              <w:rPr>
+                <w:rFonts w:ascii="Arial" w:hAnsi="Arial" w:cs="Arial"/>
+                <w:b/>
+                <w:bCs/>
+                <w:sz w:val="28"/>
+                <w:szCs w:val="28"/>
+              </w:rPr>
+            </w:pPr>
+            <w:r>
+              <w:rPr>
+                <w:rFonts w:ascii="Arial" w:hAnsi="Arial" w:cs="Arial"/>
+                <w:b/>
+                <w:bCs/>
+                <w:sz w:val="28"/>
+                <w:szCs w:val="28"/>
+              </w:rPr>
+              <w:t>Descriptions:</w:t>
+            </w:r>
+          </w:p>
+        </w:tc>
+        <w:tc>
+          <w:tcPr>
+            <w:tcW w:w="6475" w:type="dxa"/>
+          </w:tcPr>
+          <w:p>
+            <w:pPr>
+              <w:spacing w:line="360" w:lineRule="auto"/>
+              <w:jc w:val="both"/>
+              <w:rPr>
+                <w:rFonts w:ascii="Arial" w:hAnsi="Arial" w:cs="Arial"/>
+                <w:sz w:val="28"/>
+                <w:szCs w:val="28"/>
+              </w:rPr>
+            </w:pPr>
+            <w:r>
+              <w:rPr>
+                <w:rFonts w:ascii="Arial" w:hAnsi="Arial" w:cs="Arial"/>
+                <w:sz w:val="28"/>
+                <w:szCs w:val="28"/>
+              </w:rPr>
+              <w:t>A new volunteer provides the personal details, and his/her details are registered with the system. The NGO provide the membership then volunteers take the new membership.</w:t>
+            </w:r>
+          </w:p>
+        </w:tc>
+      </w:tr>
+    </w:tbl>
+    <w:p>
+      <w:pPr>
+        <w:jc w:val="both"/>
+        <w:rPr>
+          <w:rFonts w:ascii="Arial" w:hAnsi="Arial" w:cs="Arial"/>
+          <w:b/>
+          <w:bCs/>
+          <w:sz w:val="28"/>
+          <w:szCs w:val="28"/>
+        </w:rPr>
+      </w:pPr>
+    </w:p>
+    <w:p>
+      <w:pPr>
+        <w:jc w:val="both"/>
+        <w:rPr>
+          <w:rFonts w:ascii="Arial" w:hAnsi="Arial" w:cs="Arial"/>
+          <w:b/>
+          <w:bCs/>
+          <w:sz w:val="28"/>
+          <w:szCs w:val="28"/>
+        </w:rPr>
+      </w:pPr>
+    </w:p>
+    <w:tbl>
+      <w:tblPr>
+        <w:tblStyle w:val="TableGrid"/>
+        <w:tblW w:w="0" w:type="auto"/>
+        <w:tblLook w:val="04A0" w:firstRow="1" w:lastRow="0" w:firstColumn="1" w:lastColumn="0" w:noHBand="0" w:noVBand="1"/>
+      </w:tblPr>
+      <w:tblGrid>
+        <w:gridCol w:w="2875"/>
+        <w:gridCol w:w="6475"/>
+      </w:tblGrid>
+      <w:tr>
+        <w:tc>
+          <w:tcPr>
+            <w:tcW w:w="2875" w:type="dxa"/>
+          </w:tcPr>
+          <w:p>
+            <w:pPr>
+              <w:spacing w:line="360" w:lineRule="auto"/>
+              <w:jc w:val="both"/>
+              <w:rPr>
+                <w:rFonts w:ascii="Arial" w:hAnsi="Arial" w:cs="Arial"/>
+                <w:b/>
+                <w:bCs/>
+                <w:sz w:val="28"/>
+                <w:szCs w:val="28"/>
+              </w:rPr>
+            </w:pPr>
+            <w:r>
+              <w:rPr>
+                <w:rFonts w:ascii="Arial" w:hAnsi="Arial" w:cs="Arial"/>
+                <w:b/>
+                <w:bCs/>
+                <w:sz w:val="28"/>
+                <w:szCs w:val="28"/>
+              </w:rPr>
+              <w:t>Use Case:</w:t>
+            </w:r>
+          </w:p>
+        </w:tc>
+        <w:tc>
+          <w:tcPr>
+            <w:tcW w:w="6475" w:type="dxa"/>
+          </w:tcPr>
+          <w:p>
+            <w:pPr>
+              <w:spacing w:line="360" w:lineRule="auto"/>
+              <w:jc w:val="both"/>
+              <w:rPr>
+                <w:rFonts w:ascii="Arial" w:hAnsi="Arial" w:cs="Arial"/>
+                <w:sz w:val="28"/>
+                <w:szCs w:val="28"/>
+              </w:rPr>
+            </w:pPr>
+            <w:r>
+              <w:rPr>
+                <w:rFonts w:ascii="Arial" w:hAnsi="Arial" w:cs="Arial"/>
+                <w:sz w:val="28"/>
+                <w:szCs w:val="28"/>
+              </w:rPr>
+              <w:t>Take Membership</w:t>
+            </w:r>
+          </w:p>
+        </w:tc>
+      </w:tr>
+      <w:tr>
+        <w:tc>
+          <w:tcPr>
+            <w:tcW w:w="2875" w:type="dxa"/>
+          </w:tcPr>
+          <w:p>
+            <w:pPr>
+              <w:spacing w:line="360" w:lineRule="auto"/>
+              <w:jc w:val="both"/>
+              <w:rPr>
+                <w:rFonts w:ascii="Arial" w:hAnsi="Arial" w:cs="Arial"/>
+                <w:b/>
+                <w:bCs/>
+                <w:sz w:val="28"/>
+                <w:szCs w:val="28"/>
+              </w:rPr>
+            </w:pPr>
+            <w:r>
+              <w:rPr>
+                <w:rFonts w:ascii="Arial" w:hAnsi="Arial" w:cs="Arial"/>
+                <w:b/>
+                <w:bCs/>
+                <w:sz w:val="28"/>
+                <w:szCs w:val="28"/>
+              </w:rPr>
+              <w:t>Actors:</w:t>
+            </w:r>
+          </w:p>
+        </w:tc>
+        <w:tc>
+          <w:tcPr>
+            <w:tcW w:w="6475" w:type="dxa"/>
+          </w:tcPr>
+          <w:p>
+            <w:pPr>
+              <w:spacing w:line="360" w:lineRule="auto"/>
+              <w:jc w:val="both"/>
+              <w:rPr>
+                <w:rFonts w:ascii="Arial" w:hAnsi="Arial" w:cs="Arial"/>
+                <w:sz w:val="28"/>
+                <w:szCs w:val="28"/>
+              </w:rPr>
+            </w:pPr>
+            <w:r>
+              <w:rPr>
+                <w:rFonts w:ascii="Arial" w:hAnsi="Arial" w:cs="Arial"/>
+                <w:sz w:val="28"/>
+                <w:szCs w:val="28"/>
+              </w:rPr>
+              <w:t>Volunteer, NGO</w:t>
+            </w:r>
+          </w:p>
+        </w:tc>
+      </w:tr>
+      <w:tr>
+        <w:tc>
+          <w:tcPr>
+            <w:tcW w:w="2875" w:type="dxa"/>
+          </w:tcPr>
+          <w:p>
+            <w:pPr>
+              <w:spacing w:line="360" w:lineRule="auto"/>
+              <w:jc w:val="both"/>
+              <w:rPr>
+                <w:rFonts w:ascii="Arial" w:hAnsi="Arial" w:cs="Arial"/>
+                <w:b/>
+                <w:bCs/>
+                <w:sz w:val="28"/>
+                <w:szCs w:val="28"/>
+              </w:rPr>
+            </w:pPr>
+            <w:r>
+              <w:rPr>
+                <w:rFonts w:ascii="Arial" w:hAnsi="Arial" w:cs="Arial"/>
+                <w:b/>
+                <w:bCs/>
+                <w:sz w:val="28"/>
+                <w:szCs w:val="28"/>
+              </w:rPr>
+              <w:t>Descriptions:</w:t>
+            </w:r>
+          </w:p>
+        </w:tc>
+        <w:tc>
+          <w:tcPr>
+            <w:tcW w:w="6475" w:type="dxa"/>
+          </w:tcPr>
+          <w:p>
+            <w:pPr>
+              <w:spacing w:line="360" w:lineRule="auto"/>
+              <w:jc w:val="both"/>
+              <w:rPr>
+                <w:rFonts w:ascii="Arial" w:hAnsi="Arial" w:cs="Arial"/>
+                <w:sz w:val="28"/>
+                <w:szCs w:val="28"/>
+              </w:rPr>
+            </w:pPr>
+            <w:r>
+              <w:rPr>
+                <w:rFonts w:ascii="Arial" w:hAnsi="Arial" w:cs="Arial"/>
+                <w:sz w:val="28"/>
+                <w:szCs w:val="28"/>
+              </w:rPr>
+              <w:t>A new volunteer provides the personal details, and his/her details are registered with the system. The NGO provide the membership then volunteers take the new membership.</w:t>
+            </w:r>
+          </w:p>
+        </w:tc>
+      </w:tr>
+    </w:tbl>
+    <w:p>
+      <w:pPr>
+        <w:jc w:val="both"/>
+        <w:rPr>
+          <w:rFonts w:ascii="Arial" w:hAnsi="Arial" w:cs="Arial"/>
+          <w:b/>
+          <w:bCs/>
+          <w:sz w:val="28"/>
+          <w:szCs w:val="28"/>
+        </w:rPr>
+      </w:pPr>
+    </w:p>
+    <w:p>
+      <w:pPr>
+        <w:jc w:val="both"/>
+        <w:rPr>
+          <w:rFonts w:ascii="Arial" w:hAnsi="Arial" w:cs="Arial"/>
+          <w:b/>
+          <w:bCs/>
+          <w:sz w:val="28"/>
+          <w:szCs w:val="28"/>
+        </w:rPr>
+      </w:pPr>
+    </w:p>
+    <w:p>
+      <w:pPr>
+        <w:jc w:val="both"/>
+        <w:rPr>
+          <w:rFonts w:ascii="Arial" w:hAnsi="Arial" w:cs="Arial"/>
+          <w:b/>
+          <w:bCs/>
+          <w:sz w:val="28"/>
+          <w:szCs w:val="28"/>
+        </w:rPr>
+      </w:pPr>
+    </w:p>
+    <w:tbl>
+      <w:tblPr>
+        <w:tblStyle w:val="TableGrid"/>
+        <w:tblW w:w="0" w:type="auto"/>
+        <w:tblLook w:val="04A0" w:firstRow="1" w:lastRow="0" w:firstColumn="1" w:lastColumn="0" w:noHBand="0" w:noVBand="1"/>
+      </w:tblPr>
+      <w:tblGrid>
+        <w:gridCol w:w="2875"/>
+        <w:gridCol w:w="6475"/>
+      </w:tblGrid>
+      <w:tr>
+        <w:tc>
+          <w:tcPr>
+            <w:tcW w:w="2875" w:type="dxa"/>
+          </w:tcPr>
+          <w:p>
+            <w:pPr>
+              <w:spacing w:line="360" w:lineRule="auto"/>
+              <w:jc w:val="both"/>
+              <w:rPr>
+                <w:rFonts w:ascii="Arial" w:hAnsi="Arial" w:cs="Arial"/>
+                <w:b/>
+                <w:bCs/>
+                <w:sz w:val="28"/>
+                <w:szCs w:val="28"/>
+              </w:rPr>
+            </w:pPr>
+            <w:r>
+              <w:rPr>
+                <w:rFonts w:ascii="Arial" w:hAnsi="Arial" w:cs="Arial"/>
+                <w:b/>
+                <w:bCs/>
+                <w:sz w:val="28"/>
+                <w:szCs w:val="28"/>
+              </w:rPr>
+              <w:t>Use Case:</w:t>
+            </w:r>
+          </w:p>
+        </w:tc>
+        <w:tc>
+          <w:tcPr>
+            <w:tcW w:w="6475" w:type="dxa"/>
+          </w:tcPr>
+          <w:p>
+            <w:pPr>
+              <w:spacing w:line="360" w:lineRule="auto"/>
+              <w:jc w:val="both"/>
+              <w:rPr>
+                <w:rFonts w:ascii="Arial" w:hAnsi="Arial" w:cs="Arial"/>
+                <w:sz w:val="28"/>
+                <w:szCs w:val="28"/>
+              </w:rPr>
+            </w:pPr>
+            <w:r>
+              <w:rPr>
+                <w:rFonts w:ascii="Arial" w:hAnsi="Arial" w:cs="Arial"/>
+                <w:sz w:val="28"/>
+                <w:szCs w:val="28"/>
+              </w:rPr>
+              <w:t>Take Membership</w:t>
+            </w:r>
+          </w:p>
+        </w:tc>
+      </w:tr>
+      <w:tr>
+        <w:tc>
+          <w:tcPr>
+            <w:tcW w:w="2875" w:type="dxa"/>
+          </w:tcPr>
+          <w:p>
+            <w:pPr>
+              <w:spacing w:line="360" w:lineRule="auto"/>
+              <w:jc w:val="both"/>
+              <w:rPr>
+                <w:rFonts w:ascii="Arial" w:hAnsi="Arial" w:cs="Arial"/>
+                <w:b/>
+                <w:bCs/>
+                <w:sz w:val="28"/>
+                <w:szCs w:val="28"/>
+              </w:rPr>
+            </w:pPr>
+            <w:r>
+              <w:rPr>
+                <w:rFonts w:ascii="Arial" w:hAnsi="Arial" w:cs="Arial"/>
+                <w:b/>
+                <w:bCs/>
+                <w:sz w:val="28"/>
+                <w:szCs w:val="28"/>
+              </w:rPr>
+              <w:t>Actors:</w:t>
+            </w:r>
+          </w:p>
+        </w:tc>
+        <w:tc>
+          <w:tcPr>
+            <w:tcW w:w="6475" w:type="dxa"/>
+          </w:tcPr>
+          <w:p>
+            <w:pPr>
+              <w:spacing w:line="360" w:lineRule="auto"/>
+              <w:jc w:val="both"/>
+              <w:rPr>
+                <w:rFonts w:ascii="Arial" w:hAnsi="Arial" w:cs="Arial"/>
+                <w:sz w:val="28"/>
+                <w:szCs w:val="28"/>
+              </w:rPr>
+            </w:pPr>
+            <w:r>
+              <w:rPr>
+                <w:rFonts w:ascii="Arial" w:hAnsi="Arial" w:cs="Arial"/>
+                <w:sz w:val="28"/>
+                <w:szCs w:val="28"/>
+              </w:rPr>
+              <w:t>Volunteer, NGO</w:t>
+            </w:r>
+          </w:p>
+        </w:tc>
+      </w:tr>
+      <w:tr>
+        <w:tc>
+          <w:tcPr>
+            <w:tcW w:w="2875" w:type="dxa"/>
+          </w:tcPr>
+          <w:p>
+            <w:pPr>
+              <w:spacing w:line="360" w:lineRule="auto"/>
+              <w:jc w:val="both"/>
+              <w:rPr>
+                <w:rFonts w:ascii="Arial" w:hAnsi="Arial" w:cs="Arial"/>
+                <w:b/>
+                <w:bCs/>
+                <w:sz w:val="28"/>
+                <w:szCs w:val="28"/>
+              </w:rPr>
+            </w:pPr>
+            <w:r>
+              <w:rPr>
+                <w:rFonts w:ascii="Arial" w:hAnsi="Arial" w:cs="Arial"/>
+                <w:b/>
+                <w:bCs/>
+                <w:sz w:val="28"/>
+                <w:szCs w:val="28"/>
+              </w:rPr>
+              <w:t>Descriptions:</w:t>
+            </w:r>
+          </w:p>
+        </w:tc>
+        <w:tc>
+          <w:tcPr>
+            <w:tcW w:w="6475" w:type="dxa"/>
+          </w:tcPr>
+          <w:p>
+            <w:pPr>
+              <w:spacing w:line="360" w:lineRule="auto"/>
+              <w:jc w:val="both"/>
+              <w:rPr>
+                <w:rFonts w:ascii="Arial" w:hAnsi="Arial" w:cs="Arial"/>
+                <w:sz w:val="28"/>
+                <w:szCs w:val="28"/>
+              </w:rPr>
+            </w:pPr>
+            <w:r>
+              <w:rPr>
+                <w:rFonts w:ascii="Arial" w:hAnsi="Arial" w:cs="Arial"/>
+                <w:sz w:val="28"/>
+                <w:szCs w:val="28"/>
+              </w:rPr>
+              <w:t>A new volunteer provides the personal details, and his/her details are registered with the system. The NGO provide the membership then volunteers take the new membership.</w:t>
+            </w:r>
+          </w:p>
+        </w:tc>
+      </w:tr>
+    </w:tbl>
+    <w:p>
+      <w:pPr>
+        <w:jc w:val="both"/>
+        <w:rPr>
+          <w:rFonts w:ascii="Arial" w:hAnsi="Arial" w:cs="Arial"/>
+          <w:b/>
+          <w:bCs/>
+          <w:sz w:val="28"/>
+          <w:szCs w:val="28"/>
+        </w:rPr>
+      </w:pPr>
+    </w:p>
+    <w:p>
+      <w:pPr>
+        <w:jc w:val="both"/>
+        <w:rPr>
+          <w:rFonts w:ascii="Arial" w:hAnsi="Arial" w:cs="Arial"/>
+          <w:b/>
+          <w:bCs/>
+          <w:sz w:val="28"/>
+          <w:szCs w:val="28"/>
+        </w:rPr>
+      </w:pPr>
+    </w:p>
+    <w:tbl>
+      <w:tblPr>
+        <w:tblStyle w:val="TableGrid"/>
+        <w:tblW w:w="0" w:type="auto"/>
+        <w:tblLook w:val="04A0" w:firstRow="1" w:lastRow="0" w:firstColumn="1" w:lastColumn="0" w:noHBand="0" w:noVBand="1"/>
+      </w:tblPr>
+      <w:tblGrid>
+        <w:gridCol w:w="2875"/>
+        <w:gridCol w:w="6475"/>
+      </w:tblGrid>
+      <w:tr>
+        <w:tc>
+          <w:tcPr>
+            <w:tcW w:w="2875" w:type="dxa"/>
+          </w:tcPr>
+          <w:p>
+            <w:pPr>
+              <w:spacing w:line="360" w:lineRule="auto"/>
+              <w:jc w:val="both"/>
+              <w:rPr>
+                <w:rFonts w:ascii="Arial" w:hAnsi="Arial" w:cs="Arial"/>
+                <w:b/>
+                <w:bCs/>
+                <w:sz w:val="28"/>
+                <w:szCs w:val="28"/>
+              </w:rPr>
+            </w:pPr>
+            <w:r>
+              <w:rPr>
+                <w:rFonts w:ascii="Arial" w:hAnsi="Arial" w:cs="Arial"/>
+                <w:b/>
+                <w:bCs/>
+                <w:sz w:val="28"/>
+                <w:szCs w:val="28"/>
+              </w:rPr>
+              <w:t>Use Case:</w:t>
+            </w:r>
+          </w:p>
+        </w:tc>
+        <w:tc>
+          <w:tcPr>
+            <w:tcW w:w="6475" w:type="dxa"/>
+          </w:tcPr>
+          <w:p>
+            <w:pPr>
+              <w:spacing w:line="360" w:lineRule="auto"/>
+              <w:jc w:val="both"/>
+              <w:rPr>
+                <w:rFonts w:ascii="Arial" w:hAnsi="Arial" w:cs="Arial"/>
+                <w:sz w:val="28"/>
+                <w:szCs w:val="28"/>
+              </w:rPr>
+            </w:pPr>
+            <w:r>
+              <w:rPr>
+                <w:rFonts w:ascii="Arial" w:hAnsi="Arial" w:cs="Arial"/>
+                <w:sz w:val="28"/>
+                <w:szCs w:val="28"/>
+              </w:rPr>
+              <w:t>Take Membership</w:t>
+            </w:r>
+          </w:p>
+        </w:tc>
+      </w:tr>
+      <w:tr>
+        <w:tc>
+          <w:tcPr>
+            <w:tcW w:w="2875" w:type="dxa"/>
+          </w:tcPr>
+          <w:p>
+            <w:pPr>
+              <w:spacing w:line="360" w:lineRule="auto"/>
+              <w:jc w:val="both"/>
+              <w:rPr>
+                <w:rFonts w:ascii="Arial" w:hAnsi="Arial" w:cs="Arial"/>
+                <w:b/>
+                <w:bCs/>
+                <w:sz w:val="28"/>
+                <w:szCs w:val="28"/>
+              </w:rPr>
+            </w:pPr>
+            <w:r>
+              <w:rPr>
+                <w:rFonts w:ascii="Arial" w:hAnsi="Arial" w:cs="Arial"/>
+                <w:b/>
+                <w:bCs/>
+                <w:sz w:val="28"/>
+                <w:szCs w:val="28"/>
+              </w:rPr>
+              <w:t>Actors:</w:t>
+            </w:r>
+          </w:p>
+        </w:tc>
+        <w:tc>
+          <w:tcPr>
+            <w:tcW w:w="6475" w:type="dxa"/>
+          </w:tcPr>
+          <w:p>
+            <w:pPr>
+              <w:spacing w:line="360" w:lineRule="auto"/>
+              <w:jc w:val="both"/>
+              <w:rPr>
+                <w:rFonts w:ascii="Arial" w:hAnsi="Arial" w:cs="Arial"/>
+                <w:sz w:val="28"/>
+                <w:szCs w:val="28"/>
+              </w:rPr>
+            </w:pPr>
+            <w:r>
+              <w:rPr>
+                <w:rFonts w:ascii="Arial" w:hAnsi="Arial" w:cs="Arial"/>
+                <w:sz w:val="28"/>
+                <w:szCs w:val="28"/>
+              </w:rPr>
+              <w:t>Volunteer, NGO</w:t>
+            </w:r>
+          </w:p>
+        </w:tc>
+      </w:tr>
+      <w:tr>
+        <w:tc>
+          <w:tcPr>
+            <w:tcW w:w="2875" w:type="dxa"/>
+          </w:tcPr>
+          <w:p>
+            <w:pPr>
+              <w:spacing w:line="360" w:lineRule="auto"/>
+              <w:jc w:val="both"/>
+              <w:rPr>
+                <w:rFonts w:ascii="Arial" w:hAnsi="Arial" w:cs="Arial"/>
+                <w:b/>
+                <w:bCs/>
+                <w:sz w:val="28"/>
+                <w:szCs w:val="28"/>
+              </w:rPr>
+            </w:pPr>
+            <w:r>
+              <w:rPr>
+                <w:rFonts w:ascii="Arial" w:hAnsi="Arial" w:cs="Arial"/>
+                <w:b/>
+                <w:bCs/>
+                <w:sz w:val="28"/>
+                <w:szCs w:val="28"/>
+              </w:rPr>
+              <w:t>Descriptions:</w:t>
+            </w:r>
+          </w:p>
+        </w:tc>
+        <w:tc>
+          <w:tcPr>
+            <w:tcW w:w="6475" w:type="dxa"/>
+          </w:tcPr>
+          <w:p>
+            <w:pPr>
+              <w:spacing w:line="360" w:lineRule="auto"/>
+              <w:jc w:val="both"/>
+              <w:rPr>
+                <w:rFonts w:ascii="Arial" w:hAnsi="Arial" w:cs="Arial"/>
+                <w:sz w:val="28"/>
+                <w:szCs w:val="28"/>
+              </w:rPr>
+            </w:pPr>
+            <w:r>
+              <w:rPr>
+                <w:rFonts w:ascii="Arial" w:hAnsi="Arial" w:cs="Arial"/>
+                <w:sz w:val="28"/>
+                <w:szCs w:val="28"/>
+              </w:rPr>
+              <w:t>A new volunteer provides the personal details, and his/her details are registered with the system. The NGO provide the membership then volunteers take the new membership.</w:t>
+            </w:r>
+          </w:p>
+        </w:tc>
+      </w:tr>
+    </w:tbl>
+    <w:p>
+      <w:pPr>
+        <w:jc w:val="both"/>
+        <w:rPr>
+          <w:rFonts w:ascii="Arial" w:hAnsi="Arial" w:cs="Arial"/>
+          <w:b/>
+          <w:bCs/>
+          <w:sz w:val="28"/>
+          <w:szCs w:val="28"/>
+        </w:rPr>
+      </w:pPr>
+    </w:p>
+    <w:p>
+      <w:pPr>
+        <w:jc w:val="both"/>
+        <w:rPr>
+          <w:rFonts w:ascii="Arial" w:hAnsi="Arial" w:cs="Arial"/>
+          <w:b/>
+          <w:bCs/>
+          <w:sz w:val="28"/>
+          <w:szCs w:val="28"/>
+        </w:rPr>
+      </w:pPr>
+    </w:p>
+    <w:tbl>
+      <w:tblPr>
+        <w:tblStyle w:val="TableGrid"/>
+        <w:tblW w:w="0" w:type="auto"/>
+        <w:tblLook w:val="04A0" w:firstRow="1" w:lastRow="0" w:firstColumn="1" w:lastColumn="0" w:noHBand="0" w:noVBand="1"/>
+      </w:tblPr>
+      <w:tblGrid>
+        <w:gridCol w:w="2875"/>
+        <w:gridCol w:w="6475"/>
+      </w:tblGrid>
+      <w:tr>
+        <w:tc>
+          <w:tcPr>
+            <w:tcW w:w="2875" w:type="dxa"/>
+          </w:tcPr>
+          <w:p>
+            <w:pPr>
+              <w:spacing w:line="360" w:lineRule="auto"/>
+              <w:jc w:val="both"/>
+              <w:rPr>
+                <w:rFonts w:ascii="Arial" w:hAnsi="Arial" w:cs="Arial"/>
+                <w:b/>
+                <w:bCs/>
+                <w:sz w:val="28"/>
+                <w:szCs w:val="28"/>
+              </w:rPr>
+            </w:pPr>
+            <w:r>
+              <w:rPr>
+                <w:rFonts w:ascii="Arial" w:hAnsi="Arial" w:cs="Arial"/>
+                <w:b/>
+                <w:bCs/>
+                <w:sz w:val="28"/>
+                <w:szCs w:val="28"/>
+              </w:rPr>
+              <w:t>Use Case:</w:t>
+            </w:r>
+          </w:p>
+        </w:tc>
+        <w:tc>
+          <w:tcPr>
+            <w:tcW w:w="6475" w:type="dxa"/>
+          </w:tcPr>
+          <w:p>
+            <w:pPr>
+              <w:spacing w:line="360" w:lineRule="auto"/>
+              <w:jc w:val="both"/>
+              <w:rPr>
+                <w:rFonts w:ascii="Arial" w:hAnsi="Arial" w:cs="Arial"/>
+                <w:sz w:val="28"/>
+                <w:szCs w:val="28"/>
+              </w:rPr>
+            </w:pPr>
+            <w:r>
+              <w:rPr>
+                <w:rFonts w:ascii="Arial" w:hAnsi="Arial" w:cs="Arial"/>
+                <w:sz w:val="28"/>
+                <w:szCs w:val="28"/>
+              </w:rPr>
+              <w:t>Take Membership</w:t>
+            </w:r>
+          </w:p>
+        </w:tc>
+      </w:tr>
+      <w:tr>
+        <w:tc>
+          <w:tcPr>
+            <w:tcW w:w="2875" w:type="dxa"/>
+          </w:tcPr>
+          <w:p>
+            <w:pPr>
+              <w:spacing w:line="360" w:lineRule="auto"/>
+              <w:jc w:val="both"/>
+              <w:rPr>
+                <w:rFonts w:ascii="Arial" w:hAnsi="Arial" w:cs="Arial"/>
+                <w:b/>
+                <w:bCs/>
+                <w:sz w:val="28"/>
+                <w:szCs w:val="28"/>
+              </w:rPr>
+            </w:pPr>
+            <w:r>
+              <w:rPr>
+                <w:rFonts w:ascii="Arial" w:hAnsi="Arial" w:cs="Arial"/>
+                <w:b/>
+                <w:bCs/>
+                <w:sz w:val="28"/>
+                <w:szCs w:val="28"/>
+              </w:rPr>
+              <w:t>Actors:</w:t>
+            </w:r>
+          </w:p>
+        </w:tc>
+        <w:tc>
+          <w:tcPr>
+            <w:tcW w:w="6475" w:type="dxa"/>
+          </w:tcPr>
+          <w:p>
+            <w:pPr>
+              <w:spacing w:line="360" w:lineRule="auto"/>
+              <w:jc w:val="both"/>
+              <w:rPr>
+                <w:rFonts w:ascii="Arial" w:hAnsi="Arial" w:cs="Arial"/>
+                <w:sz w:val="28"/>
+                <w:szCs w:val="28"/>
+              </w:rPr>
+            </w:pPr>
+            <w:r>
+              <w:rPr>
+                <w:rFonts w:ascii="Arial" w:hAnsi="Arial" w:cs="Arial"/>
+                <w:sz w:val="28"/>
+                <w:szCs w:val="28"/>
+              </w:rPr>
+              <w:t>Volunteer, NGO</w:t>
+            </w:r>
+          </w:p>
+        </w:tc>
+      </w:tr>
+      <w:tr>
+        <w:tc>
+          <w:tcPr>
+            <w:tcW w:w="2875" w:type="dxa"/>
+          </w:tcPr>
+          <w:p>
+            <w:pPr>
+              <w:spacing w:line="360" w:lineRule="auto"/>
+              <w:jc w:val="both"/>
+              <w:rPr>
+                <w:rFonts w:ascii="Arial" w:hAnsi="Arial" w:cs="Arial"/>
+                <w:b/>
+                <w:bCs/>
+                <w:sz w:val="28"/>
+                <w:szCs w:val="28"/>
+              </w:rPr>
+            </w:pPr>
+            <w:r>
+              <w:rPr>
+                <w:rFonts w:ascii="Arial" w:hAnsi="Arial" w:cs="Arial"/>
+                <w:b/>
+                <w:bCs/>
+                <w:sz w:val="28"/>
+                <w:szCs w:val="28"/>
+              </w:rPr>
+              <w:t>Descriptions:</w:t>
+            </w:r>
+          </w:p>
+        </w:tc>
+        <w:tc>
+          <w:tcPr>
+            <w:tcW w:w="6475" w:type="dxa"/>
+          </w:tcPr>
+          <w:p>
+            <w:pPr>
+              <w:spacing w:line="360" w:lineRule="auto"/>
+              <w:jc w:val="both"/>
+              <w:rPr>
+                <w:rFonts w:ascii="Arial" w:hAnsi="Arial" w:cs="Arial"/>
+                <w:sz w:val="28"/>
+                <w:szCs w:val="28"/>
+              </w:rPr>
+            </w:pPr>
+            <w:r>
+              <w:rPr>
+                <w:rFonts w:ascii="Arial" w:hAnsi="Arial" w:cs="Arial"/>
+                <w:sz w:val="28"/>
+                <w:szCs w:val="28"/>
+              </w:rPr>
+              <w:t>A new volunteer provides the personal details, and his/her details are registered with the system. The NGO provide the membership then volunteers take the new membership.</w:t>
+            </w:r>
+          </w:p>
+        </w:tc>
+      </w:tr>
+    </w:tbl>
+    <w:p>
+      <w:pPr>
+        <w:jc w:val="both"/>
+        <w:rPr>
+          <w:rFonts w:ascii="Arial" w:hAnsi="Arial" w:cs="Arial"/>
+          <w:b/>
+          <w:bCs/>
+          <w:sz w:val="28"/>
+          <w:szCs w:val="28"/>
+        </w:rPr>
+      </w:pPr>
+    </w:p>
+    <w:p>
+      <w:pPr>
+        <w:jc w:val="both"/>
+        <w:rPr>
+          <w:rFonts w:ascii="Arial" w:hAnsi="Arial" w:cs="Arial"/>
+          <w:b/>
+          <w:bCs/>
+          <w:sz w:val="28"/>
+          <w:szCs w:val="28"/>
+        </w:rPr>
+      </w:pPr>
+    </w:p>
+    <w:p>
+      <w:pPr>
+        <w:jc w:val="both"/>
+        <w:rPr>
+          <w:rFonts w:ascii="Arial" w:hAnsi="Arial" w:cs="Arial"/>
+          <w:b/>
+          <w:bCs/>
+          <w:sz w:val="28"/>
+          <w:szCs w:val="28"/>
+        </w:rPr>
+      </w:pPr>
+    </w:p>
+    <w:p>
+      <w:pPr>
+        <w:jc w:val="both"/>
+        <w:rPr>
+          <w:rFonts w:ascii="Arial" w:hAnsi="Arial" w:cs="Arial"/>
+          <w:b/>
+          <w:bCs/>
+          <w:sz w:val="28"/>
+          <w:szCs w:val="28"/>
+        </w:rPr>
+      </w:pPr>
+    </w:p>
+    <w:p>
+      <w:pPr>
+        <w:jc w:val="both"/>
+        <w:rPr>
+          <w:rFonts w:ascii="Arial" w:hAnsi="Arial" w:cs="Arial"/>
+          <w:b/>
+          <w:bCs/>
+          <w:sz w:val="28"/>
+          <w:szCs w:val="28"/>
+        </w:rPr>
+      </w:pPr>
     </w:p>
     <w:p>
       <w:pPr>

</xml_diff>

<commit_message>
completed the high-level usecse
</commit_message>
<xml_diff>
--- a/Documents/Interim Report/Interim Report.docx
+++ b/Documents/Interim Report/Interim Report.docx
@@ -2,11 +2,7 @@
 <file path=word/document.xml><?xml version="1.0" encoding="utf-8"?>
 <w:document xmlns:wpc="http://schemas.microsoft.com/office/word/2010/wordprocessingCanvas" xmlns:cx="http://schemas.microsoft.com/office/drawing/2014/chartex" xmlns:cx1="http://schemas.microsoft.com/office/drawing/2015/9/8/chartex" xmlns:cx2="http://schemas.microsoft.com/office/drawing/2015/10/21/chartex" xmlns:cx3="http://schemas.microsoft.com/office/drawing/2016/5/9/chartex" xmlns:cx4="http://schemas.microsoft.com/office/drawing/2016/5/10/chartex" xmlns:cx5="http://schemas.microsoft.com/office/drawing/2016/5/11/chartex" xmlns:cx6="http://schemas.microsoft.com/office/drawing/2016/5/12/chartex" xmlns:cx7="http://schemas.microsoft.com/office/drawing/2016/5/13/chartex" xmlns:cx8="http://schemas.microsoft.com/office/drawing/2016/5/14/chartex" xmlns:mc="http://schemas.openxmlformats.org/markup-compatibility/2006" xmlns:aink="http://schemas.microsoft.com/office/drawing/2016/ink" xmlns:am3d="http://schemas.microsoft.com/office/drawing/2017/model3d" xmlns:o="urn:schemas-microsoft-com:office:office" xmlns:oel="http://schemas.microsoft.com/office/2019/extlst" xmlns:r="http://schemas.openxmlformats.org/officeDocument/2006/relationships" xmlns:m="http://schemas.openxmlformats.org/officeDocument/2006/math" xmlns:v="urn:schemas-microsoft-com:vml" xmlns:wp14="http://schemas.microsoft.com/office/word/2010/wordprocessingDrawing" xmlns:wp="http://schemas.openxmlformats.org/drawingml/2006/wordprocessingDrawing" xmlns:w10="urn:schemas-microsoft-com:office:word" xmlns:w="http://schemas.openxmlformats.org/wordprocessingml/2006/main" xmlns:w14="http://schemas.microsoft.com/office/word/2010/wordml" xmlns:w15="http://schemas.microsoft.com/office/word/2012/wordml" xmlns:w16cex="http://schemas.microsoft.com/office/word/2018/wordml/cex" xmlns:w16cid="http://schemas.microsoft.com/office/word/2016/wordml/cid" xmlns:w16="http://schemas.microsoft.com/office/word/2018/wordml" xmlns:w16sdtdh="http://schemas.microsoft.com/office/word/2020/wordml/sdtdatahash" xmlns:w16se="http://schemas.microsoft.com/office/word/2015/wordml/symex" xmlns:wpg="http://schemas.microsoft.com/office/word/2010/wordprocessingGroup" xmlns:wpi="http://schemas.microsoft.com/office/word/2010/wordprocessingInk" xmlns:wne="http://schemas.microsoft.com/office/word/2006/wordml" xmlns:wps="http://schemas.microsoft.com/office/word/2010/wordprocessingShape" mc:Ignorable="w14 w15 w16se w16cid w16 w16cex w16sdtdh wp14">
   <w:body>
-    <w:p>
-      <w:pPr>
-        <w:jc w:val="both"/>
-      </w:pPr>
-    </w:p>
+    <w:p/>
     <w:p>
       <w:pPr>
         <w:jc w:val="both"/>
@@ -701,6 +697,28 @@
         </w:rPr>
       </w:pPr>
     </w:p>
+    <w:p>
+      <w:pPr>
+        <w:jc w:val="both"/>
+        <w:rPr>
+          <w:rFonts w:ascii="Arial" w:hAnsi="Arial" w:cs="Arial"/>
+          <w:b/>
+          <w:bCs/>
+          <w:sz w:val="28"/>
+          <w:szCs w:val="28"/>
+        </w:rPr>
+      </w:pPr>
+      <w:r>
+        <w:rPr>
+          <w:rFonts w:ascii="Arial" w:hAnsi="Arial" w:cs="Arial"/>
+          <w:b/>
+          <w:bCs/>
+          <w:sz w:val="28"/>
+          <w:szCs w:val="28"/>
+        </w:rPr>
+        <w:t>Register</w:t>
+      </w:r>
+    </w:p>
     <w:tbl>
       <w:tblPr>
         <w:tblStyle w:val="TableGrid"/>
@@ -814,31 +832,7 @@
                 <w:sz w:val="24"/>
                 <w:szCs w:val="24"/>
               </w:rPr>
-              <w:t xml:space="preserve">Donor, </w:t>
-            </w:r>
-            <w:r>
-              <w:rPr>
-                <w:rFonts w:ascii="Arial" w:hAnsi="Arial" w:cs="Arial"/>
-                <w:sz w:val="24"/>
-                <w:szCs w:val="24"/>
-              </w:rPr>
-              <w:t>Volunteer,</w:t>
-            </w:r>
-            <w:r>
-              <w:rPr>
-                <w:rFonts w:ascii="Arial" w:hAnsi="Arial" w:cs="Arial"/>
-                <w:sz w:val="24"/>
-                <w:szCs w:val="24"/>
-              </w:rPr>
-              <w:t xml:space="preserve"> NGO,</w:t>
-            </w:r>
-            <w:r>
-              <w:rPr>
-                <w:rFonts w:ascii="Arial" w:hAnsi="Arial" w:cs="Arial"/>
-                <w:sz w:val="24"/>
-                <w:szCs w:val="24"/>
-              </w:rPr>
-              <w:t xml:space="preserve"> Farmer</w:t>
+              <w:t>Donor, Volunteer, NGO, Farmer</w:t>
             </w:r>
           </w:p>
         </w:tc>
@@ -898,18 +892,6 @@
         </w:tc>
       </w:tr>
     </w:tbl>
-    <w:p>
-      <w:pPr>
-        <w:jc w:val="both"/>
-        <w:rPr>
-          <w:rFonts w:ascii="Arial" w:hAnsi="Arial" w:cs="Arial"/>
-          <w:b/>
-          <w:bCs/>
-          <w:sz w:val="28"/>
-          <w:szCs w:val="28"/>
-        </w:rPr>
-      </w:pPr>
-    </w:p>
     <w:p>
       <w:pPr>
         <w:jc w:val="both"/>
@@ -981,7 +963,7 @@
                 <w:sz w:val="24"/>
                 <w:szCs w:val="24"/>
               </w:rPr>
-              <w:t>Take Membership</w:t>
+              <w:t>Success Message</w:t>
             </w:r>
           </w:p>
         </w:tc>
@@ -1035,7 +1017,7 @@
                 <w:sz w:val="24"/>
                 <w:szCs w:val="24"/>
               </w:rPr>
-              <w:t>Volunteer, NGO</w:t>
+              <w:t>Donor, Volunteer, Farmer</w:t>
             </w:r>
           </w:p>
         </w:tc>
@@ -1089,7 +1071,7 @@
                 <w:sz w:val="24"/>
                 <w:szCs w:val="24"/>
               </w:rPr>
-              <w:t>A new volunteer provides the personal details, and his/her details are registered with the system. The NGO provide the membership then volunteers take the new membership.</w:t>
+              <w:t>The user can provide the details and go to register if it is valid then show the successful message.</w:t>
             </w:r>
           </w:p>
         </w:tc>
@@ -1166,7 +1148,7 @@
                 <w:sz w:val="24"/>
                 <w:szCs w:val="24"/>
               </w:rPr>
-              <w:t>Privilege</w:t>
+              <w:t>Error Message</w:t>
             </w:r>
           </w:p>
         </w:tc>
@@ -1220,7 +1202,7 @@
                 <w:sz w:val="24"/>
                 <w:szCs w:val="24"/>
               </w:rPr>
-              <w:t>Volunteer</w:t>
+              <w:t>Donor, Volunteer, Farmer</w:t>
             </w:r>
           </w:p>
         </w:tc>
@@ -1274,15 +1256,39 @@
                 <w:sz w:val="24"/>
                 <w:szCs w:val="24"/>
               </w:rPr>
-              <w:t>After taking a new member, a new volunteer</w:t>
-            </w:r>
-            <w:r>
-              <w:rPr>
-                <w:rFonts w:ascii="Arial" w:hAnsi="Arial" w:cs="Arial"/>
-                <w:sz w:val="24"/>
-                <w:szCs w:val="24"/>
-              </w:rPr>
-              <w:t xml:space="preserve"> gets the privilege of the food donation system.</w:t>
+              <w:t xml:space="preserve">The user can provide the details and go to register if it is </w:t>
+            </w:r>
+            <w:r>
+              <w:rPr>
+                <w:rFonts w:ascii="Arial" w:hAnsi="Arial" w:cs="Arial"/>
+                <w:sz w:val="24"/>
+                <w:szCs w:val="24"/>
+              </w:rPr>
+              <w:t xml:space="preserve">not </w:t>
+            </w:r>
+            <w:r>
+              <w:rPr>
+                <w:rFonts w:ascii="Arial" w:hAnsi="Arial" w:cs="Arial"/>
+                <w:sz w:val="24"/>
+                <w:szCs w:val="24"/>
+              </w:rPr>
+              <w:t xml:space="preserve">valid then show the </w:t>
+            </w:r>
+            <w:r>
+              <w:rPr>
+                <w:rFonts w:ascii="Arial" w:hAnsi="Arial" w:cs="Arial"/>
+                <w:sz w:val="24"/>
+                <w:szCs w:val="24"/>
+              </w:rPr>
+              <w:t>error</w:t>
+            </w:r>
+            <w:r>
+              <w:rPr>
+                <w:rFonts w:ascii="Arial" w:hAnsi="Arial" w:cs="Arial"/>
+                <w:sz w:val="24"/>
+                <w:szCs w:val="24"/>
+              </w:rPr>
+              <w:t xml:space="preserve"> message.</w:t>
             </w:r>
           </w:p>
         </w:tc>
@@ -1311,6 +1317,28 @@
           <w:szCs w:val="28"/>
         </w:rPr>
       </w:pPr>
+    </w:p>
+    <w:p>
+      <w:pPr>
+        <w:jc w:val="both"/>
+        <w:rPr>
+          <w:rFonts w:ascii="Arial" w:hAnsi="Arial" w:cs="Arial"/>
+          <w:b/>
+          <w:bCs/>
+          <w:sz w:val="28"/>
+          <w:szCs w:val="28"/>
+        </w:rPr>
+      </w:pPr>
+      <w:r>
+        <w:rPr>
+          <w:rFonts w:ascii="Arial" w:hAnsi="Arial" w:cs="Arial"/>
+          <w:b/>
+          <w:bCs/>
+          <w:sz w:val="28"/>
+          <w:szCs w:val="28"/>
+        </w:rPr>
+        <w:t>Take Membership</w:t>
+      </w:r>
     </w:p>
     <w:tbl>
       <w:tblPr>
@@ -1371,7 +1399,7 @@
                 <w:sz w:val="24"/>
                 <w:szCs w:val="24"/>
               </w:rPr>
-              <w:t>Login</w:t>
+              <w:t>Take Membership</w:t>
             </w:r>
           </w:p>
         </w:tc>
@@ -1425,7 +1453,7 @@
                 <w:sz w:val="24"/>
                 <w:szCs w:val="24"/>
               </w:rPr>
-              <w:t>Donor, Volunteer, NGO, Farmer</w:t>
+              <w:t>Volunteer, NGO</w:t>
             </w:r>
           </w:p>
         </w:tc>
@@ -1479,7 +1507,7 @@
                 <w:sz w:val="24"/>
                 <w:szCs w:val="24"/>
               </w:rPr>
-              <w:t>After registering details in the system, all the users can provide valid details and log in to the system. Then successfully navigate to the dashboard.</w:t>
+              <w:t>A new volunteer provides the personal details, and his/her details are registered with the system. The NGO provide the membership then volunteers take the new membership.</w:t>
             </w:r>
           </w:p>
         </w:tc>
@@ -1496,21 +1524,6 @@
           <w:szCs w:val="28"/>
         </w:rPr>
       </w:pPr>
-    </w:p>
-    <w:p>
-      <w:pPr>
-        <w:jc w:val="both"/>
-        <w:rPr>
-          <w:rFonts w:ascii="Arial" w:hAnsi="Arial" w:cs="Arial"/>
-          <w:b/>
-          <w:bCs/>
-          <w:sz w:val="28"/>
-          <w:szCs w:val="28"/>
-        </w:rPr>
-      </w:pPr>
-      <w:r>
-        <w:t>A new customer provides his/her membership details and login to the system. The login successful message is displayed.</w:t>
-      </w:r>
     </w:p>
     <w:tbl>
       <w:tblPr>
@@ -1535,17 +1548,17 @@
                 <w:rFonts w:ascii="Arial" w:hAnsi="Arial" w:cs="Arial"/>
                 <w:b/>
                 <w:bCs/>
-                <w:sz w:val="28"/>
-                <w:szCs w:val="28"/>
-              </w:rPr>
-            </w:pPr>
-            <w:r>
-              <w:rPr>
-                <w:rFonts w:ascii="Arial" w:hAnsi="Arial" w:cs="Arial"/>
-                <w:b/>
-                <w:bCs/>
-                <w:sz w:val="28"/>
-                <w:szCs w:val="28"/>
+                <w:sz w:val="24"/>
+                <w:szCs w:val="24"/>
+              </w:rPr>
+            </w:pPr>
+            <w:r>
+              <w:rPr>
+                <w:rFonts w:ascii="Arial" w:hAnsi="Arial" w:cs="Arial"/>
+                <w:b/>
+                <w:bCs/>
+                <w:sz w:val="24"/>
+                <w:szCs w:val="24"/>
               </w:rPr>
               <w:t>Use Case:</w:t>
             </w:r>
@@ -1561,17 +1574,17 @@
               <w:jc w:val="both"/>
               <w:rPr>
                 <w:rFonts w:ascii="Arial" w:hAnsi="Arial" w:cs="Arial"/>
-                <w:sz w:val="28"/>
-                <w:szCs w:val="28"/>
-              </w:rPr>
-            </w:pPr>
-            <w:r>
-              <w:rPr>
-                <w:rFonts w:ascii="Arial" w:hAnsi="Arial" w:cs="Arial"/>
-                <w:sz w:val="28"/>
-                <w:szCs w:val="28"/>
-              </w:rPr>
-              <w:t>Take Membership</w:t>
+                <w:sz w:val="24"/>
+                <w:szCs w:val="24"/>
+              </w:rPr>
+            </w:pPr>
+            <w:r>
+              <w:rPr>
+                <w:rFonts w:ascii="Arial" w:hAnsi="Arial" w:cs="Arial"/>
+                <w:sz w:val="24"/>
+                <w:szCs w:val="24"/>
+              </w:rPr>
+              <w:t>Privilege</w:t>
             </w:r>
           </w:p>
         </w:tc>
@@ -1589,17 +1602,17 @@
                 <w:rFonts w:ascii="Arial" w:hAnsi="Arial" w:cs="Arial"/>
                 <w:b/>
                 <w:bCs/>
-                <w:sz w:val="28"/>
-                <w:szCs w:val="28"/>
-              </w:rPr>
-            </w:pPr>
-            <w:r>
-              <w:rPr>
-                <w:rFonts w:ascii="Arial" w:hAnsi="Arial" w:cs="Arial"/>
-                <w:b/>
-                <w:bCs/>
-                <w:sz w:val="28"/>
-                <w:szCs w:val="28"/>
+                <w:sz w:val="24"/>
+                <w:szCs w:val="24"/>
+              </w:rPr>
+            </w:pPr>
+            <w:r>
+              <w:rPr>
+                <w:rFonts w:ascii="Arial" w:hAnsi="Arial" w:cs="Arial"/>
+                <w:b/>
+                <w:bCs/>
+                <w:sz w:val="24"/>
+                <w:szCs w:val="24"/>
               </w:rPr>
               <w:t>Actors:</w:t>
             </w:r>
@@ -1615,17 +1628,17 @@
               <w:jc w:val="both"/>
               <w:rPr>
                 <w:rFonts w:ascii="Arial" w:hAnsi="Arial" w:cs="Arial"/>
-                <w:sz w:val="28"/>
-                <w:szCs w:val="28"/>
-              </w:rPr>
-            </w:pPr>
-            <w:r>
-              <w:rPr>
-                <w:rFonts w:ascii="Arial" w:hAnsi="Arial" w:cs="Arial"/>
-                <w:sz w:val="28"/>
-                <w:szCs w:val="28"/>
-              </w:rPr>
-              <w:t>Volunteer, NGO</w:t>
+                <w:sz w:val="24"/>
+                <w:szCs w:val="24"/>
+              </w:rPr>
+            </w:pPr>
+            <w:r>
+              <w:rPr>
+                <w:rFonts w:ascii="Arial" w:hAnsi="Arial" w:cs="Arial"/>
+                <w:sz w:val="24"/>
+                <w:szCs w:val="24"/>
+              </w:rPr>
+              <w:t>Volunteer</w:t>
             </w:r>
           </w:p>
         </w:tc>
@@ -1643,17 +1656,17 @@
                 <w:rFonts w:ascii="Arial" w:hAnsi="Arial" w:cs="Arial"/>
                 <w:b/>
                 <w:bCs/>
-                <w:sz w:val="28"/>
-                <w:szCs w:val="28"/>
-              </w:rPr>
-            </w:pPr>
-            <w:r>
-              <w:rPr>
-                <w:rFonts w:ascii="Arial" w:hAnsi="Arial" w:cs="Arial"/>
-                <w:b/>
-                <w:bCs/>
-                <w:sz w:val="28"/>
-                <w:szCs w:val="28"/>
+                <w:sz w:val="24"/>
+                <w:szCs w:val="24"/>
+              </w:rPr>
+            </w:pPr>
+            <w:r>
+              <w:rPr>
+                <w:rFonts w:ascii="Arial" w:hAnsi="Arial" w:cs="Arial"/>
+                <w:b/>
+                <w:bCs/>
+                <w:sz w:val="24"/>
+                <w:szCs w:val="24"/>
               </w:rPr>
               <w:t>Descriptions:</w:t>
             </w:r>
@@ -1669,17 +1682,17 @@
               <w:jc w:val="both"/>
               <w:rPr>
                 <w:rFonts w:ascii="Arial" w:hAnsi="Arial" w:cs="Arial"/>
-                <w:sz w:val="28"/>
-                <w:szCs w:val="28"/>
-              </w:rPr>
-            </w:pPr>
-            <w:r>
-              <w:rPr>
-                <w:rFonts w:ascii="Arial" w:hAnsi="Arial" w:cs="Arial"/>
-                <w:sz w:val="28"/>
-                <w:szCs w:val="28"/>
-              </w:rPr>
-              <w:t>A new volunteer provides the personal details, and his/her details are registered with the system. The NGO provide the membership then volunteers take the new membership.</w:t>
+                <w:sz w:val="24"/>
+                <w:szCs w:val="24"/>
+              </w:rPr>
+            </w:pPr>
+            <w:r>
+              <w:rPr>
+                <w:rFonts w:ascii="Arial" w:hAnsi="Arial" w:cs="Arial"/>
+                <w:sz w:val="24"/>
+                <w:szCs w:val="24"/>
+              </w:rPr>
+              <w:t>After taking a new member, a new volunteer gets the privilege of the food donation system.</w:t>
             </w:r>
           </w:p>
         </w:tc>
@@ -1708,6 +1721,28 @@
           <w:szCs w:val="28"/>
         </w:rPr>
       </w:pPr>
+    </w:p>
+    <w:p>
+      <w:pPr>
+        <w:jc w:val="both"/>
+        <w:rPr>
+          <w:rFonts w:ascii="Arial" w:hAnsi="Arial" w:cs="Arial"/>
+          <w:b/>
+          <w:bCs/>
+          <w:sz w:val="28"/>
+          <w:szCs w:val="28"/>
+        </w:rPr>
+      </w:pPr>
+      <w:r>
+        <w:rPr>
+          <w:rFonts w:ascii="Arial" w:hAnsi="Arial" w:cs="Arial"/>
+          <w:b/>
+          <w:bCs/>
+          <w:sz w:val="28"/>
+          <w:szCs w:val="28"/>
+        </w:rPr>
+        <w:t>Login</w:t>
+      </w:r>
     </w:p>
     <w:tbl>
       <w:tblPr>
@@ -1732,17 +1767,17 @@
                 <w:rFonts w:ascii="Arial" w:hAnsi="Arial" w:cs="Arial"/>
                 <w:b/>
                 <w:bCs/>
-                <w:sz w:val="28"/>
-                <w:szCs w:val="28"/>
-              </w:rPr>
-            </w:pPr>
-            <w:r>
-              <w:rPr>
-                <w:rFonts w:ascii="Arial" w:hAnsi="Arial" w:cs="Arial"/>
-                <w:b/>
-                <w:bCs/>
-                <w:sz w:val="28"/>
-                <w:szCs w:val="28"/>
+                <w:sz w:val="24"/>
+                <w:szCs w:val="24"/>
+              </w:rPr>
+            </w:pPr>
+            <w:r>
+              <w:rPr>
+                <w:rFonts w:ascii="Arial" w:hAnsi="Arial" w:cs="Arial"/>
+                <w:b/>
+                <w:bCs/>
+                <w:sz w:val="24"/>
+                <w:szCs w:val="24"/>
               </w:rPr>
               <w:t>Use Case:</w:t>
             </w:r>
@@ -1758,17 +1793,17 @@
               <w:jc w:val="both"/>
               <w:rPr>
                 <w:rFonts w:ascii="Arial" w:hAnsi="Arial" w:cs="Arial"/>
-                <w:sz w:val="28"/>
-                <w:szCs w:val="28"/>
-              </w:rPr>
-            </w:pPr>
-            <w:r>
-              <w:rPr>
-                <w:rFonts w:ascii="Arial" w:hAnsi="Arial" w:cs="Arial"/>
-                <w:sz w:val="28"/>
-                <w:szCs w:val="28"/>
-              </w:rPr>
-              <w:t>Take Membership</w:t>
+                <w:sz w:val="24"/>
+                <w:szCs w:val="24"/>
+              </w:rPr>
+            </w:pPr>
+            <w:r>
+              <w:rPr>
+                <w:rFonts w:ascii="Arial" w:hAnsi="Arial" w:cs="Arial"/>
+                <w:sz w:val="24"/>
+                <w:szCs w:val="24"/>
+              </w:rPr>
+              <w:t>Login</w:t>
             </w:r>
           </w:p>
         </w:tc>
@@ -1786,17 +1821,17 @@
                 <w:rFonts w:ascii="Arial" w:hAnsi="Arial" w:cs="Arial"/>
                 <w:b/>
                 <w:bCs/>
-                <w:sz w:val="28"/>
-                <w:szCs w:val="28"/>
-              </w:rPr>
-            </w:pPr>
-            <w:r>
-              <w:rPr>
-                <w:rFonts w:ascii="Arial" w:hAnsi="Arial" w:cs="Arial"/>
-                <w:b/>
-                <w:bCs/>
-                <w:sz w:val="28"/>
-                <w:szCs w:val="28"/>
+                <w:sz w:val="24"/>
+                <w:szCs w:val="24"/>
+              </w:rPr>
+            </w:pPr>
+            <w:r>
+              <w:rPr>
+                <w:rFonts w:ascii="Arial" w:hAnsi="Arial" w:cs="Arial"/>
+                <w:b/>
+                <w:bCs/>
+                <w:sz w:val="24"/>
+                <w:szCs w:val="24"/>
               </w:rPr>
               <w:t>Actors:</w:t>
             </w:r>
@@ -1812,17 +1847,17 @@
               <w:jc w:val="both"/>
               <w:rPr>
                 <w:rFonts w:ascii="Arial" w:hAnsi="Arial" w:cs="Arial"/>
-                <w:sz w:val="28"/>
-                <w:szCs w:val="28"/>
-              </w:rPr>
-            </w:pPr>
-            <w:r>
-              <w:rPr>
-                <w:rFonts w:ascii="Arial" w:hAnsi="Arial" w:cs="Arial"/>
-                <w:sz w:val="28"/>
-                <w:szCs w:val="28"/>
-              </w:rPr>
-              <w:t>Volunteer, NGO</w:t>
+                <w:sz w:val="24"/>
+                <w:szCs w:val="24"/>
+              </w:rPr>
+            </w:pPr>
+            <w:r>
+              <w:rPr>
+                <w:rFonts w:ascii="Arial" w:hAnsi="Arial" w:cs="Arial"/>
+                <w:sz w:val="24"/>
+                <w:szCs w:val="24"/>
+              </w:rPr>
+              <w:t>Donor, Volunteer, Farmer</w:t>
             </w:r>
           </w:p>
         </w:tc>
@@ -1840,17 +1875,17 @@
                 <w:rFonts w:ascii="Arial" w:hAnsi="Arial" w:cs="Arial"/>
                 <w:b/>
                 <w:bCs/>
-                <w:sz w:val="28"/>
-                <w:szCs w:val="28"/>
-              </w:rPr>
-            </w:pPr>
-            <w:r>
-              <w:rPr>
-                <w:rFonts w:ascii="Arial" w:hAnsi="Arial" w:cs="Arial"/>
-                <w:b/>
-                <w:bCs/>
-                <w:sz w:val="28"/>
-                <w:szCs w:val="28"/>
+                <w:sz w:val="24"/>
+                <w:szCs w:val="24"/>
+              </w:rPr>
+            </w:pPr>
+            <w:r>
+              <w:rPr>
+                <w:rFonts w:ascii="Arial" w:hAnsi="Arial" w:cs="Arial"/>
+                <w:b/>
+                <w:bCs/>
+                <w:sz w:val="24"/>
+                <w:szCs w:val="24"/>
               </w:rPr>
               <w:t>Descriptions:</w:t>
             </w:r>
@@ -1866,46 +1901,54 @@
               <w:jc w:val="both"/>
               <w:rPr>
                 <w:rFonts w:ascii="Arial" w:hAnsi="Arial" w:cs="Arial"/>
-                <w:sz w:val="28"/>
-                <w:szCs w:val="28"/>
-              </w:rPr>
-            </w:pPr>
-            <w:r>
-              <w:rPr>
-                <w:rFonts w:ascii="Arial" w:hAnsi="Arial" w:cs="Arial"/>
-                <w:sz w:val="28"/>
-                <w:szCs w:val="28"/>
-              </w:rPr>
-              <w:t>A new volunteer provides the personal details, and his/her details are registered with the system. The NGO provide the membership then volunteers take the new membership.</w:t>
+                <w:sz w:val="24"/>
+                <w:szCs w:val="24"/>
+              </w:rPr>
+            </w:pPr>
+            <w:r>
+              <w:rPr>
+                <w:rFonts w:ascii="Arial" w:hAnsi="Arial" w:cs="Arial"/>
+                <w:sz w:val="24"/>
+                <w:szCs w:val="24"/>
+              </w:rPr>
+              <w:t>After registering details in the system, all the users can provide valid details and log in to the system</w:t>
+            </w:r>
+            <w:r>
+              <w:rPr>
+                <w:rFonts w:ascii="Arial" w:hAnsi="Arial" w:cs="Arial"/>
+                <w:sz w:val="24"/>
+                <w:szCs w:val="24"/>
+              </w:rPr>
+              <w:t xml:space="preserve"> </w:t>
+            </w:r>
+            <w:r>
+              <w:rPr>
+                <w:rFonts w:ascii="Arial" w:hAnsi="Arial" w:cs="Arial"/>
+                <w:sz w:val="24"/>
+                <w:szCs w:val="24"/>
+              </w:rPr>
+              <w:t>Then successfully</w:t>
+            </w:r>
+            <w:r>
+              <w:rPr>
+                <w:rFonts w:ascii="Arial" w:hAnsi="Arial" w:cs="Arial"/>
+                <w:sz w:val="24"/>
+                <w:szCs w:val="24"/>
+              </w:rPr>
+              <w:t xml:space="preserve"> log in to the system</w:t>
+            </w:r>
+            <w:r>
+              <w:rPr>
+                <w:rFonts w:ascii="Arial" w:hAnsi="Arial" w:cs="Arial"/>
+                <w:sz w:val="24"/>
+                <w:szCs w:val="24"/>
+              </w:rPr>
+              <w:t>.</w:t>
             </w:r>
           </w:p>
         </w:tc>
       </w:tr>
     </w:tbl>
-    <w:p>
-      <w:pPr>
-        <w:jc w:val="both"/>
-        <w:rPr>
-          <w:rFonts w:ascii="Arial" w:hAnsi="Arial" w:cs="Arial"/>
-          <w:b/>
-          <w:bCs/>
-          <w:sz w:val="28"/>
-          <w:szCs w:val="28"/>
-        </w:rPr>
-      </w:pPr>
-    </w:p>
-    <w:p>
-      <w:pPr>
-        <w:jc w:val="both"/>
-        <w:rPr>
-          <w:rFonts w:ascii="Arial" w:hAnsi="Arial" w:cs="Arial"/>
-          <w:b/>
-          <w:bCs/>
-          <w:sz w:val="28"/>
-          <w:szCs w:val="28"/>
-        </w:rPr>
-      </w:pPr>
-    </w:p>
     <w:p>
       <w:pPr>
         <w:jc w:val="both"/>
@@ -1941,17 +1984,17 @@
                 <w:rFonts w:ascii="Arial" w:hAnsi="Arial" w:cs="Arial"/>
                 <w:b/>
                 <w:bCs/>
-                <w:sz w:val="28"/>
-                <w:szCs w:val="28"/>
-              </w:rPr>
-            </w:pPr>
-            <w:r>
-              <w:rPr>
-                <w:rFonts w:ascii="Arial" w:hAnsi="Arial" w:cs="Arial"/>
-                <w:b/>
-                <w:bCs/>
-                <w:sz w:val="28"/>
-                <w:szCs w:val="28"/>
+                <w:sz w:val="24"/>
+                <w:szCs w:val="24"/>
+              </w:rPr>
+            </w:pPr>
+            <w:r>
+              <w:rPr>
+                <w:rFonts w:ascii="Arial" w:hAnsi="Arial" w:cs="Arial"/>
+                <w:b/>
+                <w:bCs/>
+                <w:sz w:val="24"/>
+                <w:szCs w:val="24"/>
               </w:rPr>
               <w:t>Use Case:</w:t>
             </w:r>
@@ -1967,17 +2010,17 @@
               <w:jc w:val="both"/>
               <w:rPr>
                 <w:rFonts w:ascii="Arial" w:hAnsi="Arial" w:cs="Arial"/>
-                <w:sz w:val="28"/>
-                <w:szCs w:val="28"/>
-              </w:rPr>
-            </w:pPr>
-            <w:r>
-              <w:rPr>
-                <w:rFonts w:ascii="Arial" w:hAnsi="Arial" w:cs="Arial"/>
-                <w:sz w:val="28"/>
-                <w:szCs w:val="28"/>
-              </w:rPr>
-              <w:t>Take Membership</w:t>
+                <w:sz w:val="24"/>
+                <w:szCs w:val="24"/>
+              </w:rPr>
+            </w:pPr>
+            <w:r>
+              <w:rPr>
+                <w:rFonts w:ascii="Arial" w:hAnsi="Arial" w:cs="Arial"/>
+                <w:sz w:val="24"/>
+                <w:szCs w:val="24"/>
+              </w:rPr>
+              <w:t>Verification</w:t>
             </w:r>
           </w:p>
         </w:tc>
@@ -1995,17 +2038,17 @@
                 <w:rFonts w:ascii="Arial" w:hAnsi="Arial" w:cs="Arial"/>
                 <w:b/>
                 <w:bCs/>
-                <w:sz w:val="28"/>
-                <w:szCs w:val="28"/>
-              </w:rPr>
-            </w:pPr>
-            <w:r>
-              <w:rPr>
-                <w:rFonts w:ascii="Arial" w:hAnsi="Arial" w:cs="Arial"/>
-                <w:b/>
-                <w:bCs/>
-                <w:sz w:val="28"/>
-                <w:szCs w:val="28"/>
+                <w:sz w:val="24"/>
+                <w:szCs w:val="24"/>
+              </w:rPr>
+            </w:pPr>
+            <w:r>
+              <w:rPr>
+                <w:rFonts w:ascii="Arial" w:hAnsi="Arial" w:cs="Arial"/>
+                <w:b/>
+                <w:bCs/>
+                <w:sz w:val="24"/>
+                <w:szCs w:val="24"/>
               </w:rPr>
               <w:t>Actors:</w:t>
             </w:r>
@@ -2021,17 +2064,33 @@
               <w:jc w:val="both"/>
               <w:rPr>
                 <w:rFonts w:ascii="Arial" w:hAnsi="Arial" w:cs="Arial"/>
-                <w:sz w:val="28"/>
-                <w:szCs w:val="28"/>
-              </w:rPr>
-            </w:pPr>
-            <w:r>
-              <w:rPr>
-                <w:rFonts w:ascii="Arial" w:hAnsi="Arial" w:cs="Arial"/>
-                <w:sz w:val="28"/>
-                <w:szCs w:val="28"/>
-              </w:rPr>
-              <w:t>Volunteer, NGO</w:t>
+                <w:sz w:val="24"/>
+                <w:szCs w:val="24"/>
+              </w:rPr>
+            </w:pPr>
+            <w:r>
+              <w:rPr>
+                <w:rFonts w:ascii="Arial" w:hAnsi="Arial" w:cs="Arial"/>
+                <w:sz w:val="24"/>
+                <w:szCs w:val="24"/>
+              </w:rPr>
+              <w:t xml:space="preserve">Donor, </w:t>
+            </w:r>
+            <w:r>
+              <w:rPr>
+                <w:rFonts w:ascii="Arial" w:hAnsi="Arial" w:cs="Arial"/>
+                <w:sz w:val="24"/>
+                <w:szCs w:val="24"/>
+              </w:rPr>
+              <w:t xml:space="preserve">Volunteer, </w:t>
+            </w:r>
+            <w:r>
+              <w:rPr>
+                <w:rFonts w:ascii="Arial" w:hAnsi="Arial" w:cs="Arial"/>
+                <w:sz w:val="24"/>
+                <w:szCs w:val="24"/>
+              </w:rPr>
+              <w:t>Farmer</w:t>
             </w:r>
           </w:p>
         </w:tc>
@@ -2049,17 +2108,17 @@
                 <w:rFonts w:ascii="Arial" w:hAnsi="Arial" w:cs="Arial"/>
                 <w:b/>
                 <w:bCs/>
-                <w:sz w:val="28"/>
-                <w:szCs w:val="28"/>
-              </w:rPr>
-            </w:pPr>
-            <w:r>
-              <w:rPr>
-                <w:rFonts w:ascii="Arial" w:hAnsi="Arial" w:cs="Arial"/>
-                <w:b/>
-                <w:bCs/>
-                <w:sz w:val="28"/>
-                <w:szCs w:val="28"/>
+                <w:sz w:val="24"/>
+                <w:szCs w:val="24"/>
+              </w:rPr>
+            </w:pPr>
+            <w:r>
+              <w:rPr>
+                <w:rFonts w:ascii="Arial" w:hAnsi="Arial" w:cs="Arial"/>
+                <w:b/>
+                <w:bCs/>
+                <w:sz w:val="24"/>
+                <w:szCs w:val="24"/>
               </w:rPr>
               <w:t>Descriptions:</w:t>
             </w:r>
@@ -2075,34 +2134,30 @@
               <w:jc w:val="both"/>
               <w:rPr>
                 <w:rFonts w:ascii="Arial" w:hAnsi="Arial" w:cs="Arial"/>
-                <w:sz w:val="28"/>
-                <w:szCs w:val="28"/>
-              </w:rPr>
-            </w:pPr>
-            <w:r>
-              <w:rPr>
-                <w:rFonts w:ascii="Arial" w:hAnsi="Arial" w:cs="Arial"/>
-                <w:sz w:val="28"/>
-                <w:szCs w:val="28"/>
-              </w:rPr>
-              <w:t>A new volunteer provides the personal details, and his/her details are registered with the system. The NGO provide the membership then volunteers take the new membership.</w:t>
+                <w:sz w:val="24"/>
+                <w:szCs w:val="24"/>
+              </w:rPr>
+            </w:pPr>
+            <w:r>
+              <w:rPr>
+                <w:rFonts w:ascii="Arial" w:hAnsi="Arial" w:cs="Arial"/>
+                <w:sz w:val="24"/>
+                <w:szCs w:val="24"/>
+              </w:rPr>
+              <w:t>A new</w:t>
+            </w:r>
+            <w:r>
+              <w:rPr>
+                <w:rFonts w:ascii="Arial" w:hAnsi="Arial" w:cs="Arial"/>
+                <w:sz w:val="24"/>
+                <w:szCs w:val="24"/>
+              </w:rPr>
+              <w:t xml:space="preserve"> user-provided login details are checked in the database where it is registered or not registered in the system. If its details are registered, then verify to give the login access in the system. </w:t>
             </w:r>
           </w:p>
         </w:tc>
       </w:tr>
     </w:tbl>
-    <w:p>
-      <w:pPr>
-        <w:jc w:val="both"/>
-        <w:rPr>
-          <w:rFonts w:ascii="Arial" w:hAnsi="Arial" w:cs="Arial"/>
-          <w:b/>
-          <w:bCs/>
-          <w:sz w:val="28"/>
-          <w:szCs w:val="28"/>
-        </w:rPr>
-      </w:pPr>
-    </w:p>
     <w:p>
       <w:pPr>
         <w:jc w:val="both"/>
@@ -2138,17 +2193,17 @@
                 <w:rFonts w:ascii="Arial" w:hAnsi="Arial" w:cs="Arial"/>
                 <w:b/>
                 <w:bCs/>
-                <w:sz w:val="28"/>
-                <w:szCs w:val="28"/>
-              </w:rPr>
-            </w:pPr>
-            <w:r>
-              <w:rPr>
-                <w:rFonts w:ascii="Arial" w:hAnsi="Arial" w:cs="Arial"/>
-                <w:b/>
-                <w:bCs/>
-                <w:sz w:val="28"/>
-                <w:szCs w:val="28"/>
+                <w:sz w:val="24"/>
+                <w:szCs w:val="24"/>
+              </w:rPr>
+            </w:pPr>
+            <w:r>
+              <w:rPr>
+                <w:rFonts w:ascii="Arial" w:hAnsi="Arial" w:cs="Arial"/>
+                <w:b/>
+                <w:bCs/>
+                <w:sz w:val="24"/>
+                <w:szCs w:val="24"/>
               </w:rPr>
               <w:t>Use Case:</w:t>
             </w:r>
@@ -2164,17 +2219,17 @@
               <w:jc w:val="both"/>
               <w:rPr>
                 <w:rFonts w:ascii="Arial" w:hAnsi="Arial" w:cs="Arial"/>
-                <w:sz w:val="28"/>
-                <w:szCs w:val="28"/>
-              </w:rPr>
-            </w:pPr>
-            <w:r>
-              <w:rPr>
-                <w:rFonts w:ascii="Arial" w:hAnsi="Arial" w:cs="Arial"/>
-                <w:sz w:val="28"/>
-                <w:szCs w:val="28"/>
-              </w:rPr>
-              <w:t>Take Membership</w:t>
+                <w:sz w:val="24"/>
+                <w:szCs w:val="24"/>
+              </w:rPr>
+            </w:pPr>
+            <w:r>
+              <w:rPr>
+                <w:rFonts w:ascii="Arial" w:hAnsi="Arial" w:cs="Arial"/>
+                <w:sz w:val="24"/>
+                <w:szCs w:val="24"/>
+              </w:rPr>
+              <w:t>Error Message</w:t>
             </w:r>
           </w:p>
         </w:tc>
@@ -2192,17 +2247,17 @@
                 <w:rFonts w:ascii="Arial" w:hAnsi="Arial" w:cs="Arial"/>
                 <w:b/>
                 <w:bCs/>
-                <w:sz w:val="28"/>
-                <w:szCs w:val="28"/>
-              </w:rPr>
-            </w:pPr>
-            <w:r>
-              <w:rPr>
-                <w:rFonts w:ascii="Arial" w:hAnsi="Arial" w:cs="Arial"/>
-                <w:b/>
-                <w:bCs/>
-                <w:sz w:val="28"/>
-                <w:szCs w:val="28"/>
+                <w:sz w:val="24"/>
+                <w:szCs w:val="24"/>
+              </w:rPr>
+            </w:pPr>
+            <w:r>
+              <w:rPr>
+                <w:rFonts w:ascii="Arial" w:hAnsi="Arial" w:cs="Arial"/>
+                <w:b/>
+                <w:bCs/>
+                <w:sz w:val="24"/>
+                <w:szCs w:val="24"/>
               </w:rPr>
               <w:t>Actors:</w:t>
             </w:r>
@@ -2218,17 +2273,17 @@
               <w:jc w:val="both"/>
               <w:rPr>
                 <w:rFonts w:ascii="Arial" w:hAnsi="Arial" w:cs="Arial"/>
-                <w:sz w:val="28"/>
-                <w:szCs w:val="28"/>
-              </w:rPr>
-            </w:pPr>
-            <w:r>
-              <w:rPr>
-                <w:rFonts w:ascii="Arial" w:hAnsi="Arial" w:cs="Arial"/>
-                <w:sz w:val="28"/>
-                <w:szCs w:val="28"/>
-              </w:rPr>
-              <w:t>Volunteer, NGO</w:t>
+                <w:sz w:val="24"/>
+                <w:szCs w:val="24"/>
+              </w:rPr>
+            </w:pPr>
+            <w:r>
+              <w:rPr>
+                <w:rFonts w:ascii="Arial" w:hAnsi="Arial" w:cs="Arial"/>
+                <w:sz w:val="24"/>
+                <w:szCs w:val="24"/>
+              </w:rPr>
+              <w:t>Donor, Volunteer, Farmer</w:t>
             </w:r>
           </w:p>
         </w:tc>
@@ -2246,17 +2301,17 @@
                 <w:rFonts w:ascii="Arial" w:hAnsi="Arial" w:cs="Arial"/>
                 <w:b/>
                 <w:bCs/>
-                <w:sz w:val="28"/>
-                <w:szCs w:val="28"/>
-              </w:rPr>
-            </w:pPr>
-            <w:r>
-              <w:rPr>
-                <w:rFonts w:ascii="Arial" w:hAnsi="Arial" w:cs="Arial"/>
-                <w:b/>
-                <w:bCs/>
-                <w:sz w:val="28"/>
-                <w:szCs w:val="28"/>
+                <w:sz w:val="24"/>
+                <w:szCs w:val="24"/>
+              </w:rPr>
+            </w:pPr>
+            <w:r>
+              <w:rPr>
+                <w:rFonts w:ascii="Arial" w:hAnsi="Arial" w:cs="Arial"/>
+                <w:b/>
+                <w:bCs/>
+                <w:sz w:val="24"/>
+                <w:szCs w:val="24"/>
               </w:rPr>
               <w:t>Descriptions:</w:t>
             </w:r>
@@ -2272,17 +2327,17 @@
               <w:jc w:val="both"/>
               <w:rPr>
                 <w:rFonts w:ascii="Arial" w:hAnsi="Arial" w:cs="Arial"/>
-                <w:sz w:val="28"/>
-                <w:szCs w:val="28"/>
-              </w:rPr>
-            </w:pPr>
-            <w:r>
-              <w:rPr>
-                <w:rFonts w:ascii="Arial" w:hAnsi="Arial" w:cs="Arial"/>
-                <w:sz w:val="28"/>
-                <w:szCs w:val="28"/>
-              </w:rPr>
-              <w:t>A new volunteer provides the personal details, and his/her details are registered with the system. The NGO provide the membership then volunteers take the new membership.</w:t>
+                <w:sz w:val="24"/>
+                <w:szCs w:val="24"/>
+              </w:rPr>
+            </w:pPr>
+            <w:r>
+              <w:rPr>
+                <w:rFonts w:ascii="Arial" w:hAnsi="Arial" w:cs="Arial"/>
+                <w:sz w:val="24"/>
+                <w:szCs w:val="24"/>
+              </w:rPr>
+              <w:t>If the user login details are not registered or invalid, then the system shows the error message.</w:t>
             </w:r>
           </w:p>
         </w:tc>
@@ -2311,6 +2366,40 @@
           <w:szCs w:val="28"/>
         </w:rPr>
       </w:pPr>
+    </w:p>
+    <w:p>
+      <w:pPr>
+        <w:jc w:val="both"/>
+        <w:rPr>
+          <w:rFonts w:ascii="Arial" w:hAnsi="Arial" w:cs="Arial"/>
+          <w:b/>
+          <w:bCs/>
+          <w:sz w:val="28"/>
+          <w:szCs w:val="28"/>
+        </w:rPr>
+      </w:pPr>
+    </w:p>
+    <w:p>
+      <w:pPr>
+        <w:jc w:val="both"/>
+        <w:rPr>
+          <w:rFonts w:ascii="Arial" w:hAnsi="Arial" w:cs="Arial"/>
+          <w:b/>
+          <w:bCs/>
+          <w:sz w:val="28"/>
+          <w:szCs w:val="28"/>
+        </w:rPr>
+      </w:pPr>
+      <w:r>
+        <w:rPr>
+          <w:rFonts w:ascii="Arial" w:hAnsi="Arial" w:cs="Arial"/>
+          <w:b/>
+          <w:bCs/>
+          <w:sz w:val="28"/>
+          <w:szCs w:val="28"/>
+        </w:rPr>
+        <w:t>View History</w:t>
+      </w:r>
     </w:p>
     <w:tbl>
       <w:tblPr>
@@ -2335,17 +2424,17 @@
                 <w:rFonts w:ascii="Arial" w:hAnsi="Arial" w:cs="Arial"/>
                 <w:b/>
                 <w:bCs/>
-                <w:sz w:val="28"/>
-                <w:szCs w:val="28"/>
-              </w:rPr>
-            </w:pPr>
-            <w:r>
-              <w:rPr>
-                <w:rFonts w:ascii="Arial" w:hAnsi="Arial" w:cs="Arial"/>
-                <w:b/>
-                <w:bCs/>
-                <w:sz w:val="28"/>
-                <w:szCs w:val="28"/>
+                <w:sz w:val="24"/>
+                <w:szCs w:val="24"/>
+              </w:rPr>
+            </w:pPr>
+            <w:r>
+              <w:rPr>
+                <w:rFonts w:ascii="Arial" w:hAnsi="Arial" w:cs="Arial"/>
+                <w:b/>
+                <w:bCs/>
+                <w:sz w:val="24"/>
+                <w:szCs w:val="24"/>
               </w:rPr>
               <w:t>Use Case:</w:t>
             </w:r>
@@ -2357,21 +2446,20 @@
           </w:tcPr>
           <w:p>
             <w:pPr>
-              <w:spacing w:line="360" w:lineRule="auto"/>
-              <w:jc w:val="both"/>
-              <w:rPr>
-                <w:rFonts w:ascii="Arial" w:hAnsi="Arial" w:cs="Arial"/>
-                <w:sz w:val="28"/>
-                <w:szCs w:val="28"/>
-              </w:rPr>
-            </w:pPr>
-            <w:r>
-              <w:rPr>
-                <w:rFonts w:ascii="Arial" w:hAnsi="Arial" w:cs="Arial"/>
-                <w:sz w:val="28"/>
-                <w:szCs w:val="28"/>
-              </w:rPr>
-              <w:t>Take Membership</w:t>
+              <w:jc w:val="both"/>
+              <w:rPr>
+                <w:rFonts w:ascii="Arial" w:hAnsi="Arial" w:cs="Arial"/>
+                <w:sz w:val="24"/>
+                <w:szCs w:val="24"/>
+              </w:rPr>
+            </w:pPr>
+            <w:r>
+              <w:rPr>
+                <w:rFonts w:ascii="Arial" w:hAnsi="Arial" w:cs="Arial"/>
+                <w:sz w:val="24"/>
+                <w:szCs w:val="24"/>
+              </w:rPr>
+              <w:t>View History</w:t>
             </w:r>
           </w:p>
         </w:tc>
@@ -2389,17 +2477,17 @@
                 <w:rFonts w:ascii="Arial" w:hAnsi="Arial" w:cs="Arial"/>
                 <w:b/>
                 <w:bCs/>
-                <w:sz w:val="28"/>
-                <w:szCs w:val="28"/>
-              </w:rPr>
-            </w:pPr>
-            <w:r>
-              <w:rPr>
-                <w:rFonts w:ascii="Arial" w:hAnsi="Arial" w:cs="Arial"/>
-                <w:b/>
-                <w:bCs/>
-                <w:sz w:val="28"/>
-                <w:szCs w:val="28"/>
+                <w:sz w:val="24"/>
+                <w:szCs w:val="24"/>
+              </w:rPr>
+            </w:pPr>
+            <w:r>
+              <w:rPr>
+                <w:rFonts w:ascii="Arial" w:hAnsi="Arial" w:cs="Arial"/>
+                <w:b/>
+                <w:bCs/>
+                <w:sz w:val="24"/>
+                <w:szCs w:val="24"/>
               </w:rPr>
               <w:t>Actors:</w:t>
             </w:r>
@@ -2415,17 +2503,33 @@
               <w:jc w:val="both"/>
               <w:rPr>
                 <w:rFonts w:ascii="Arial" w:hAnsi="Arial" w:cs="Arial"/>
-                <w:sz w:val="28"/>
-                <w:szCs w:val="28"/>
-              </w:rPr>
-            </w:pPr>
-            <w:r>
-              <w:rPr>
-                <w:rFonts w:ascii="Arial" w:hAnsi="Arial" w:cs="Arial"/>
-                <w:sz w:val="28"/>
-                <w:szCs w:val="28"/>
+                <w:sz w:val="24"/>
+                <w:szCs w:val="24"/>
+              </w:rPr>
+            </w:pPr>
+            <w:r>
+              <w:rPr>
+                <w:rFonts w:ascii="Arial" w:hAnsi="Arial" w:cs="Arial"/>
+                <w:sz w:val="24"/>
+                <w:szCs w:val="24"/>
+              </w:rPr>
+              <w:t xml:space="preserve">Donor, </w:t>
+            </w:r>
+            <w:r>
+              <w:rPr>
+                <w:rFonts w:ascii="Arial" w:hAnsi="Arial" w:cs="Arial"/>
+                <w:sz w:val="24"/>
+                <w:szCs w:val="24"/>
               </w:rPr>
               <w:t>Volunteer, NGO</w:t>
+            </w:r>
+            <w:r>
+              <w:rPr>
+                <w:rFonts w:ascii="Arial" w:hAnsi="Arial" w:cs="Arial"/>
+                <w:sz w:val="24"/>
+                <w:szCs w:val="24"/>
+              </w:rPr>
+              <w:t>, Farmer</w:t>
             </w:r>
           </w:p>
         </w:tc>
@@ -2443,17 +2547,17 @@
                 <w:rFonts w:ascii="Arial" w:hAnsi="Arial" w:cs="Arial"/>
                 <w:b/>
                 <w:bCs/>
-                <w:sz w:val="28"/>
-                <w:szCs w:val="28"/>
-              </w:rPr>
-            </w:pPr>
-            <w:r>
-              <w:rPr>
-                <w:rFonts w:ascii="Arial" w:hAnsi="Arial" w:cs="Arial"/>
-                <w:b/>
-                <w:bCs/>
-                <w:sz w:val="28"/>
-                <w:szCs w:val="28"/>
+                <w:sz w:val="24"/>
+                <w:szCs w:val="24"/>
+              </w:rPr>
+            </w:pPr>
+            <w:r>
+              <w:rPr>
+                <w:rFonts w:ascii="Arial" w:hAnsi="Arial" w:cs="Arial"/>
+                <w:b/>
+                <w:bCs/>
+                <w:sz w:val="24"/>
+                <w:szCs w:val="24"/>
               </w:rPr>
               <w:t>Descriptions:</w:t>
             </w:r>
@@ -2469,17 +2573,57 @@
               <w:jc w:val="both"/>
               <w:rPr>
                 <w:rFonts w:ascii="Arial" w:hAnsi="Arial" w:cs="Arial"/>
-                <w:sz w:val="28"/>
-                <w:szCs w:val="28"/>
-              </w:rPr>
-            </w:pPr>
-            <w:r>
-              <w:rPr>
-                <w:rFonts w:ascii="Arial" w:hAnsi="Arial" w:cs="Arial"/>
-                <w:sz w:val="28"/>
-                <w:szCs w:val="28"/>
-              </w:rPr>
-              <w:t>A new volunteer provides the personal details, and his/her details are registered with the system. The NGO provide the membership then volunteers take the new membership.</w:t>
+                <w:sz w:val="24"/>
+                <w:szCs w:val="24"/>
+              </w:rPr>
+            </w:pPr>
+            <w:r>
+              <w:rPr>
+                <w:rFonts w:ascii="Arial" w:hAnsi="Arial" w:cs="Arial"/>
+                <w:sz w:val="24"/>
+                <w:szCs w:val="24"/>
+              </w:rPr>
+              <w:t xml:space="preserve">All the users can view </w:t>
+            </w:r>
+            <w:r>
+              <w:rPr>
+                <w:rFonts w:ascii="Arial" w:hAnsi="Arial" w:cs="Arial"/>
+                <w:sz w:val="24"/>
+                <w:szCs w:val="24"/>
+              </w:rPr>
+              <w:t xml:space="preserve">the </w:t>
+            </w:r>
+            <w:r>
+              <w:rPr>
+                <w:rFonts w:ascii="Arial" w:hAnsi="Arial" w:cs="Arial"/>
+                <w:sz w:val="24"/>
+                <w:szCs w:val="24"/>
+              </w:rPr>
+              <w:t xml:space="preserve">history </w:t>
+            </w:r>
+            <w:r>
+              <w:rPr>
+                <w:rFonts w:ascii="Arial" w:hAnsi="Arial" w:cs="Arial"/>
+                <w:sz w:val="24"/>
+                <w:szCs w:val="24"/>
+              </w:rPr>
+              <w:t xml:space="preserve">of food </w:t>
+            </w:r>
+            <w:r>
+              <w:rPr>
+                <w:rFonts w:ascii="Arial" w:hAnsi="Arial" w:cs="Arial"/>
+                <w:sz w:val="24"/>
+                <w:szCs w:val="24"/>
+              </w:rPr>
+              <w:t xml:space="preserve">donation </w:t>
+            </w:r>
+            <w:r>
+              <w:rPr>
+                <w:rFonts w:ascii="Arial" w:hAnsi="Arial" w:cs="Arial"/>
+                <w:sz w:val="24"/>
+                <w:szCs w:val="24"/>
+              </w:rPr>
+              <w:t>where who donate, where to donate or more details.</w:t>
             </w:r>
           </w:p>
         </w:tc>
@@ -2520,175 +2664,1132 @@
           <w:szCs w:val="28"/>
         </w:rPr>
       </w:pPr>
-    </w:p>
-    <w:p>
-      <w:pPr>
-        <w:jc w:val="both"/>
-        <w:rPr>
-          <w:rFonts w:ascii="Arial" w:hAnsi="Arial" w:cs="Arial"/>
-          <w:b/>
-          <w:bCs/>
-          <w:sz w:val="28"/>
-          <w:szCs w:val="28"/>
-        </w:rPr>
-      </w:pPr>
-    </w:p>
-    <w:p>
-      <w:pPr>
-        <w:jc w:val="both"/>
-        <w:rPr>
-          <w:rFonts w:ascii="Arial" w:hAnsi="Arial" w:cs="Arial"/>
-          <w:b/>
-          <w:bCs/>
-          <w:sz w:val="28"/>
-          <w:szCs w:val="28"/>
-        </w:rPr>
-      </w:pPr>
-    </w:p>
-    <w:p>
-      <w:pPr>
-        <w:jc w:val="both"/>
-        <w:rPr>
-          <w:rFonts w:ascii="Arial" w:hAnsi="Arial" w:cs="Arial"/>
-          <w:b/>
-          <w:bCs/>
-          <w:sz w:val="28"/>
-          <w:szCs w:val="28"/>
-        </w:rPr>
-      </w:pPr>
-    </w:p>
-    <w:p>
-      <w:pPr>
-        <w:jc w:val="both"/>
-        <w:rPr>
-          <w:rFonts w:ascii="Arial" w:hAnsi="Arial" w:cs="Arial"/>
-          <w:b/>
-          <w:bCs/>
-          <w:sz w:val="28"/>
-          <w:szCs w:val="28"/>
-        </w:rPr>
-      </w:pPr>
-    </w:p>
-    <w:p>
-      <w:pPr>
-        <w:jc w:val="both"/>
-        <w:rPr>
-          <w:rFonts w:ascii="Arial" w:hAnsi="Arial" w:cs="Arial"/>
-          <w:b/>
-          <w:bCs/>
-          <w:sz w:val="28"/>
-          <w:szCs w:val="28"/>
-        </w:rPr>
-      </w:pPr>
-    </w:p>
-    <w:p>
-      <w:pPr>
-        <w:jc w:val="both"/>
-        <w:rPr>
-          <w:rFonts w:ascii="Arial" w:hAnsi="Arial" w:cs="Arial"/>
-          <w:b/>
-          <w:bCs/>
-          <w:sz w:val="28"/>
-          <w:szCs w:val="28"/>
-        </w:rPr>
-      </w:pPr>
-    </w:p>
-    <w:p>
-      <w:pPr>
-        <w:jc w:val="both"/>
-        <w:rPr>
-          <w:rFonts w:ascii="Arial" w:hAnsi="Arial" w:cs="Arial"/>
-          <w:b/>
-          <w:bCs/>
-          <w:sz w:val="28"/>
-          <w:szCs w:val="28"/>
-        </w:rPr>
-      </w:pPr>
-    </w:p>
-    <w:p>
-      <w:pPr>
-        <w:jc w:val="both"/>
-        <w:rPr>
-          <w:rFonts w:ascii="Arial" w:hAnsi="Arial" w:cs="Arial"/>
-          <w:b/>
-          <w:bCs/>
-          <w:sz w:val="28"/>
-          <w:szCs w:val="28"/>
-        </w:rPr>
-      </w:pPr>
-    </w:p>
-    <w:p>
-      <w:pPr>
-        <w:jc w:val="both"/>
-        <w:rPr>
-          <w:rFonts w:ascii="Arial" w:hAnsi="Arial" w:cs="Arial"/>
-          <w:b/>
-          <w:bCs/>
-          <w:sz w:val="28"/>
-          <w:szCs w:val="28"/>
-        </w:rPr>
-      </w:pPr>
-    </w:p>
-    <w:p>
-      <w:pPr>
-        <w:jc w:val="both"/>
-        <w:rPr>
-          <w:rFonts w:ascii="Arial" w:hAnsi="Arial" w:cs="Arial"/>
-          <w:b/>
-          <w:bCs/>
-          <w:sz w:val="28"/>
-          <w:szCs w:val="28"/>
-        </w:rPr>
-      </w:pPr>
-    </w:p>
-    <w:p>
-      <w:pPr>
-        <w:jc w:val="both"/>
-        <w:rPr>
-          <w:rFonts w:ascii="Arial" w:hAnsi="Arial" w:cs="Arial"/>
-          <w:b/>
-          <w:bCs/>
-          <w:sz w:val="28"/>
-          <w:szCs w:val="28"/>
-        </w:rPr>
-      </w:pPr>
-    </w:p>
-    <w:p>
-      <w:pPr>
-        <w:jc w:val="both"/>
-        <w:rPr>
-          <w:rFonts w:ascii="Arial" w:hAnsi="Arial" w:cs="Arial"/>
-          <w:b/>
-          <w:bCs/>
-          <w:sz w:val="28"/>
-          <w:szCs w:val="28"/>
-        </w:rPr>
-      </w:pPr>
-    </w:p>
-    <w:p>
-      <w:pPr>
-        <w:jc w:val="both"/>
-        <w:rPr>
-          <w:rFonts w:ascii="Arial" w:hAnsi="Arial" w:cs="Arial"/>
-          <w:b/>
-          <w:bCs/>
-          <w:sz w:val="28"/>
-          <w:szCs w:val="28"/>
-        </w:rPr>
-      </w:pPr>
-    </w:p>
-    <w:p>
-      <w:pPr>
-        <w:jc w:val="both"/>
-        <w:rPr>
-          <w:rFonts w:ascii="Arial" w:hAnsi="Arial" w:cs="Arial"/>
-          <w:b/>
-          <w:bCs/>
-          <w:sz w:val="28"/>
-          <w:szCs w:val="28"/>
-        </w:rPr>
-      </w:pPr>
-    </w:p>
+      <w:r>
+        <w:rPr>
+          <w:rFonts w:ascii="Arial" w:hAnsi="Arial" w:cs="Arial"/>
+          <w:b/>
+          <w:bCs/>
+          <w:sz w:val="28"/>
+          <w:szCs w:val="28"/>
+        </w:rPr>
+        <w:t>Food Donate</w:t>
+      </w:r>
+    </w:p>
+    <w:tbl>
+      <w:tblPr>
+        <w:tblStyle w:val="TableGrid"/>
+        <w:tblW w:w="0" w:type="auto"/>
+        <w:tblLook w:val="04A0" w:firstRow="1" w:lastRow="0" w:firstColumn="1" w:lastColumn="0" w:noHBand="0" w:noVBand="1"/>
+      </w:tblPr>
+      <w:tblGrid>
+        <w:gridCol w:w="2875"/>
+        <w:gridCol w:w="6475"/>
+      </w:tblGrid>
+      <w:tr>
+        <w:tc>
+          <w:tcPr>
+            <w:tcW w:w="2875" w:type="dxa"/>
+          </w:tcPr>
+          <w:p>
+            <w:pPr>
+              <w:spacing w:line="360" w:lineRule="auto"/>
+              <w:jc w:val="both"/>
+              <w:rPr>
+                <w:rFonts w:ascii="Arial" w:hAnsi="Arial" w:cs="Arial"/>
+                <w:b/>
+                <w:bCs/>
+                <w:sz w:val="24"/>
+                <w:szCs w:val="24"/>
+              </w:rPr>
+            </w:pPr>
+            <w:r>
+              <w:rPr>
+                <w:rFonts w:ascii="Arial" w:hAnsi="Arial" w:cs="Arial"/>
+                <w:b/>
+                <w:bCs/>
+                <w:sz w:val="24"/>
+                <w:szCs w:val="24"/>
+              </w:rPr>
+              <w:t>Use Case:</w:t>
+            </w:r>
+          </w:p>
+        </w:tc>
+        <w:tc>
+          <w:tcPr>
+            <w:tcW w:w="6475" w:type="dxa"/>
+          </w:tcPr>
+          <w:p>
+            <w:pPr>
+              <w:spacing w:line="360" w:lineRule="auto"/>
+              <w:jc w:val="both"/>
+              <w:rPr>
+                <w:rFonts w:ascii="Arial" w:hAnsi="Arial" w:cs="Arial"/>
+                <w:sz w:val="24"/>
+                <w:szCs w:val="24"/>
+              </w:rPr>
+            </w:pPr>
+            <w:r>
+              <w:rPr>
+                <w:rFonts w:ascii="Arial" w:hAnsi="Arial" w:cs="Arial"/>
+                <w:sz w:val="24"/>
+                <w:szCs w:val="24"/>
+              </w:rPr>
+              <w:t>Food Donate</w:t>
+            </w:r>
+          </w:p>
+        </w:tc>
+      </w:tr>
+      <w:tr>
+        <w:tc>
+          <w:tcPr>
+            <w:tcW w:w="2875" w:type="dxa"/>
+          </w:tcPr>
+          <w:p>
+            <w:pPr>
+              <w:spacing w:line="360" w:lineRule="auto"/>
+              <w:jc w:val="both"/>
+              <w:rPr>
+                <w:rFonts w:ascii="Arial" w:hAnsi="Arial" w:cs="Arial"/>
+                <w:b/>
+                <w:bCs/>
+                <w:sz w:val="24"/>
+                <w:szCs w:val="24"/>
+              </w:rPr>
+            </w:pPr>
+            <w:r>
+              <w:rPr>
+                <w:rFonts w:ascii="Arial" w:hAnsi="Arial" w:cs="Arial"/>
+                <w:b/>
+                <w:bCs/>
+                <w:sz w:val="24"/>
+                <w:szCs w:val="24"/>
+              </w:rPr>
+              <w:t>Actors:</w:t>
+            </w:r>
+          </w:p>
+        </w:tc>
+        <w:tc>
+          <w:tcPr>
+            <w:tcW w:w="6475" w:type="dxa"/>
+          </w:tcPr>
+          <w:p>
+            <w:pPr>
+              <w:spacing w:line="360" w:lineRule="auto"/>
+              <w:jc w:val="both"/>
+              <w:rPr>
+                <w:rFonts w:ascii="Arial" w:hAnsi="Arial" w:cs="Arial"/>
+                <w:sz w:val="24"/>
+                <w:szCs w:val="24"/>
+              </w:rPr>
+            </w:pPr>
+            <w:r>
+              <w:rPr>
+                <w:rFonts w:ascii="Arial" w:hAnsi="Arial" w:cs="Arial"/>
+                <w:sz w:val="24"/>
+                <w:szCs w:val="24"/>
+              </w:rPr>
+              <w:t>Donor, Farmer</w:t>
+            </w:r>
+          </w:p>
+        </w:tc>
+      </w:tr>
+      <w:tr>
+        <w:tc>
+          <w:tcPr>
+            <w:tcW w:w="2875" w:type="dxa"/>
+          </w:tcPr>
+          <w:p>
+            <w:pPr>
+              <w:spacing w:line="360" w:lineRule="auto"/>
+              <w:jc w:val="both"/>
+              <w:rPr>
+                <w:rFonts w:ascii="Arial" w:hAnsi="Arial" w:cs="Arial"/>
+                <w:b/>
+                <w:bCs/>
+                <w:sz w:val="24"/>
+                <w:szCs w:val="24"/>
+              </w:rPr>
+            </w:pPr>
+            <w:r>
+              <w:rPr>
+                <w:rFonts w:ascii="Arial" w:hAnsi="Arial" w:cs="Arial"/>
+                <w:b/>
+                <w:bCs/>
+                <w:sz w:val="24"/>
+                <w:szCs w:val="24"/>
+              </w:rPr>
+              <w:t>Descriptions:</w:t>
+            </w:r>
+          </w:p>
+        </w:tc>
+        <w:tc>
+          <w:tcPr>
+            <w:tcW w:w="6475" w:type="dxa"/>
+          </w:tcPr>
+          <w:p>
+            <w:pPr>
+              <w:spacing w:line="360" w:lineRule="auto"/>
+              <w:jc w:val="both"/>
+              <w:rPr>
+                <w:rFonts w:ascii="Arial" w:hAnsi="Arial" w:cs="Arial"/>
+                <w:sz w:val="24"/>
+                <w:szCs w:val="24"/>
+              </w:rPr>
+            </w:pPr>
+            <w:r>
+              <w:rPr>
+                <w:rFonts w:ascii="Arial" w:hAnsi="Arial" w:cs="Arial"/>
+                <w:sz w:val="24"/>
+                <w:szCs w:val="24"/>
+              </w:rPr>
+              <w:t>The Donor or Farmer can donate the proper food information and details with location. The system can show the donation food details in the history after posting the donated food.</w:t>
+            </w:r>
+          </w:p>
+        </w:tc>
+      </w:tr>
+    </w:tbl>
+    <w:p>
+      <w:pPr>
+        <w:jc w:val="both"/>
+        <w:rPr>
+          <w:rFonts w:ascii="Arial" w:hAnsi="Arial" w:cs="Arial"/>
+          <w:b/>
+          <w:bCs/>
+          <w:sz w:val="28"/>
+          <w:szCs w:val="28"/>
+        </w:rPr>
+      </w:pPr>
+    </w:p>
+    <w:tbl>
+      <w:tblPr>
+        <w:tblStyle w:val="TableGrid"/>
+        <w:tblW w:w="0" w:type="auto"/>
+        <w:tblLook w:val="04A0" w:firstRow="1" w:lastRow="0" w:firstColumn="1" w:lastColumn="0" w:noHBand="0" w:noVBand="1"/>
+      </w:tblPr>
+      <w:tblGrid>
+        <w:gridCol w:w="2875"/>
+        <w:gridCol w:w="6475"/>
+      </w:tblGrid>
+      <w:tr>
+        <w:tc>
+          <w:tcPr>
+            <w:tcW w:w="2875" w:type="dxa"/>
+          </w:tcPr>
+          <w:p>
+            <w:pPr>
+              <w:spacing w:line="360" w:lineRule="auto"/>
+              <w:jc w:val="both"/>
+              <w:rPr>
+                <w:rFonts w:ascii="Arial" w:hAnsi="Arial" w:cs="Arial"/>
+                <w:b/>
+                <w:bCs/>
+                <w:sz w:val="24"/>
+                <w:szCs w:val="24"/>
+              </w:rPr>
+            </w:pPr>
+            <w:r>
+              <w:rPr>
+                <w:rFonts w:ascii="Arial" w:hAnsi="Arial" w:cs="Arial"/>
+                <w:b/>
+                <w:bCs/>
+                <w:sz w:val="24"/>
+                <w:szCs w:val="24"/>
+              </w:rPr>
+              <w:t>Use Case:</w:t>
+            </w:r>
+          </w:p>
+        </w:tc>
+        <w:tc>
+          <w:tcPr>
+            <w:tcW w:w="6475" w:type="dxa"/>
+          </w:tcPr>
+          <w:p>
+            <w:pPr>
+              <w:spacing w:line="360" w:lineRule="auto"/>
+              <w:jc w:val="both"/>
+              <w:rPr>
+                <w:rFonts w:ascii="Arial" w:hAnsi="Arial" w:cs="Arial"/>
+                <w:sz w:val="24"/>
+                <w:szCs w:val="24"/>
+              </w:rPr>
+            </w:pPr>
+            <w:r>
+              <w:rPr>
+                <w:rFonts w:ascii="Arial" w:hAnsi="Arial" w:cs="Arial"/>
+                <w:sz w:val="24"/>
+                <w:szCs w:val="24"/>
+              </w:rPr>
+              <w:t>Food Donate Information</w:t>
+            </w:r>
+          </w:p>
+        </w:tc>
+      </w:tr>
+      <w:tr>
+        <w:tc>
+          <w:tcPr>
+            <w:tcW w:w="2875" w:type="dxa"/>
+          </w:tcPr>
+          <w:p>
+            <w:pPr>
+              <w:spacing w:line="360" w:lineRule="auto"/>
+              <w:jc w:val="both"/>
+              <w:rPr>
+                <w:rFonts w:ascii="Arial" w:hAnsi="Arial" w:cs="Arial"/>
+                <w:b/>
+                <w:bCs/>
+                <w:sz w:val="24"/>
+                <w:szCs w:val="24"/>
+              </w:rPr>
+            </w:pPr>
+            <w:r>
+              <w:rPr>
+                <w:rFonts w:ascii="Arial" w:hAnsi="Arial" w:cs="Arial"/>
+                <w:b/>
+                <w:bCs/>
+                <w:sz w:val="24"/>
+                <w:szCs w:val="24"/>
+              </w:rPr>
+              <w:t>Actors:</w:t>
+            </w:r>
+          </w:p>
+        </w:tc>
+        <w:tc>
+          <w:tcPr>
+            <w:tcW w:w="6475" w:type="dxa"/>
+          </w:tcPr>
+          <w:p>
+            <w:pPr>
+              <w:spacing w:line="360" w:lineRule="auto"/>
+              <w:jc w:val="both"/>
+              <w:rPr>
+                <w:rFonts w:ascii="Arial" w:hAnsi="Arial" w:cs="Arial"/>
+                <w:sz w:val="24"/>
+                <w:szCs w:val="24"/>
+              </w:rPr>
+            </w:pPr>
+            <w:r>
+              <w:rPr>
+                <w:rFonts w:ascii="Arial" w:hAnsi="Arial" w:cs="Arial"/>
+                <w:sz w:val="24"/>
+                <w:szCs w:val="24"/>
+              </w:rPr>
+              <w:t>Donor, Farmer</w:t>
+            </w:r>
+            <w:r>
+              <w:rPr>
+                <w:rFonts w:ascii="Arial" w:hAnsi="Arial" w:cs="Arial"/>
+                <w:sz w:val="24"/>
+                <w:szCs w:val="24"/>
+              </w:rPr>
+              <w:t xml:space="preserve">, </w:t>
+            </w:r>
+            <w:r>
+              <w:rPr>
+                <w:rFonts w:ascii="Arial" w:hAnsi="Arial" w:cs="Arial"/>
+                <w:sz w:val="24"/>
+                <w:szCs w:val="24"/>
+              </w:rPr>
+              <w:t>Volunteer</w:t>
+            </w:r>
+          </w:p>
+        </w:tc>
+      </w:tr>
+      <w:tr>
+        <w:tc>
+          <w:tcPr>
+            <w:tcW w:w="2875" w:type="dxa"/>
+          </w:tcPr>
+          <w:p>
+            <w:pPr>
+              <w:spacing w:line="360" w:lineRule="auto"/>
+              <w:jc w:val="both"/>
+              <w:rPr>
+                <w:rFonts w:ascii="Arial" w:hAnsi="Arial" w:cs="Arial"/>
+                <w:b/>
+                <w:bCs/>
+                <w:sz w:val="24"/>
+                <w:szCs w:val="24"/>
+              </w:rPr>
+            </w:pPr>
+            <w:r>
+              <w:rPr>
+                <w:rFonts w:ascii="Arial" w:hAnsi="Arial" w:cs="Arial"/>
+                <w:b/>
+                <w:bCs/>
+                <w:sz w:val="24"/>
+                <w:szCs w:val="24"/>
+              </w:rPr>
+              <w:t>Descriptions:</w:t>
+            </w:r>
+          </w:p>
+        </w:tc>
+        <w:tc>
+          <w:tcPr>
+            <w:tcW w:w="6475" w:type="dxa"/>
+          </w:tcPr>
+          <w:p>
+            <w:pPr>
+              <w:spacing w:line="360" w:lineRule="auto"/>
+              <w:jc w:val="both"/>
+              <w:rPr>
+                <w:rFonts w:ascii="Arial" w:hAnsi="Arial" w:cs="Arial"/>
+                <w:sz w:val="24"/>
+                <w:szCs w:val="24"/>
+              </w:rPr>
+            </w:pPr>
+            <w:r>
+              <w:rPr>
+                <w:rFonts w:ascii="Arial" w:hAnsi="Arial" w:cs="Arial"/>
+                <w:sz w:val="24"/>
+                <w:szCs w:val="24"/>
+              </w:rPr>
+              <w:t>When a donor donates food posted in the system all the volunteers can get the donation information</w:t>
+            </w:r>
+            <w:r>
+              <w:rPr>
+                <w:rFonts w:ascii="Arial" w:hAnsi="Arial" w:cs="Arial"/>
+                <w:sz w:val="24"/>
+                <w:szCs w:val="24"/>
+              </w:rPr>
+              <w:t xml:space="preserve"> (Notification).</w:t>
+            </w:r>
+          </w:p>
+        </w:tc>
+      </w:tr>
+    </w:tbl>
+    <w:p>
+      <w:pPr>
+        <w:jc w:val="both"/>
+        <w:rPr>
+          <w:rFonts w:ascii="Arial" w:hAnsi="Arial" w:cs="Arial"/>
+          <w:b/>
+          <w:bCs/>
+          <w:sz w:val="28"/>
+          <w:szCs w:val="28"/>
+        </w:rPr>
+      </w:pPr>
+    </w:p>
+    <w:p>
+      <w:pPr>
+        <w:jc w:val="both"/>
+        <w:rPr>
+          <w:rFonts w:ascii="Arial" w:hAnsi="Arial" w:cs="Arial"/>
+          <w:b/>
+          <w:bCs/>
+          <w:sz w:val="28"/>
+          <w:szCs w:val="28"/>
+        </w:rPr>
+      </w:pPr>
+    </w:p>
+    <w:p>
+      <w:pPr>
+        <w:jc w:val="both"/>
+        <w:rPr>
+          <w:rFonts w:ascii="Arial" w:hAnsi="Arial" w:cs="Arial"/>
+          <w:b/>
+          <w:bCs/>
+          <w:sz w:val="28"/>
+          <w:szCs w:val="28"/>
+        </w:rPr>
+      </w:pPr>
+      <w:r>
+        <w:rPr>
+          <w:rFonts w:ascii="Arial" w:hAnsi="Arial" w:cs="Arial"/>
+          <w:b/>
+          <w:bCs/>
+          <w:sz w:val="28"/>
+          <w:szCs w:val="28"/>
+        </w:rPr>
+        <w:t xml:space="preserve">View </w:t>
+      </w:r>
+      <w:r>
+        <w:rPr>
+          <w:rFonts w:ascii="Arial" w:hAnsi="Arial" w:cs="Arial"/>
+          <w:b/>
+          <w:bCs/>
+          <w:sz w:val="28"/>
+          <w:szCs w:val="28"/>
+        </w:rPr>
+        <w:t>Donation</w:t>
+      </w:r>
+      <w:r>
+        <w:rPr>
+          <w:rFonts w:ascii="Arial" w:hAnsi="Arial" w:cs="Arial"/>
+          <w:b/>
+          <w:bCs/>
+          <w:sz w:val="28"/>
+          <w:szCs w:val="28"/>
+        </w:rPr>
+        <w:t xml:space="preserve"> info</w:t>
+      </w:r>
+    </w:p>
+    <w:tbl>
+      <w:tblPr>
+        <w:tblStyle w:val="TableGrid"/>
+        <w:tblW w:w="0" w:type="auto"/>
+        <w:tblLook w:val="04A0" w:firstRow="1" w:lastRow="0" w:firstColumn="1" w:lastColumn="0" w:noHBand="0" w:noVBand="1"/>
+      </w:tblPr>
+      <w:tblGrid>
+        <w:gridCol w:w="2875"/>
+        <w:gridCol w:w="6475"/>
+      </w:tblGrid>
+      <w:tr>
+        <w:tc>
+          <w:tcPr>
+            <w:tcW w:w="2875" w:type="dxa"/>
+          </w:tcPr>
+          <w:p>
+            <w:pPr>
+              <w:spacing w:line="360" w:lineRule="auto"/>
+              <w:jc w:val="both"/>
+              <w:rPr>
+                <w:rFonts w:ascii="Arial" w:hAnsi="Arial" w:cs="Arial"/>
+                <w:b/>
+                <w:bCs/>
+                <w:sz w:val="24"/>
+                <w:szCs w:val="24"/>
+              </w:rPr>
+            </w:pPr>
+            <w:r>
+              <w:rPr>
+                <w:rFonts w:ascii="Arial" w:hAnsi="Arial" w:cs="Arial"/>
+                <w:b/>
+                <w:bCs/>
+                <w:sz w:val="24"/>
+                <w:szCs w:val="24"/>
+              </w:rPr>
+              <w:t>Use Case:</w:t>
+            </w:r>
+          </w:p>
+        </w:tc>
+        <w:tc>
+          <w:tcPr>
+            <w:tcW w:w="6475" w:type="dxa"/>
+          </w:tcPr>
+          <w:p>
+            <w:pPr>
+              <w:spacing w:line="360" w:lineRule="auto"/>
+              <w:jc w:val="both"/>
+              <w:rPr>
+                <w:rFonts w:ascii="Arial" w:hAnsi="Arial" w:cs="Arial"/>
+                <w:sz w:val="24"/>
+                <w:szCs w:val="24"/>
+              </w:rPr>
+            </w:pPr>
+            <w:r>
+              <w:rPr>
+                <w:rFonts w:ascii="Arial" w:hAnsi="Arial" w:cs="Arial"/>
+                <w:sz w:val="24"/>
+                <w:szCs w:val="24"/>
+              </w:rPr>
+              <w:t>Donation Rating</w:t>
+            </w:r>
+          </w:p>
+        </w:tc>
+      </w:tr>
+      <w:tr>
+        <w:tc>
+          <w:tcPr>
+            <w:tcW w:w="2875" w:type="dxa"/>
+          </w:tcPr>
+          <w:p>
+            <w:pPr>
+              <w:spacing w:line="360" w:lineRule="auto"/>
+              <w:jc w:val="both"/>
+              <w:rPr>
+                <w:rFonts w:ascii="Arial" w:hAnsi="Arial" w:cs="Arial"/>
+                <w:b/>
+                <w:bCs/>
+                <w:sz w:val="24"/>
+                <w:szCs w:val="24"/>
+              </w:rPr>
+            </w:pPr>
+            <w:r>
+              <w:rPr>
+                <w:rFonts w:ascii="Arial" w:hAnsi="Arial" w:cs="Arial"/>
+                <w:b/>
+                <w:bCs/>
+                <w:sz w:val="24"/>
+                <w:szCs w:val="24"/>
+              </w:rPr>
+              <w:t>Actors:</w:t>
+            </w:r>
+          </w:p>
+        </w:tc>
+        <w:tc>
+          <w:tcPr>
+            <w:tcW w:w="6475" w:type="dxa"/>
+          </w:tcPr>
+          <w:p>
+            <w:pPr>
+              <w:spacing w:line="360" w:lineRule="auto"/>
+              <w:jc w:val="both"/>
+              <w:rPr>
+                <w:rFonts w:ascii="Arial" w:hAnsi="Arial" w:cs="Arial"/>
+                <w:sz w:val="24"/>
+                <w:szCs w:val="24"/>
+              </w:rPr>
+            </w:pPr>
+            <w:r>
+              <w:rPr>
+                <w:rFonts w:ascii="Arial" w:hAnsi="Arial" w:cs="Arial"/>
+                <w:sz w:val="24"/>
+                <w:szCs w:val="24"/>
+              </w:rPr>
+              <w:t>Volunteer</w:t>
+            </w:r>
+          </w:p>
+        </w:tc>
+      </w:tr>
+      <w:tr>
+        <w:tc>
+          <w:tcPr>
+            <w:tcW w:w="2875" w:type="dxa"/>
+          </w:tcPr>
+          <w:p>
+            <w:pPr>
+              <w:spacing w:line="360" w:lineRule="auto"/>
+              <w:jc w:val="both"/>
+              <w:rPr>
+                <w:rFonts w:ascii="Arial" w:hAnsi="Arial" w:cs="Arial"/>
+                <w:b/>
+                <w:bCs/>
+                <w:sz w:val="24"/>
+                <w:szCs w:val="24"/>
+              </w:rPr>
+            </w:pPr>
+            <w:r>
+              <w:rPr>
+                <w:rFonts w:ascii="Arial" w:hAnsi="Arial" w:cs="Arial"/>
+                <w:b/>
+                <w:bCs/>
+                <w:sz w:val="24"/>
+                <w:szCs w:val="24"/>
+              </w:rPr>
+              <w:t>Descriptions:</w:t>
+            </w:r>
+          </w:p>
+        </w:tc>
+        <w:tc>
+          <w:tcPr>
+            <w:tcW w:w="6475" w:type="dxa"/>
+          </w:tcPr>
+          <w:p>
+            <w:pPr>
+              <w:spacing w:line="360" w:lineRule="auto"/>
+              <w:jc w:val="both"/>
+              <w:rPr>
+                <w:rFonts w:ascii="Arial" w:hAnsi="Arial" w:cs="Arial"/>
+                <w:sz w:val="24"/>
+                <w:szCs w:val="24"/>
+              </w:rPr>
+            </w:pPr>
+            <w:r>
+              <w:rPr>
+                <w:rFonts w:ascii="Arial" w:hAnsi="Arial" w:cs="Arial"/>
+                <w:sz w:val="24"/>
+                <w:szCs w:val="24"/>
+              </w:rPr>
+              <w:t xml:space="preserve">After receiving the donation </w:t>
+            </w:r>
+            <w:r>
+              <w:rPr>
+                <w:rFonts w:ascii="Arial" w:hAnsi="Arial" w:cs="Arial"/>
+                <w:sz w:val="24"/>
+                <w:szCs w:val="24"/>
+              </w:rPr>
+              <w:t>info,</w:t>
+            </w:r>
+            <w:r>
+              <w:rPr>
+                <w:rFonts w:ascii="Arial" w:hAnsi="Arial" w:cs="Arial"/>
+                <w:sz w:val="24"/>
+                <w:szCs w:val="24"/>
+              </w:rPr>
+              <w:t xml:space="preserve"> the volunteer can view the donation details </w:t>
+            </w:r>
+            <w:r>
+              <w:rPr>
+                <w:rFonts w:ascii="Arial" w:hAnsi="Arial" w:cs="Arial"/>
+                <w:sz w:val="24"/>
+                <w:szCs w:val="24"/>
+              </w:rPr>
+              <w:t xml:space="preserve">if </w:t>
+            </w:r>
+            <w:r>
+              <w:rPr>
+                <w:rFonts w:ascii="Arial" w:hAnsi="Arial" w:cs="Arial"/>
+                <w:sz w:val="24"/>
+                <w:szCs w:val="24"/>
+              </w:rPr>
+              <w:t>it is possible or not possible to distribute.</w:t>
+            </w:r>
+          </w:p>
+        </w:tc>
+      </w:tr>
+    </w:tbl>
+    <w:p>
+      <w:pPr>
+        <w:jc w:val="both"/>
+        <w:rPr>
+          <w:rFonts w:ascii="Arial" w:hAnsi="Arial" w:cs="Arial"/>
+          <w:b/>
+          <w:bCs/>
+          <w:sz w:val="28"/>
+          <w:szCs w:val="28"/>
+        </w:rPr>
+      </w:pPr>
+    </w:p>
+    <w:p>
+      <w:pPr>
+        <w:jc w:val="both"/>
+        <w:rPr>
+          <w:rFonts w:ascii="Arial" w:hAnsi="Arial" w:cs="Arial"/>
+          <w:b/>
+          <w:bCs/>
+          <w:sz w:val="28"/>
+          <w:szCs w:val="28"/>
+        </w:rPr>
+      </w:pPr>
+    </w:p>
+    <w:p>
+      <w:pPr>
+        <w:jc w:val="both"/>
+        <w:rPr>
+          <w:rFonts w:ascii="Arial" w:hAnsi="Arial" w:cs="Arial"/>
+          <w:b/>
+          <w:bCs/>
+          <w:sz w:val="28"/>
+          <w:szCs w:val="28"/>
+        </w:rPr>
+      </w:pPr>
+      <w:r>
+        <w:rPr>
+          <w:rFonts w:ascii="Arial" w:hAnsi="Arial" w:cs="Arial"/>
+          <w:b/>
+          <w:bCs/>
+          <w:sz w:val="28"/>
+          <w:szCs w:val="28"/>
+        </w:rPr>
+        <w:t>Donation Rating</w:t>
+      </w:r>
+    </w:p>
+    <w:tbl>
+      <w:tblPr>
+        <w:tblStyle w:val="TableGrid"/>
+        <w:tblW w:w="0" w:type="auto"/>
+        <w:tblLook w:val="04A0" w:firstRow="1" w:lastRow="0" w:firstColumn="1" w:lastColumn="0" w:noHBand="0" w:noVBand="1"/>
+      </w:tblPr>
+      <w:tblGrid>
+        <w:gridCol w:w="2875"/>
+        <w:gridCol w:w="6475"/>
+      </w:tblGrid>
+      <w:tr>
+        <w:tc>
+          <w:tcPr>
+            <w:tcW w:w="2875" w:type="dxa"/>
+          </w:tcPr>
+          <w:p>
+            <w:pPr>
+              <w:spacing w:line="360" w:lineRule="auto"/>
+              <w:jc w:val="both"/>
+              <w:rPr>
+                <w:rFonts w:ascii="Arial" w:hAnsi="Arial" w:cs="Arial"/>
+                <w:b/>
+                <w:bCs/>
+                <w:sz w:val="24"/>
+                <w:szCs w:val="24"/>
+              </w:rPr>
+            </w:pPr>
+            <w:r>
+              <w:rPr>
+                <w:rFonts w:ascii="Arial" w:hAnsi="Arial" w:cs="Arial"/>
+                <w:b/>
+                <w:bCs/>
+                <w:sz w:val="24"/>
+                <w:szCs w:val="24"/>
+              </w:rPr>
+              <w:t>Use Case:</w:t>
+            </w:r>
+          </w:p>
+        </w:tc>
+        <w:tc>
+          <w:tcPr>
+            <w:tcW w:w="6475" w:type="dxa"/>
+          </w:tcPr>
+          <w:p>
+            <w:pPr>
+              <w:spacing w:line="360" w:lineRule="auto"/>
+              <w:jc w:val="both"/>
+              <w:rPr>
+                <w:rFonts w:ascii="Arial" w:hAnsi="Arial" w:cs="Arial"/>
+                <w:sz w:val="24"/>
+                <w:szCs w:val="24"/>
+              </w:rPr>
+            </w:pPr>
+            <w:r>
+              <w:rPr>
+                <w:rFonts w:ascii="Arial" w:hAnsi="Arial" w:cs="Arial"/>
+                <w:sz w:val="24"/>
+                <w:szCs w:val="24"/>
+              </w:rPr>
+              <w:t>Donation Rating</w:t>
+            </w:r>
+          </w:p>
+        </w:tc>
+      </w:tr>
+      <w:tr>
+        <w:tc>
+          <w:tcPr>
+            <w:tcW w:w="2875" w:type="dxa"/>
+          </w:tcPr>
+          <w:p>
+            <w:pPr>
+              <w:spacing w:line="360" w:lineRule="auto"/>
+              <w:jc w:val="both"/>
+              <w:rPr>
+                <w:rFonts w:ascii="Arial" w:hAnsi="Arial" w:cs="Arial"/>
+                <w:b/>
+                <w:bCs/>
+                <w:sz w:val="24"/>
+                <w:szCs w:val="24"/>
+              </w:rPr>
+            </w:pPr>
+            <w:r>
+              <w:rPr>
+                <w:rFonts w:ascii="Arial" w:hAnsi="Arial" w:cs="Arial"/>
+                <w:b/>
+                <w:bCs/>
+                <w:sz w:val="24"/>
+                <w:szCs w:val="24"/>
+              </w:rPr>
+              <w:t>Actors:</w:t>
+            </w:r>
+          </w:p>
+        </w:tc>
+        <w:tc>
+          <w:tcPr>
+            <w:tcW w:w="6475" w:type="dxa"/>
+          </w:tcPr>
+          <w:p>
+            <w:pPr>
+              <w:spacing w:line="360" w:lineRule="auto"/>
+              <w:jc w:val="both"/>
+              <w:rPr>
+                <w:rFonts w:ascii="Arial" w:hAnsi="Arial" w:cs="Arial"/>
+                <w:sz w:val="24"/>
+                <w:szCs w:val="24"/>
+              </w:rPr>
+            </w:pPr>
+            <w:r>
+              <w:rPr>
+                <w:rFonts w:ascii="Arial" w:hAnsi="Arial" w:cs="Arial"/>
+                <w:sz w:val="24"/>
+                <w:szCs w:val="24"/>
+              </w:rPr>
+              <w:t>Volunteer, Donor</w:t>
+            </w:r>
+          </w:p>
+        </w:tc>
+      </w:tr>
+      <w:tr>
+        <w:tc>
+          <w:tcPr>
+            <w:tcW w:w="2875" w:type="dxa"/>
+          </w:tcPr>
+          <w:p>
+            <w:pPr>
+              <w:spacing w:line="360" w:lineRule="auto"/>
+              <w:jc w:val="both"/>
+              <w:rPr>
+                <w:rFonts w:ascii="Arial" w:hAnsi="Arial" w:cs="Arial"/>
+                <w:b/>
+                <w:bCs/>
+                <w:sz w:val="24"/>
+                <w:szCs w:val="24"/>
+              </w:rPr>
+            </w:pPr>
+            <w:r>
+              <w:rPr>
+                <w:rFonts w:ascii="Arial" w:hAnsi="Arial" w:cs="Arial"/>
+                <w:b/>
+                <w:bCs/>
+                <w:sz w:val="24"/>
+                <w:szCs w:val="24"/>
+              </w:rPr>
+              <w:t>Descriptions:</w:t>
+            </w:r>
+          </w:p>
+        </w:tc>
+        <w:tc>
+          <w:tcPr>
+            <w:tcW w:w="6475" w:type="dxa"/>
+          </w:tcPr>
+          <w:p>
+            <w:pPr>
+              <w:spacing w:line="360" w:lineRule="auto"/>
+              <w:jc w:val="both"/>
+              <w:rPr>
+                <w:rFonts w:ascii="Arial" w:hAnsi="Arial" w:cs="Arial"/>
+                <w:sz w:val="24"/>
+                <w:szCs w:val="24"/>
+              </w:rPr>
+            </w:pPr>
+            <w:r>
+              <w:rPr>
+                <w:rFonts w:ascii="Arial" w:hAnsi="Arial" w:cs="Arial"/>
+                <w:sz w:val="24"/>
+                <w:szCs w:val="24"/>
+              </w:rPr>
+              <w:t>After the food is completely donated to some people the volunteer can give the donation rating to the donor with food distributed information.</w:t>
+            </w:r>
+          </w:p>
+        </w:tc>
+      </w:tr>
+    </w:tbl>
+    <w:p>
+      <w:pPr>
+        <w:jc w:val="both"/>
+        <w:rPr>
+          <w:rFonts w:ascii="Arial" w:hAnsi="Arial" w:cs="Arial"/>
+          <w:b/>
+          <w:bCs/>
+          <w:sz w:val="28"/>
+          <w:szCs w:val="28"/>
+        </w:rPr>
+      </w:pPr>
+    </w:p>
+    <w:p>
+      <w:pPr>
+        <w:jc w:val="both"/>
+        <w:rPr>
+          <w:rFonts w:ascii="Arial" w:hAnsi="Arial" w:cs="Arial"/>
+          <w:b/>
+          <w:bCs/>
+          <w:sz w:val="28"/>
+          <w:szCs w:val="28"/>
+        </w:rPr>
+      </w:pPr>
+    </w:p>
+    <w:p>
+      <w:pPr>
+        <w:jc w:val="both"/>
+        <w:rPr>
+          <w:rFonts w:ascii="Arial" w:hAnsi="Arial" w:cs="Arial"/>
+          <w:b/>
+          <w:bCs/>
+          <w:sz w:val="28"/>
+          <w:szCs w:val="28"/>
+        </w:rPr>
+      </w:pPr>
+      <w:r>
+        <w:rPr>
+          <w:rFonts w:ascii="Arial" w:hAnsi="Arial" w:cs="Arial"/>
+          <w:b/>
+          <w:bCs/>
+          <w:sz w:val="28"/>
+          <w:szCs w:val="28"/>
+        </w:rPr>
+        <w:t>Complain with Administration</w:t>
+      </w:r>
+    </w:p>
+    <w:tbl>
+      <w:tblPr>
+        <w:tblStyle w:val="TableGrid"/>
+        <w:tblW w:w="0" w:type="auto"/>
+        <w:tblLook w:val="04A0" w:firstRow="1" w:lastRow="0" w:firstColumn="1" w:lastColumn="0" w:noHBand="0" w:noVBand="1"/>
+      </w:tblPr>
+      <w:tblGrid>
+        <w:gridCol w:w="2875"/>
+        <w:gridCol w:w="6475"/>
+      </w:tblGrid>
+      <w:tr>
+        <w:tc>
+          <w:tcPr>
+            <w:tcW w:w="2875" w:type="dxa"/>
+          </w:tcPr>
+          <w:p>
+            <w:pPr>
+              <w:spacing w:line="360" w:lineRule="auto"/>
+              <w:jc w:val="both"/>
+              <w:rPr>
+                <w:rFonts w:ascii="Arial" w:hAnsi="Arial" w:cs="Arial"/>
+                <w:b/>
+                <w:bCs/>
+                <w:sz w:val="24"/>
+                <w:szCs w:val="24"/>
+              </w:rPr>
+            </w:pPr>
+            <w:r>
+              <w:rPr>
+                <w:rFonts w:ascii="Arial" w:hAnsi="Arial" w:cs="Arial"/>
+                <w:b/>
+                <w:bCs/>
+                <w:sz w:val="24"/>
+                <w:szCs w:val="24"/>
+              </w:rPr>
+              <w:t>Use Case:</w:t>
+            </w:r>
+          </w:p>
+        </w:tc>
+        <w:tc>
+          <w:tcPr>
+            <w:tcW w:w="6475" w:type="dxa"/>
+          </w:tcPr>
+          <w:p>
+            <w:pPr>
+              <w:spacing w:line="360" w:lineRule="auto"/>
+              <w:jc w:val="both"/>
+              <w:rPr>
+                <w:rFonts w:ascii="Arial" w:hAnsi="Arial" w:cs="Arial"/>
+                <w:sz w:val="24"/>
+                <w:szCs w:val="24"/>
+              </w:rPr>
+            </w:pPr>
+            <w:r>
+              <w:rPr>
+                <w:rFonts w:ascii="Arial" w:hAnsi="Arial" w:cs="Arial"/>
+                <w:sz w:val="24"/>
+                <w:szCs w:val="24"/>
+              </w:rPr>
+              <w:t>Complain with Admin</w:t>
+            </w:r>
+          </w:p>
+        </w:tc>
+      </w:tr>
+      <w:tr>
+        <w:tc>
+          <w:tcPr>
+            <w:tcW w:w="2875" w:type="dxa"/>
+          </w:tcPr>
+          <w:p>
+            <w:pPr>
+              <w:spacing w:line="360" w:lineRule="auto"/>
+              <w:jc w:val="both"/>
+              <w:rPr>
+                <w:rFonts w:ascii="Arial" w:hAnsi="Arial" w:cs="Arial"/>
+                <w:b/>
+                <w:bCs/>
+                <w:sz w:val="24"/>
+                <w:szCs w:val="24"/>
+              </w:rPr>
+            </w:pPr>
+            <w:r>
+              <w:rPr>
+                <w:rFonts w:ascii="Arial" w:hAnsi="Arial" w:cs="Arial"/>
+                <w:b/>
+                <w:bCs/>
+                <w:sz w:val="24"/>
+                <w:szCs w:val="24"/>
+              </w:rPr>
+              <w:t>Actors:</w:t>
+            </w:r>
+          </w:p>
+        </w:tc>
+        <w:tc>
+          <w:tcPr>
+            <w:tcW w:w="6475" w:type="dxa"/>
+          </w:tcPr>
+          <w:p>
+            <w:pPr>
+              <w:spacing w:line="360" w:lineRule="auto"/>
+              <w:jc w:val="both"/>
+              <w:rPr>
+                <w:rFonts w:ascii="Arial" w:hAnsi="Arial" w:cs="Arial"/>
+                <w:sz w:val="24"/>
+                <w:szCs w:val="24"/>
+              </w:rPr>
+            </w:pPr>
+            <w:r>
+              <w:rPr>
+                <w:rFonts w:ascii="Arial" w:hAnsi="Arial" w:cs="Arial"/>
+                <w:sz w:val="24"/>
+                <w:szCs w:val="24"/>
+              </w:rPr>
+              <w:t>Donor, Volunteer</w:t>
+            </w:r>
+            <w:r>
+              <w:rPr>
+                <w:rFonts w:ascii="Arial" w:hAnsi="Arial" w:cs="Arial"/>
+                <w:sz w:val="24"/>
+                <w:szCs w:val="24"/>
+              </w:rPr>
+              <w:t>, Admin</w:t>
+            </w:r>
+          </w:p>
+        </w:tc>
+      </w:tr>
+      <w:tr>
+        <w:tc>
+          <w:tcPr>
+            <w:tcW w:w="2875" w:type="dxa"/>
+          </w:tcPr>
+          <w:p>
+            <w:pPr>
+              <w:spacing w:line="360" w:lineRule="auto"/>
+              <w:jc w:val="both"/>
+              <w:rPr>
+                <w:rFonts w:ascii="Arial" w:hAnsi="Arial" w:cs="Arial"/>
+                <w:b/>
+                <w:bCs/>
+                <w:sz w:val="24"/>
+                <w:szCs w:val="24"/>
+              </w:rPr>
+            </w:pPr>
+            <w:r>
+              <w:rPr>
+                <w:rFonts w:ascii="Arial" w:hAnsi="Arial" w:cs="Arial"/>
+                <w:b/>
+                <w:bCs/>
+                <w:sz w:val="24"/>
+                <w:szCs w:val="24"/>
+              </w:rPr>
+              <w:t>Descriptions:</w:t>
+            </w:r>
+          </w:p>
+        </w:tc>
+        <w:tc>
+          <w:tcPr>
+            <w:tcW w:w="6475" w:type="dxa"/>
+          </w:tcPr>
+          <w:p>
+            <w:pPr>
+              <w:spacing w:line="360" w:lineRule="auto"/>
+              <w:jc w:val="both"/>
+              <w:rPr>
+                <w:rFonts w:ascii="Arial" w:hAnsi="Arial" w:cs="Arial"/>
+                <w:sz w:val="24"/>
+                <w:szCs w:val="24"/>
+              </w:rPr>
+            </w:pPr>
+            <w:r>
+              <w:rPr>
+                <w:rFonts w:ascii="Arial" w:hAnsi="Arial" w:cs="Arial"/>
+                <w:sz w:val="24"/>
+                <w:szCs w:val="24"/>
+              </w:rPr>
+              <w:t xml:space="preserve">After contact with donors and volunteers the donors cannot be provided or donate food and the receiver cannot come to receive the donation </w:t>
+            </w:r>
+            <w:r>
+              <w:rPr>
+                <w:rFonts w:ascii="Arial" w:hAnsi="Arial" w:cs="Arial"/>
+                <w:sz w:val="24"/>
+                <w:szCs w:val="24"/>
+              </w:rPr>
+              <w:t>food,</w:t>
+            </w:r>
+            <w:r>
+              <w:rPr>
+                <w:rFonts w:ascii="Arial" w:hAnsi="Arial" w:cs="Arial"/>
+                <w:sz w:val="24"/>
+                <w:szCs w:val="24"/>
+              </w:rPr>
+              <w:t xml:space="preserve"> they can complain to the admin</w:t>
+            </w:r>
+          </w:p>
+        </w:tc>
+      </w:tr>
+    </w:tbl>
     <w:p>
       <w:pPr>
         <w:jc w:val="both"/>

</xml_diff>

<commit_message>
create the Entity Reltion Diagram
</commit_message>
<xml_diff>
--- a/Documents/Interim Report/Interim Report.docx
+++ b/Documents/Interim Report/Interim Report.docx
@@ -567,7 +567,7 @@
     </w:p>
     <w:p>
       <w:pPr>
-        <w:jc w:val="both"/>
+        <w:jc w:val="center"/>
         <w:rPr>
           <w:rFonts w:ascii="Arial" w:hAnsi="Arial" w:cs="Arial"/>
           <w:b/>
@@ -581,10 +581,10 @@
           <w:noProof/>
         </w:rPr>
         <w:drawing>
-          <wp:inline distT="0" distB="0" distL="0" distR="0" wp14:anchorId="496FF445" wp14:editId="51942EA8">
-            <wp:extent cx="5943600" cy="6823075"/>
+          <wp:inline distT="0" distB="0" distL="0" distR="0" wp14:anchorId="289CAFA1" wp14:editId="51D2FCE5">
+            <wp:extent cx="5943600" cy="5570855"/>
             <wp:effectExtent l="0" t="0" r="0" b="0"/>
-            <wp:docPr id="450816304" name="Picture 1" descr="A diagram of a diagram&#10;&#10;Description automatically generated"/>
+            <wp:docPr id="1521386259" name="Picture 1"/>
             <wp:cNvGraphicFramePr>
               <a:graphicFrameLocks xmlns:a="http://schemas.openxmlformats.org/drawingml/2006/main" noChangeAspect="1"/>
             </wp:cNvGraphicFramePr>
@@ -592,7 +592,7 @@
               <a:graphicData uri="http://schemas.openxmlformats.org/drawingml/2006/picture">
                 <pic:pic xmlns:pic="http://schemas.openxmlformats.org/drawingml/2006/picture">
                   <pic:nvPicPr>
-                    <pic:cNvPr id="450816304" name="Picture 1" descr="A diagram of a diagram&#10;&#10;Description automatically generated"/>
+                    <pic:cNvPr id="1521386259" name=""/>
                     <pic:cNvPicPr/>
                   </pic:nvPicPr>
                   <pic:blipFill>
@@ -604,7 +604,7 @@
                   <pic:spPr>
                     <a:xfrm>
                       <a:off x="0" y="0"/>
-                      <a:ext cx="5943600" cy="6823075"/>
+                      <a:ext cx="5943600" cy="5570855"/>
                     </a:xfrm>
                     <a:prstGeom prst="rect">
                       <a:avLst/>
@@ -622,52 +622,6 @@
         <w:jc w:val="both"/>
         <w:rPr>
           <w:rFonts w:ascii="Arial" w:hAnsi="Arial" w:cs="Arial"/>
-          <w:sz w:val="28"/>
-          <w:szCs w:val="28"/>
-        </w:rPr>
-      </w:pPr>
-    </w:p>
-    <w:p>
-      <w:pPr>
-        <w:jc w:val="both"/>
-        <w:rPr>
-          <w:rFonts w:ascii="Arial" w:hAnsi="Arial" w:cs="Arial"/>
-          <w:b/>
-          <w:bCs/>
-          <w:sz w:val="28"/>
-          <w:szCs w:val="28"/>
-        </w:rPr>
-      </w:pPr>
-    </w:p>
-    <w:p>
-      <w:pPr>
-        <w:jc w:val="both"/>
-        <w:rPr>
-          <w:rFonts w:ascii="Arial" w:hAnsi="Arial" w:cs="Arial"/>
-          <w:b/>
-          <w:bCs/>
-          <w:sz w:val="28"/>
-          <w:szCs w:val="28"/>
-        </w:rPr>
-      </w:pPr>
-    </w:p>
-    <w:p>
-      <w:pPr>
-        <w:jc w:val="both"/>
-        <w:rPr>
-          <w:rFonts w:ascii="Arial" w:hAnsi="Arial" w:cs="Arial"/>
-          <w:b/>
-          <w:bCs/>
-          <w:sz w:val="28"/>
-          <w:szCs w:val="28"/>
-        </w:rPr>
-      </w:pPr>
-    </w:p>
-    <w:p>
-      <w:pPr>
-        <w:jc w:val="both"/>
-        <w:rPr>
-          <w:rFonts w:ascii="Arial" w:hAnsi="Arial" w:cs="Arial"/>
           <w:b/>
           <w:bCs/>
           <w:sz w:val="28"/>
@@ -4798,71 +4752,7 @@
                 <w:sz w:val="24"/>
                 <w:szCs w:val="24"/>
               </w:rPr>
-              <w:t xml:space="preserve">A new </w:t>
-            </w:r>
-            <w:r>
-              <w:rPr>
-                <w:rFonts w:ascii="Arial" w:hAnsi="Arial" w:cs="Arial"/>
-                <w:sz w:val="24"/>
-                <w:szCs w:val="24"/>
-              </w:rPr>
-              <w:t>volunteer</w:t>
-            </w:r>
-            <w:r>
-              <w:rPr>
-                <w:rFonts w:ascii="Arial" w:hAnsi="Arial" w:cs="Arial"/>
-                <w:sz w:val="24"/>
-                <w:szCs w:val="24"/>
-              </w:rPr>
-              <w:t xml:space="preserve"> can provide the personal details for the </w:t>
-            </w:r>
-            <w:r>
-              <w:rPr>
-                <w:rFonts w:ascii="Arial" w:hAnsi="Arial" w:cs="Arial"/>
-                <w:sz w:val="24"/>
-                <w:szCs w:val="24"/>
-              </w:rPr>
-              <w:t>registered</w:t>
-            </w:r>
-            <w:r>
-              <w:rPr>
-                <w:rFonts w:ascii="Arial" w:hAnsi="Arial" w:cs="Arial"/>
-                <w:sz w:val="24"/>
-                <w:szCs w:val="24"/>
-              </w:rPr>
-              <w:t xml:space="preserve"> </w:t>
-            </w:r>
-            <w:r>
-              <w:rPr>
-                <w:rFonts w:ascii="Arial" w:hAnsi="Arial" w:cs="Arial"/>
-                <w:sz w:val="24"/>
-                <w:szCs w:val="24"/>
-              </w:rPr>
-              <w:t xml:space="preserve">membership </w:t>
-            </w:r>
-            <w:r>
-              <w:rPr>
-                <w:rFonts w:ascii="Arial" w:hAnsi="Arial" w:cs="Arial"/>
-                <w:sz w:val="24"/>
-                <w:szCs w:val="24"/>
-              </w:rPr>
-              <w:t xml:space="preserve">in the </w:t>
-            </w:r>
-            <w:r>
-              <w:rPr>
-                <w:rFonts w:ascii="Arial" w:hAnsi="Arial" w:cs="Arial"/>
-                <w:sz w:val="24"/>
-                <w:szCs w:val="24"/>
-              </w:rPr>
-              <w:t>NGO</w:t>
-            </w:r>
-            <w:r>
-              <w:rPr>
-                <w:rFonts w:ascii="Arial" w:hAnsi="Arial" w:cs="Arial"/>
-                <w:sz w:val="24"/>
-                <w:szCs w:val="24"/>
-              </w:rPr>
-              <w:t>.</w:t>
+              <w:t>A new volunteer can provide the personal details for the registered membership in the NGO.</w:t>
             </w:r>
           </w:p>
         </w:tc>
@@ -4921,15 +4811,7 @@
                 <w:sz w:val="24"/>
                 <w:szCs w:val="24"/>
               </w:rPr>
-              <w:t>2.</w:t>
-            </w:r>
-            <w:r>
-              <w:rPr>
-                <w:rFonts w:ascii="Arial" w:hAnsi="Arial" w:cs="Arial"/>
-                <w:sz w:val="24"/>
-                <w:szCs w:val="24"/>
-              </w:rPr>
-              <w:t xml:space="preserve"> Check the Volunteer details.</w:t>
+              <w:t>2. Check the Volunteer details.</w:t>
             </w:r>
           </w:p>
         </w:tc>
@@ -4956,55 +4838,7 @@
                 <w:sz w:val="24"/>
                 <w:szCs w:val="24"/>
               </w:rPr>
-              <w:t xml:space="preserve">3. Request </w:t>
-            </w:r>
-            <w:r>
-              <w:rPr>
-                <w:rFonts w:ascii="Arial" w:hAnsi="Arial" w:cs="Arial"/>
-                <w:sz w:val="24"/>
-                <w:szCs w:val="24"/>
-              </w:rPr>
-              <w:t>to</w:t>
-            </w:r>
-            <w:r>
-              <w:rPr>
-                <w:rFonts w:ascii="Arial" w:hAnsi="Arial" w:cs="Arial"/>
-                <w:sz w:val="24"/>
-                <w:szCs w:val="24"/>
-              </w:rPr>
-              <w:t xml:space="preserve"> </w:t>
-            </w:r>
-            <w:r>
-              <w:rPr>
-                <w:rFonts w:ascii="Arial" w:hAnsi="Arial" w:cs="Arial"/>
-                <w:sz w:val="24"/>
-                <w:szCs w:val="24"/>
-              </w:rPr>
-              <w:t>take membership in</w:t>
-            </w:r>
-            <w:r>
-              <w:rPr>
-                <w:rFonts w:ascii="Arial" w:hAnsi="Arial" w:cs="Arial"/>
-                <w:sz w:val="24"/>
-                <w:szCs w:val="24"/>
-              </w:rPr>
-              <w:t xml:space="preserve"> the </w:t>
-            </w:r>
-            <w:r>
-              <w:rPr>
-                <w:rFonts w:ascii="Arial" w:hAnsi="Arial" w:cs="Arial"/>
-                <w:sz w:val="24"/>
-                <w:szCs w:val="24"/>
-              </w:rPr>
-              <w:t>NGO</w:t>
-            </w:r>
-            <w:r>
-              <w:rPr>
-                <w:rFonts w:ascii="Arial" w:hAnsi="Arial" w:cs="Arial"/>
-                <w:sz w:val="24"/>
-                <w:szCs w:val="24"/>
-              </w:rPr>
-              <w:t>.</w:t>
+              <w:t>3. Request to take membership in the NGO.</w:t>
             </w:r>
           </w:p>
         </w:tc>
@@ -8042,17 +7876,17 @@
     </w:p>
     <w:p>
       <w:pPr>
-        <w:jc w:val="both"/>
+        <w:jc w:val="center"/>
       </w:pPr>
       <w:r>
         <w:rPr>
           <w:noProof/>
         </w:rPr>
         <w:drawing>
-          <wp:inline distT="0" distB="0" distL="0" distR="0" wp14:anchorId="5B45A3C2" wp14:editId="3C1A7A04">
-            <wp:extent cx="4991100" cy="3864476"/>
-            <wp:effectExtent l="0" t="0" r="0" b="3175"/>
-            <wp:docPr id="1146756333" name="Picture 1" descr="A diagram of food donation system&#10;&#10;Description automatically generated"/>
+          <wp:inline distT="0" distB="0" distL="0" distR="0" wp14:anchorId="309A7ABD" wp14:editId="31637D00">
+            <wp:extent cx="5505733" cy="4330923"/>
+            <wp:effectExtent l="0" t="0" r="0" b="0"/>
+            <wp:docPr id="2012129601" name="Picture 1" descr="A diagram of food donation system&#10;&#10;Description automatically generated"/>
             <wp:cNvGraphicFramePr>
               <a:graphicFrameLocks xmlns:a="http://schemas.openxmlformats.org/drawingml/2006/main" noChangeAspect="1"/>
             </wp:cNvGraphicFramePr>
@@ -8060,30 +7894,23 @@
               <a:graphicData uri="http://schemas.openxmlformats.org/drawingml/2006/picture">
                 <pic:pic xmlns:pic="http://schemas.openxmlformats.org/drawingml/2006/picture">
                   <pic:nvPicPr>
-                    <pic:cNvPr id="1146756333" name="Picture 1" descr="A diagram of food donation system&#10;&#10;Description automatically generated"/>
+                    <pic:cNvPr id="2012129601" name="Picture 1" descr="A diagram of food donation system&#10;&#10;Description automatically generated"/>
                     <pic:cNvPicPr/>
                   </pic:nvPicPr>
-                  <pic:blipFill rotWithShape="1">
+                  <pic:blipFill>
                     <a:blip r:embed="rId8"/>
-                    <a:srcRect t="1683"/>
-                    <a:stretch/>
+                    <a:stretch>
+                      <a:fillRect/>
+                    </a:stretch>
                   </pic:blipFill>
-                  <pic:spPr bwMode="auto">
+                  <pic:spPr>
                     <a:xfrm>
                       <a:off x="0" y="0"/>
-                      <a:ext cx="4991357" cy="3864675"/>
+                      <a:ext cx="5505733" cy="4330923"/>
                     </a:xfrm>
                     <a:prstGeom prst="rect">
                       <a:avLst/>
                     </a:prstGeom>
-                    <a:ln>
-                      <a:noFill/>
-                    </a:ln>
-                    <a:extLst>
-                      <a:ext uri="{53640926-AAD7-44D8-BBD7-CCE9431645EC}">
-                        <a14:shadowObscured xmlns:a14="http://schemas.microsoft.com/office/drawing/2010/main"/>
-                      </a:ext>
-                    </a:extLst>
                   </pic:spPr>
                 </pic:pic>
               </a:graphicData>
@@ -8240,6 +8067,222 @@
           <w:szCs w:val="28"/>
         </w:rPr>
       </w:pPr>
+    </w:p>
+    <w:p>
+      <w:pPr>
+        <w:jc w:val="both"/>
+        <w:rPr>
+          <w:rFonts w:ascii="Arial" w:hAnsi="Arial" w:cs="Arial"/>
+          <w:b/>
+          <w:bCs/>
+          <w:sz w:val="28"/>
+          <w:szCs w:val="28"/>
+        </w:rPr>
+      </w:pPr>
+    </w:p>
+    <w:p>
+      <w:pPr>
+        <w:jc w:val="both"/>
+        <w:rPr>
+          <w:rFonts w:ascii="Arial" w:hAnsi="Arial" w:cs="Arial"/>
+          <w:b/>
+          <w:bCs/>
+          <w:sz w:val="28"/>
+          <w:szCs w:val="28"/>
+        </w:rPr>
+      </w:pPr>
+    </w:p>
+    <w:p>
+      <w:pPr>
+        <w:jc w:val="both"/>
+        <w:rPr>
+          <w:rFonts w:ascii="Arial" w:hAnsi="Arial" w:cs="Arial"/>
+          <w:b/>
+          <w:bCs/>
+          <w:sz w:val="28"/>
+          <w:szCs w:val="28"/>
+        </w:rPr>
+      </w:pPr>
+    </w:p>
+    <w:p>
+      <w:pPr>
+        <w:jc w:val="both"/>
+        <w:rPr>
+          <w:rFonts w:ascii="Arial" w:hAnsi="Arial" w:cs="Arial"/>
+          <w:b/>
+          <w:bCs/>
+          <w:sz w:val="28"/>
+          <w:szCs w:val="28"/>
+        </w:rPr>
+      </w:pPr>
+    </w:p>
+    <w:p>
+      <w:pPr>
+        <w:jc w:val="both"/>
+        <w:rPr>
+          <w:rFonts w:ascii="Arial" w:hAnsi="Arial" w:cs="Arial"/>
+          <w:b/>
+          <w:bCs/>
+          <w:sz w:val="28"/>
+          <w:szCs w:val="28"/>
+        </w:rPr>
+      </w:pPr>
+    </w:p>
+    <w:p>
+      <w:pPr>
+        <w:jc w:val="both"/>
+        <w:rPr>
+          <w:rFonts w:ascii="Arial" w:hAnsi="Arial" w:cs="Arial"/>
+          <w:b/>
+          <w:bCs/>
+          <w:sz w:val="28"/>
+          <w:szCs w:val="28"/>
+        </w:rPr>
+      </w:pPr>
+    </w:p>
+    <w:p>
+      <w:pPr>
+        <w:jc w:val="both"/>
+        <w:rPr>
+          <w:rFonts w:ascii="Arial" w:hAnsi="Arial" w:cs="Arial"/>
+          <w:b/>
+          <w:bCs/>
+          <w:sz w:val="28"/>
+          <w:szCs w:val="28"/>
+        </w:rPr>
+      </w:pPr>
+    </w:p>
+    <w:p>
+      <w:pPr>
+        <w:jc w:val="both"/>
+        <w:rPr>
+          <w:rFonts w:ascii="Arial" w:hAnsi="Arial" w:cs="Arial"/>
+          <w:b/>
+          <w:bCs/>
+          <w:sz w:val="28"/>
+          <w:szCs w:val="28"/>
+        </w:rPr>
+      </w:pPr>
+    </w:p>
+    <w:p>
+      <w:pPr>
+        <w:jc w:val="both"/>
+        <w:rPr>
+          <w:rFonts w:ascii="Arial" w:hAnsi="Arial" w:cs="Arial"/>
+          <w:b/>
+          <w:bCs/>
+          <w:sz w:val="28"/>
+          <w:szCs w:val="28"/>
+        </w:rPr>
+      </w:pPr>
+    </w:p>
+    <w:p>
+      <w:pPr>
+        <w:jc w:val="both"/>
+        <w:rPr>
+          <w:rFonts w:ascii="Arial" w:hAnsi="Arial" w:cs="Arial"/>
+          <w:b/>
+          <w:bCs/>
+          <w:sz w:val="28"/>
+          <w:szCs w:val="28"/>
+        </w:rPr>
+      </w:pPr>
+    </w:p>
+    <w:p>
+      <w:pPr>
+        <w:jc w:val="both"/>
+        <w:rPr>
+          <w:rFonts w:ascii="Arial" w:hAnsi="Arial" w:cs="Arial"/>
+          <w:b/>
+          <w:bCs/>
+          <w:sz w:val="28"/>
+          <w:szCs w:val="28"/>
+        </w:rPr>
+      </w:pPr>
+    </w:p>
+    <w:p>
+      <w:pPr>
+        <w:jc w:val="both"/>
+        <w:rPr>
+          <w:rFonts w:ascii="Arial" w:hAnsi="Arial" w:cs="Arial"/>
+          <w:b/>
+          <w:bCs/>
+          <w:sz w:val="28"/>
+          <w:szCs w:val="28"/>
+        </w:rPr>
+      </w:pPr>
+    </w:p>
+    <w:p>
+      <w:pPr>
+        <w:jc w:val="both"/>
+        <w:rPr>
+          <w:rFonts w:ascii="Arial" w:hAnsi="Arial" w:cs="Arial"/>
+          <w:b/>
+          <w:bCs/>
+          <w:sz w:val="28"/>
+          <w:szCs w:val="28"/>
+        </w:rPr>
+      </w:pPr>
+    </w:p>
+    <w:p>
+      <w:pPr>
+        <w:jc w:val="both"/>
+        <w:rPr>
+          <w:rFonts w:ascii="Arial" w:hAnsi="Arial" w:cs="Arial"/>
+          <w:b/>
+          <w:bCs/>
+          <w:sz w:val="28"/>
+          <w:szCs w:val="28"/>
+        </w:rPr>
+      </w:pPr>
+    </w:p>
+    <w:p>
+      <w:pPr>
+        <w:jc w:val="both"/>
+        <w:rPr>
+          <w:rFonts w:ascii="Arial" w:hAnsi="Arial" w:cs="Arial"/>
+          <w:b/>
+          <w:bCs/>
+          <w:sz w:val="28"/>
+          <w:szCs w:val="28"/>
+        </w:rPr>
+      </w:pPr>
+    </w:p>
+    <w:p>
+      <w:pPr>
+        <w:jc w:val="both"/>
+        <w:rPr>
+          <w:rFonts w:ascii="Arial" w:hAnsi="Arial" w:cs="Arial"/>
+          <w:b/>
+          <w:bCs/>
+          <w:sz w:val="28"/>
+          <w:szCs w:val="28"/>
+        </w:rPr>
+      </w:pPr>
+    </w:p>
+    <w:p>
+      <w:pPr>
+        <w:jc w:val="both"/>
+        <w:rPr>
+          <w:rFonts w:ascii="Arial" w:hAnsi="Arial" w:cs="Arial"/>
+          <w:b/>
+          <w:bCs/>
+          <w:sz w:val="28"/>
+          <w:szCs w:val="28"/>
+        </w:rPr>
+      </w:pPr>
+    </w:p>
+    <w:p>
+      <w:pPr>
+        <w:jc w:val="both"/>
+        <w:rPr>
+          <w:rFonts w:ascii="Arial" w:hAnsi="Arial" w:cs="Arial"/>
+          <w:b/>
+          <w:bCs/>
+          <w:sz w:val="28"/>
+          <w:szCs w:val="28"/>
+        </w:rPr>
+      </w:pPr>
       <w:r>
         <w:rPr>
           <w:rFonts w:ascii="Arial" w:hAnsi="Arial" w:cs="Arial"/>
@@ -8262,6 +8305,92 @@
           <w:szCs w:val="28"/>
         </w:rPr>
       </w:pPr>
+    </w:p>
+    <w:p>
+      <w:pPr>
+        <w:jc w:val="both"/>
+        <w:rPr>
+          <w:rFonts w:ascii="Arial" w:hAnsi="Arial" w:cs="Arial"/>
+          <w:b/>
+          <w:bCs/>
+          <w:sz w:val="28"/>
+          <w:szCs w:val="28"/>
+        </w:rPr>
+      </w:pPr>
+      <w:r>
+        <w:rPr>
+          <w:noProof/>
+        </w:rPr>
+        <w:drawing>
+          <wp:inline distT="0" distB="0" distL="0" distR="0" wp14:anchorId="43A2A6FC" wp14:editId="4123CD52">
+            <wp:extent cx="5943600" cy="5771515"/>
+            <wp:effectExtent l="0" t="0" r="0" b="635"/>
+            <wp:docPr id="1035424099" name="Picture 1"/>
+            <wp:cNvGraphicFramePr>
+              <a:graphicFrameLocks xmlns:a="http://schemas.openxmlformats.org/drawingml/2006/main" noChangeAspect="1"/>
+            </wp:cNvGraphicFramePr>
+            <a:graphic xmlns:a="http://schemas.openxmlformats.org/drawingml/2006/main">
+              <a:graphicData uri="http://schemas.openxmlformats.org/drawingml/2006/picture">
+                <pic:pic xmlns:pic="http://schemas.openxmlformats.org/drawingml/2006/picture">
+                  <pic:nvPicPr>
+                    <pic:cNvPr id="1035424099" name=""/>
+                    <pic:cNvPicPr/>
+                  </pic:nvPicPr>
+                  <pic:blipFill>
+                    <a:blip r:embed="rId9"/>
+                    <a:stretch>
+                      <a:fillRect/>
+                    </a:stretch>
+                  </pic:blipFill>
+                  <pic:spPr>
+                    <a:xfrm>
+                      <a:off x="0" y="0"/>
+                      <a:ext cx="5943600" cy="5771515"/>
+                    </a:xfrm>
+                    <a:prstGeom prst="rect">
+                      <a:avLst/>
+                    </a:prstGeom>
+                  </pic:spPr>
+                </pic:pic>
+              </a:graphicData>
+            </a:graphic>
+          </wp:inline>
+        </w:drawing>
+      </w:r>
+    </w:p>
+    <w:p>
+      <w:pPr>
+        <w:jc w:val="both"/>
+        <w:rPr>
+          <w:rFonts w:ascii="Arial" w:hAnsi="Arial" w:cs="Arial"/>
+          <w:b/>
+          <w:bCs/>
+          <w:sz w:val="28"/>
+          <w:szCs w:val="28"/>
+        </w:rPr>
+      </w:pPr>
+    </w:p>
+    <w:p>
+      <w:pPr>
+        <w:jc w:val="both"/>
+        <w:rPr>
+          <w:rFonts w:ascii="Arial" w:hAnsi="Arial" w:cs="Arial"/>
+          <w:b/>
+          <w:bCs/>
+          <w:sz w:val="28"/>
+          <w:szCs w:val="28"/>
+        </w:rPr>
+      </w:pPr>
+      <w:r>
+        <w:rPr>
+          <w:rFonts w:ascii="Arial" w:hAnsi="Arial" w:cs="Arial"/>
+          <w:b/>
+          <w:bCs/>
+          <w:sz w:val="28"/>
+          <w:szCs w:val="28"/>
+        </w:rPr>
+        <w:t xml:space="preserve"> </w:t>
+      </w:r>
     </w:p>
     <w:p>
       <w:pPr>

</xml_diff>

<commit_message>
create the DFD level-1
</commit_message>
<xml_diff>
--- a/Documents/Interim Report/Interim Report.docx
+++ b/Documents/Interim Report/Interim Report.docx
@@ -7882,6 +7882,12 @@
         <w:rPr>
           <w:noProof/>
         </w:rPr>
+        <w:t>3</w:t>
+      </w:r>
+      <w:r>
+        <w:rPr>
+          <w:noProof/>
+        </w:rPr>
         <w:drawing>
           <wp:inline distT="0" distB="0" distL="0" distR="0" wp14:anchorId="309A7ABD" wp14:editId="31637D00">
             <wp:extent cx="5505733" cy="4330923"/>
@@ -8007,6 +8013,156 @@
           <w:sz w:val="28"/>
           <w:szCs w:val="28"/>
         </w:rPr>
+        <w:t>Level-1</w:t>
+      </w:r>
+    </w:p>
+    <w:p>
+      <w:pPr>
+        <w:jc w:val="both"/>
+        <w:rPr>
+          <w:rFonts w:ascii="Arial" w:hAnsi="Arial" w:cs="Arial"/>
+          <w:b/>
+          <w:bCs/>
+          <w:sz w:val="28"/>
+          <w:szCs w:val="28"/>
+        </w:rPr>
+      </w:pPr>
+      <w:r>
+        <w:rPr>
+          <w:rFonts w:ascii="Arial" w:hAnsi="Arial" w:cs="Arial"/>
+          <w:b/>
+          <w:bCs/>
+          <w:noProof/>
+          <w:sz w:val="28"/>
+          <w:szCs w:val="28"/>
+        </w:rPr>
+        <w:drawing>
+          <wp:inline distT="0" distB="0" distL="0" distR="0" wp14:anchorId="0BF47F48" wp14:editId="31BAB3D3">
+            <wp:extent cx="5943600" cy="5429250"/>
+            <wp:effectExtent l="0" t="0" r="0" b="0"/>
+            <wp:docPr id="1809473835" name="Picture 1"/>
+            <wp:cNvGraphicFramePr>
+              <a:graphicFrameLocks xmlns:a="http://schemas.openxmlformats.org/drawingml/2006/main" noChangeAspect="1"/>
+            </wp:cNvGraphicFramePr>
+            <a:graphic xmlns:a="http://schemas.openxmlformats.org/drawingml/2006/main">
+              <a:graphicData uri="http://schemas.openxmlformats.org/drawingml/2006/picture">
+                <pic:pic xmlns:pic="http://schemas.openxmlformats.org/drawingml/2006/picture">
+                  <pic:nvPicPr>
+                    <pic:cNvPr id="0" name="Picture 1"/>
+                    <pic:cNvPicPr>
+                      <a:picLocks noChangeAspect="1" noChangeArrowheads="1"/>
+                    </pic:cNvPicPr>
+                  </pic:nvPicPr>
+                  <pic:blipFill>
+                    <a:blip r:embed="rId9" cstate="print">
+                      <a:extLst>
+                        <a:ext uri="{28A0092B-C50C-407E-A947-70E740481C1C}">
+                          <a14:useLocalDpi xmlns:a14="http://schemas.microsoft.com/office/drawing/2010/main" val="0"/>
+                        </a:ext>
+                      </a:extLst>
+                    </a:blip>
+                    <a:srcRect/>
+                    <a:stretch>
+                      <a:fillRect/>
+                    </a:stretch>
+                  </pic:blipFill>
+                  <pic:spPr bwMode="auto">
+                    <a:xfrm>
+                      <a:off x="0" y="0"/>
+                      <a:ext cx="5943600" cy="5429250"/>
+                    </a:xfrm>
+                    <a:prstGeom prst="rect">
+                      <a:avLst/>
+                    </a:prstGeom>
+                    <a:noFill/>
+                    <a:ln>
+                      <a:noFill/>
+                    </a:ln>
+                  </pic:spPr>
+                </pic:pic>
+              </a:graphicData>
+            </a:graphic>
+          </wp:inline>
+        </w:drawing>
+      </w:r>
+    </w:p>
+    <w:p>
+      <w:pPr>
+        <w:jc w:val="both"/>
+        <w:rPr>
+          <w:rFonts w:ascii="Arial" w:hAnsi="Arial" w:cs="Arial"/>
+          <w:b/>
+          <w:bCs/>
+          <w:sz w:val="28"/>
+          <w:szCs w:val="28"/>
+        </w:rPr>
+      </w:pPr>
+    </w:p>
+    <w:p>
+      <w:pPr>
+        <w:jc w:val="both"/>
+        <w:rPr>
+          <w:rFonts w:ascii="Arial" w:hAnsi="Arial" w:cs="Arial"/>
+          <w:b/>
+          <w:bCs/>
+          <w:sz w:val="28"/>
+          <w:szCs w:val="28"/>
+        </w:rPr>
+      </w:pPr>
+    </w:p>
+    <w:p>
+      <w:pPr>
+        <w:jc w:val="both"/>
+        <w:rPr>
+          <w:rFonts w:ascii="Arial" w:hAnsi="Arial" w:cs="Arial"/>
+          <w:b/>
+          <w:bCs/>
+          <w:sz w:val="28"/>
+          <w:szCs w:val="28"/>
+        </w:rPr>
+      </w:pPr>
+    </w:p>
+    <w:p>
+      <w:pPr>
+        <w:jc w:val="both"/>
+        <w:rPr>
+          <w:rFonts w:ascii="Arial" w:hAnsi="Arial" w:cs="Arial"/>
+          <w:b/>
+          <w:bCs/>
+          <w:sz w:val="28"/>
+          <w:szCs w:val="28"/>
+        </w:rPr>
+      </w:pPr>
+      <w:r>
+        <w:rPr>
+          <w:rFonts w:ascii="Arial" w:hAnsi="Arial" w:cs="Arial"/>
+          <w:b/>
+          <w:bCs/>
+          <w:sz w:val="28"/>
+          <w:szCs w:val="28"/>
+        </w:rPr>
+        <w:t>Level-2</w:t>
+      </w:r>
+    </w:p>
+    <w:p>
+      <w:pPr>
+        <w:jc w:val="both"/>
+        <w:rPr>
+          <w:rFonts w:ascii="Arial" w:hAnsi="Arial" w:cs="Arial"/>
+          <w:b/>
+          <w:bCs/>
+          <w:sz w:val="28"/>
+          <w:szCs w:val="28"/>
+        </w:rPr>
+      </w:pPr>
+      <w:r>
+        <w:rPr>
+          <w:rFonts w:ascii="Arial" w:hAnsi="Arial" w:cs="Arial"/>
+          <w:b/>
+          <w:bCs/>
+          <w:sz w:val="28"/>
+          <w:szCs w:val="28"/>
+        </w:rPr>
         <w:t>Class Diagram</w:t>
       </w:r>
     </w:p>
@@ -8337,7 +8493,7 @@
                     <pic:cNvPicPr/>
                   </pic:nvPicPr>
                   <pic:blipFill>
-                    <a:blip r:embed="rId9"/>
+                    <a:blip r:embed="rId10"/>
                     <a:stretch>
                       <a:fillRect/>
                     </a:stretch>
@@ -8391,6 +8547,42 @@
         </w:rPr>
         <w:t xml:space="preserve"> </w:t>
       </w:r>
+    </w:p>
+    <w:p>
+      <w:pPr>
+        <w:jc w:val="both"/>
+        <w:rPr>
+          <w:rFonts w:ascii="Arial" w:hAnsi="Arial" w:cs="Arial"/>
+          <w:b/>
+          <w:bCs/>
+          <w:sz w:val="28"/>
+          <w:szCs w:val="28"/>
+        </w:rPr>
+      </w:pPr>
+    </w:p>
+    <w:p>
+      <w:pPr>
+        <w:jc w:val="both"/>
+        <w:rPr>
+          <w:rFonts w:ascii="Arial" w:hAnsi="Arial" w:cs="Arial"/>
+          <w:b/>
+          <w:bCs/>
+          <w:sz w:val="28"/>
+          <w:szCs w:val="28"/>
+        </w:rPr>
+      </w:pPr>
+    </w:p>
+    <w:p>
+      <w:pPr>
+        <w:jc w:val="both"/>
+        <w:rPr>
+          <w:rFonts w:ascii="Arial" w:hAnsi="Arial" w:cs="Arial"/>
+          <w:b/>
+          <w:bCs/>
+          <w:sz w:val="28"/>
+          <w:szCs w:val="28"/>
+        </w:rPr>
+      </w:pPr>
     </w:p>
     <w:p>
       <w:pPr>

</xml_diff>

<commit_message>
change the initial ER-Diagram
</commit_message>
<xml_diff>
--- a/Documents/Interim Report/Interim Report.docx
+++ b/Documents/Interim Report/Interim Report.docx
@@ -6588,42 +6588,6 @@
         </w:rPr>
       </w:pPr>
     </w:p>
-    <w:p>
-      <w:pPr>
-        <w:jc w:val="both"/>
-        <w:rPr>
-          <w:rFonts w:ascii="Arial" w:hAnsi="Arial" w:cs="Arial"/>
-          <w:b/>
-          <w:bCs/>
-          <w:sz w:val="28"/>
-          <w:szCs w:val="28"/>
-        </w:rPr>
-      </w:pPr>
-    </w:p>
-    <w:p>
-      <w:pPr>
-        <w:jc w:val="both"/>
-        <w:rPr>
-          <w:rFonts w:ascii="Arial" w:hAnsi="Arial" w:cs="Arial"/>
-          <w:b/>
-          <w:bCs/>
-          <w:sz w:val="28"/>
-          <w:szCs w:val="28"/>
-        </w:rPr>
-      </w:pPr>
-    </w:p>
-    <w:p>
-      <w:pPr>
-        <w:jc w:val="both"/>
-        <w:rPr>
-          <w:rFonts w:ascii="Arial" w:hAnsi="Arial" w:cs="Arial"/>
-          <w:b/>
-          <w:bCs/>
-          <w:sz w:val="28"/>
-          <w:szCs w:val="28"/>
-        </w:rPr>
-      </w:pPr>
-    </w:p>
     <w:tbl>
       <w:tblPr>
         <w:tblStyle w:val="TableGrid"/>
@@ -8018,7 +7982,7 @@
     </w:p>
     <w:p>
       <w:pPr>
-        <w:jc w:val="both"/>
+        <w:jc w:val="center"/>
         <w:rPr>
           <w:rFonts w:ascii="Arial" w:hAnsi="Arial" w:cs="Arial"/>
           <w:b/>
@@ -8133,6 +8097,30 @@
           <w:szCs w:val="28"/>
         </w:rPr>
       </w:pPr>
+    </w:p>
+    <w:p>
+      <w:pPr>
+        <w:jc w:val="both"/>
+        <w:rPr>
+          <w:rFonts w:ascii="Arial" w:hAnsi="Arial" w:cs="Arial"/>
+          <w:b/>
+          <w:bCs/>
+          <w:sz w:val="28"/>
+          <w:szCs w:val="28"/>
+        </w:rPr>
+      </w:pPr>
+    </w:p>
+    <w:p>
+      <w:pPr>
+        <w:jc w:val="both"/>
+        <w:rPr>
+          <w:rFonts w:ascii="Arial" w:hAnsi="Arial" w:cs="Arial"/>
+          <w:b/>
+          <w:bCs/>
+          <w:sz w:val="28"/>
+          <w:szCs w:val="28"/>
+        </w:rPr>
+      </w:pPr>
       <w:r>
         <w:rPr>
           <w:rFonts w:ascii="Arial" w:hAnsi="Arial" w:cs="Arial"/>
@@ -8189,6 +8177,30 @@
           <w:szCs w:val="28"/>
         </w:rPr>
       </w:pPr>
+    </w:p>
+    <w:p>
+      <w:pPr>
+        <w:jc w:val="both"/>
+        <w:rPr>
+          <w:rFonts w:ascii="Arial" w:hAnsi="Arial" w:cs="Arial"/>
+          <w:b/>
+          <w:bCs/>
+          <w:sz w:val="28"/>
+          <w:szCs w:val="28"/>
+        </w:rPr>
+      </w:pPr>
+    </w:p>
+    <w:p>
+      <w:pPr>
+        <w:jc w:val="both"/>
+        <w:rPr>
+          <w:rFonts w:ascii="Arial" w:hAnsi="Arial" w:cs="Arial"/>
+          <w:b/>
+          <w:bCs/>
+          <w:sz w:val="28"/>
+          <w:szCs w:val="28"/>
+        </w:rPr>
+      </w:pPr>
       <w:r>
         <w:rPr>
           <w:rFonts w:ascii="Arial" w:hAnsi="Arial" w:cs="Arial"/>
@@ -8448,6 +8460,70 @@
           <w:szCs w:val="28"/>
         </w:rPr>
         <w:t>Entity Relationship Diagram (ERD)</w:t>
+      </w:r>
+    </w:p>
+    <w:p>
+      <w:pPr>
+        <w:jc w:val="both"/>
+        <w:rPr>
+          <w:rFonts w:ascii="Arial" w:hAnsi="Arial" w:cs="Arial"/>
+          <w:b/>
+          <w:bCs/>
+          <w:sz w:val="28"/>
+          <w:szCs w:val="28"/>
+        </w:rPr>
+      </w:pPr>
+    </w:p>
+    <w:p>
+      <w:pPr>
+        <w:jc w:val="both"/>
+        <w:rPr>
+          <w:rFonts w:ascii="Arial" w:hAnsi="Arial" w:cs="Arial"/>
+          <w:b/>
+          <w:bCs/>
+          <w:sz w:val="28"/>
+          <w:szCs w:val="28"/>
+        </w:rPr>
+      </w:pPr>
+      <w:r>
+        <w:rPr>
+          <w:noProof/>
+        </w:rPr>
+        <w:drawing>
+          <wp:inline distT="0" distB="0" distL="0" distR="0" wp14:anchorId="3AE2E3DD" wp14:editId="23B6DE67">
+            <wp:extent cx="5943600" cy="6259195"/>
+            <wp:effectExtent l="0" t="0" r="0" b="8255"/>
+            <wp:docPr id="412150730" name="Picture 1" descr="A diagram of a farm&#10;&#10;Description automatically generated"/>
+            <wp:cNvGraphicFramePr>
+              <a:graphicFrameLocks xmlns:a="http://schemas.openxmlformats.org/drawingml/2006/main" noChangeAspect="1"/>
+            </wp:cNvGraphicFramePr>
+            <a:graphic xmlns:a="http://schemas.openxmlformats.org/drawingml/2006/main">
+              <a:graphicData uri="http://schemas.openxmlformats.org/drawingml/2006/picture">
+                <pic:pic xmlns:pic="http://schemas.openxmlformats.org/drawingml/2006/picture">
+                  <pic:nvPicPr>
+                    <pic:cNvPr id="412150730" name="Picture 1" descr="A diagram of a farm&#10;&#10;Description automatically generated"/>
+                    <pic:cNvPicPr/>
+                  </pic:nvPicPr>
+                  <pic:blipFill>
+                    <a:blip r:embed="rId10"/>
+                    <a:stretch>
+                      <a:fillRect/>
+                    </a:stretch>
+                  </pic:blipFill>
+                  <pic:spPr>
+                    <a:xfrm>
+                      <a:off x="0" y="0"/>
+                      <a:ext cx="5943600" cy="6259195"/>
+                    </a:xfrm>
+                    <a:prstGeom prst="rect">
+                      <a:avLst/>
+                    </a:prstGeom>
+                  </pic:spPr>
+                </pic:pic>
+              </a:graphicData>
+            </a:graphic>
+          </wp:inline>
+        </w:drawing>
       </w:r>
     </w:p>
     <w:p>
@@ -8493,7 +8569,7 @@
                     <pic:cNvPicPr/>
                   </pic:nvPicPr>
                   <pic:blipFill>
-                    <a:blip r:embed="rId10"/>
+                    <a:blip r:embed="rId11"/>
                     <a:stretch>
                       <a:fillRect/>
                     </a:stretch>

</xml_diff>

<commit_message>
create the DFD Level-2 login system
</commit_message>
<xml_diff>
--- a/Documents/Interim Report/Interim Report.docx
+++ b/Documents/Interim Report/Interim Report.docx
@@ -8437,18 +8437,108 @@
         <w:jc w:val="both"/>
         <w:rPr>
           <w:rFonts w:ascii="Arial" w:hAnsi="Arial" w:cs="Arial"/>
-          <w:sz w:val="24"/>
-          <w:szCs w:val="24"/>
-        </w:rPr>
-      </w:pPr>
-      <w:r>
-        <w:rPr>
-          <w:rFonts w:ascii="Arial" w:hAnsi="Arial" w:cs="Arial"/>
+          <w:b/>
+          <w:bCs/>
+          <w:sz w:val="24"/>
+          <w:szCs w:val="24"/>
+        </w:rPr>
+      </w:pPr>
+      <w:r>
+        <w:rPr>
+          <w:rFonts w:ascii="Arial" w:hAnsi="Arial" w:cs="Arial"/>
+          <w:b/>
+          <w:bCs/>
           <w:sz w:val="24"/>
           <w:szCs w:val="24"/>
         </w:rPr>
         <w:t>Login</w:t>
       </w:r>
+      <w:r>
+        <w:rPr>
+          <w:rFonts w:ascii="Arial" w:hAnsi="Arial" w:cs="Arial"/>
+          <w:b/>
+          <w:bCs/>
+          <w:sz w:val="24"/>
+          <w:szCs w:val="24"/>
+        </w:rPr>
+        <w:t xml:space="preserve"> System</w:t>
+      </w:r>
+    </w:p>
+    <w:p>
+      <w:pPr>
+        <w:jc w:val="both"/>
+        <w:rPr>
+          <w:rFonts w:ascii="Arial" w:hAnsi="Arial" w:cs="Arial"/>
+          <w:sz w:val="24"/>
+          <w:szCs w:val="24"/>
+        </w:rPr>
+      </w:pPr>
+      <w:r>
+        <w:rPr>
+          <w:rFonts w:ascii="Arial" w:hAnsi="Arial" w:cs="Arial"/>
+          <w:noProof/>
+          <w:sz w:val="24"/>
+          <w:szCs w:val="24"/>
+        </w:rPr>
+        <w:drawing>
+          <wp:inline distT="0" distB="0" distL="0" distR="0" wp14:anchorId="5810ADF7" wp14:editId="053DDDF7">
+            <wp:extent cx="5943600" cy="7429500"/>
+            <wp:effectExtent l="0" t="0" r="0" b="0"/>
+            <wp:docPr id="613409518" name="Picture 1" descr="A diagram of a member login system&#10;&#10;Description automatically generated"/>
+            <wp:cNvGraphicFramePr>
+              <a:graphicFrameLocks xmlns:a="http://schemas.openxmlformats.org/drawingml/2006/main" noChangeAspect="1"/>
+            </wp:cNvGraphicFramePr>
+            <a:graphic xmlns:a="http://schemas.openxmlformats.org/drawingml/2006/main">
+              <a:graphicData uri="http://schemas.openxmlformats.org/drawingml/2006/picture">
+                <pic:pic xmlns:pic="http://schemas.openxmlformats.org/drawingml/2006/picture">
+                  <pic:nvPicPr>
+                    <pic:cNvPr id="613409518" name="Picture 1" descr="A diagram of a member login system&#10;&#10;Description automatically generated"/>
+                    <pic:cNvPicPr>
+                      <a:picLocks noChangeAspect="1" noChangeArrowheads="1"/>
+                    </pic:cNvPicPr>
+                  </pic:nvPicPr>
+                  <pic:blipFill>
+                    <a:blip r:embed="rId13">
+                      <a:extLst>
+                        <a:ext uri="{28A0092B-C50C-407E-A947-70E740481C1C}">
+                          <a14:useLocalDpi xmlns:a14="http://schemas.microsoft.com/office/drawing/2010/main" val="0"/>
+                        </a:ext>
+                      </a:extLst>
+                    </a:blip>
+                    <a:srcRect/>
+                    <a:stretch>
+                      <a:fillRect/>
+                    </a:stretch>
+                  </pic:blipFill>
+                  <pic:spPr bwMode="auto">
+                    <a:xfrm>
+                      <a:off x="0" y="0"/>
+                      <a:ext cx="5943600" cy="7429500"/>
+                    </a:xfrm>
+                    <a:prstGeom prst="rect">
+                      <a:avLst/>
+                    </a:prstGeom>
+                    <a:noFill/>
+                    <a:ln>
+                      <a:noFill/>
+                    </a:ln>
+                  </pic:spPr>
+                </pic:pic>
+              </a:graphicData>
+            </a:graphic>
+          </wp:inline>
+        </w:drawing>
+      </w:r>
+    </w:p>
+    <w:p>
+      <w:pPr>
+        <w:jc w:val="both"/>
+        <w:rPr>
+          <w:rFonts w:ascii="Arial" w:hAnsi="Arial" w:cs="Arial"/>
+          <w:sz w:val="24"/>
+          <w:szCs w:val="24"/>
+        </w:rPr>
+      </w:pPr>
     </w:p>
     <w:p>
       <w:pPr>
@@ -8480,6 +8570,112 @@
       <w:r>
         <w:rPr>
           <w:rFonts w:ascii="Arial" w:hAnsi="Arial" w:cs="Arial"/>
+          <w:noProof/>
+          <w:sz w:val="24"/>
+          <w:szCs w:val="24"/>
+        </w:rPr>
+        <w:drawing>
+          <wp:inline distT="0" distB="0" distL="0" distR="0" wp14:anchorId="26E9BCA5" wp14:editId="5D2C9A4B">
+            <wp:extent cx="5943600" cy="6635115"/>
+            <wp:effectExtent l="0" t="0" r="0" b="0"/>
+            <wp:docPr id="1045356800" name="Picture 2"/>
+            <wp:cNvGraphicFramePr>
+              <a:graphicFrameLocks xmlns:a="http://schemas.openxmlformats.org/drawingml/2006/main" noChangeAspect="1"/>
+            </wp:cNvGraphicFramePr>
+            <a:graphic xmlns:a="http://schemas.openxmlformats.org/drawingml/2006/main">
+              <a:graphicData uri="http://schemas.openxmlformats.org/drawingml/2006/picture">
+                <pic:pic xmlns:pic="http://schemas.openxmlformats.org/drawingml/2006/picture">
+                  <pic:nvPicPr>
+                    <pic:cNvPr id="0" name="Picture 2"/>
+                    <pic:cNvPicPr>
+                      <a:picLocks noChangeAspect="1" noChangeArrowheads="1"/>
+                    </pic:cNvPicPr>
+                  </pic:nvPicPr>
+                  <pic:blipFill>
+                    <a:blip r:embed="rId14">
+                      <a:extLst>
+                        <a:ext uri="{28A0092B-C50C-407E-A947-70E740481C1C}">
+                          <a14:useLocalDpi xmlns:a14="http://schemas.microsoft.com/office/drawing/2010/main" val="0"/>
+                        </a:ext>
+                      </a:extLst>
+                    </a:blip>
+                    <a:srcRect/>
+                    <a:stretch>
+                      <a:fillRect/>
+                    </a:stretch>
+                  </pic:blipFill>
+                  <pic:spPr bwMode="auto">
+                    <a:xfrm>
+                      <a:off x="0" y="0"/>
+                      <a:ext cx="5943600" cy="6635115"/>
+                    </a:xfrm>
+                    <a:prstGeom prst="rect">
+                      <a:avLst/>
+                    </a:prstGeom>
+                    <a:noFill/>
+                    <a:ln>
+                      <a:noFill/>
+                    </a:ln>
+                  </pic:spPr>
+                </pic:pic>
+              </a:graphicData>
+            </a:graphic>
+          </wp:inline>
+        </w:drawing>
+      </w:r>
+    </w:p>
+    <w:p>
+      <w:pPr>
+        <w:jc w:val="both"/>
+        <w:rPr>
+          <w:rFonts w:ascii="Arial" w:hAnsi="Arial" w:cs="Arial"/>
+          <w:sz w:val="24"/>
+          <w:szCs w:val="24"/>
+        </w:rPr>
+      </w:pPr>
+    </w:p>
+    <w:p>
+      <w:pPr>
+        <w:jc w:val="both"/>
+        <w:rPr>
+          <w:rFonts w:ascii="Arial" w:hAnsi="Arial" w:cs="Arial"/>
+          <w:sz w:val="24"/>
+          <w:szCs w:val="24"/>
+        </w:rPr>
+      </w:pPr>
+    </w:p>
+    <w:p>
+      <w:pPr>
+        <w:jc w:val="both"/>
+        <w:rPr>
+          <w:rFonts w:ascii="Arial" w:hAnsi="Arial" w:cs="Arial"/>
+          <w:sz w:val="24"/>
+          <w:szCs w:val="24"/>
+        </w:rPr>
+      </w:pPr>
+    </w:p>
+    <w:p>
+      <w:pPr>
+        <w:jc w:val="both"/>
+        <w:rPr>
+          <w:rFonts w:ascii="Arial" w:hAnsi="Arial" w:cs="Arial"/>
+          <w:sz w:val="24"/>
+          <w:szCs w:val="24"/>
+        </w:rPr>
+      </w:pPr>
+    </w:p>
+    <w:p>
+      <w:pPr>
+        <w:jc w:val="both"/>
+        <w:rPr>
+          <w:rFonts w:ascii="Arial" w:hAnsi="Arial" w:cs="Arial"/>
+          <w:sz w:val="24"/>
+          <w:szCs w:val="24"/>
+        </w:rPr>
+      </w:pPr>
+      <w:r>
+        <w:rPr>
+          <w:rFonts w:ascii="Arial" w:hAnsi="Arial" w:cs="Arial"/>
           <w:sz w:val="24"/>
           <w:szCs w:val="24"/>
         </w:rPr>
@@ -8529,6 +8725,18 @@
         </w:rPr>
         <w:t>Complain with Admin</w:t>
       </w:r>
+    </w:p>
+    <w:p>
+      <w:pPr>
+        <w:jc w:val="both"/>
+        <w:rPr>
+          <w:rFonts w:ascii="Arial" w:hAnsi="Arial" w:cs="Arial"/>
+          <w:b/>
+          <w:bCs/>
+          <w:sz w:val="28"/>
+          <w:szCs w:val="28"/>
+        </w:rPr>
+      </w:pPr>
     </w:p>
     <w:p>
       <w:pPr>
@@ -9119,7 +9327,7 @@
                     <pic:cNvPicPr/>
                   </pic:nvPicPr>
                   <pic:blipFill>
-                    <a:blip r:embed="rId13"/>
+                    <a:blip r:embed="rId15"/>
                     <a:stretch>
                       <a:fillRect/>
                     </a:stretch>
@@ -9183,7 +9391,7 @@
                     <pic:cNvPicPr/>
                   </pic:nvPicPr>
                   <pic:blipFill>
-                    <a:blip r:embed="rId14"/>
+                    <a:blip r:embed="rId16"/>
                     <a:stretch>
                       <a:fillRect/>
                     </a:stretch>
@@ -19755,25 +19963,7 @@
           <w:sz w:val="24"/>
           <w:szCs w:val="24"/>
         </w:rPr>
-        <w:t xml:space="preserve">, </w:t>
-      </w:r>
-      <w:proofErr w:type="spellStart"/>
-      <w:r>
-        <w:rPr>
-          <w:rFonts w:ascii="Arial" w:hAnsi="Arial" w:cs="Arial"/>
-          <w:sz w:val="24"/>
-          <w:szCs w:val="24"/>
-        </w:rPr>
-        <w:t>established_date</w:t>
-      </w:r>
-      <w:proofErr w:type="spellEnd"/>
-      <w:r>
-        <w:rPr>
-          <w:rFonts w:ascii="Arial" w:hAnsi="Arial" w:cs="Arial"/>
-          <w:sz w:val="24"/>
-          <w:szCs w:val="24"/>
-        </w:rPr>
-        <w:t xml:space="preserve">, </w:t>
+        <w:t xml:space="preserve">, established_date, </w:t>
       </w:r>
       <w:proofErr w:type="spellStart"/>
       <w:r>
@@ -24125,25 +24315,7 @@
           <w:sz w:val="24"/>
           <w:szCs w:val="24"/>
         </w:rPr>
-        <w:t xml:space="preserve">, </w:t>
-      </w:r>
-      <w:proofErr w:type="spellStart"/>
-      <w:r>
-        <w:rPr>
-          <w:rFonts w:ascii="Arial" w:hAnsi="Arial" w:cs="Arial"/>
-          <w:sz w:val="24"/>
-          <w:szCs w:val="24"/>
-        </w:rPr>
-        <w:t>donate_datetime</w:t>
-      </w:r>
-      <w:proofErr w:type="spellEnd"/>
-      <w:r>
-        <w:rPr>
-          <w:rFonts w:ascii="Arial" w:hAnsi="Arial" w:cs="Arial"/>
-          <w:sz w:val="24"/>
-          <w:szCs w:val="24"/>
-        </w:rPr>
-        <w:t xml:space="preserve">, </w:t>
+        <w:t xml:space="preserve">, donate_datetime, </w:t>
       </w:r>
       <w:proofErr w:type="spellStart"/>
       <w:r>
@@ -30190,7 +30362,7 @@
                     <pic:cNvPicPr/>
                   </pic:nvPicPr>
                   <pic:blipFill>
-                    <a:blip r:embed="rId15"/>
+                    <a:blip r:embed="rId17"/>
                     <a:stretch>
                       <a:fillRect/>
                     </a:stretch>

</xml_diff>

<commit_message>
create the class diagram of food donation app
</commit_message>
<xml_diff>
--- a/Documents/Interim Report/Interim Report.docx
+++ b/Documents/Interim Report/Interim Report.docx
@@ -9340,6 +9340,136 @@
     </w:p>
     <w:p>
       <w:pPr>
+        <w:keepNext/>
+        <w:jc w:val="center"/>
+      </w:pPr>
+      <w:r>
+        <w:rPr>
+          <w:noProof/>
+        </w:rPr>
+        <w:drawing>
+          <wp:inline distT="0" distB="0" distL="0" distR="0" wp14:anchorId="286E7438" wp14:editId="0833F0E4">
+            <wp:extent cx="5943600" cy="7412990"/>
+            <wp:effectExtent l="0" t="0" r="0" b="0"/>
+            <wp:docPr id="1826428067" name="Picture 1"/>
+            <wp:cNvGraphicFramePr>
+              <a:graphicFrameLocks xmlns:a="http://schemas.openxmlformats.org/drawingml/2006/main" noChangeAspect="1"/>
+            </wp:cNvGraphicFramePr>
+            <a:graphic xmlns:a="http://schemas.openxmlformats.org/drawingml/2006/main">
+              <a:graphicData uri="http://schemas.openxmlformats.org/drawingml/2006/picture">
+                <pic:pic xmlns:pic="http://schemas.openxmlformats.org/drawingml/2006/picture">
+                  <pic:nvPicPr>
+                    <pic:cNvPr id="1826428067" name=""/>
+                    <pic:cNvPicPr/>
+                  </pic:nvPicPr>
+                  <pic:blipFill>
+                    <a:blip r:embed="rId18"/>
+                    <a:stretch>
+                      <a:fillRect/>
+                    </a:stretch>
+                  </pic:blipFill>
+                  <pic:spPr>
+                    <a:xfrm>
+                      <a:off x="0" y="0"/>
+                      <a:ext cx="5943600" cy="7412990"/>
+                    </a:xfrm>
+                    <a:prstGeom prst="rect">
+                      <a:avLst/>
+                    </a:prstGeom>
+                  </pic:spPr>
+                </pic:pic>
+              </a:graphicData>
+            </a:graphic>
+          </wp:inline>
+        </w:drawing>
+      </w:r>
+    </w:p>
+    <w:p>
+      <w:pPr>
+        <w:pStyle w:val="Caption"/>
+        <w:jc w:val="center"/>
+        <w:rPr>
+          <w:rFonts w:ascii="Arial" w:hAnsi="Arial" w:cs="Arial"/>
+          <w:b w:val="0"/>
+          <w:bCs w:val="0"/>
+          <w:sz w:val="22"/>
+          <w:szCs w:val="22"/>
+        </w:rPr>
+      </w:pPr>
+      <w:r>
+        <w:rPr>
+          <w:rFonts w:ascii="Arial" w:hAnsi="Arial" w:cs="Arial"/>
+          <w:b w:val="0"/>
+          <w:bCs w:val="0"/>
+          <w:sz w:val="22"/>
+          <w:szCs w:val="22"/>
+        </w:rPr>
+        <w:t xml:space="preserve">Figure </w:t>
+      </w:r>
+      <w:r>
+        <w:rPr>
+          <w:rFonts w:ascii="Arial" w:hAnsi="Arial" w:cs="Arial"/>
+          <w:b w:val="0"/>
+          <w:bCs w:val="0"/>
+          <w:sz w:val="22"/>
+          <w:szCs w:val="22"/>
+        </w:rPr>
+        <w:fldChar w:fldCharType="begin"/>
+      </w:r>
+      <w:r>
+        <w:rPr>
+          <w:rFonts w:ascii="Arial" w:hAnsi="Arial" w:cs="Arial"/>
+          <w:b w:val="0"/>
+          <w:bCs w:val="0"/>
+          <w:sz w:val="22"/>
+          <w:szCs w:val="22"/>
+        </w:rPr>
+        <w:instrText xml:space="preserve"> SEQ Figure \* ARABIC </w:instrText>
+      </w:r>
+      <w:r>
+        <w:rPr>
+          <w:rFonts w:ascii="Arial" w:hAnsi="Arial" w:cs="Arial"/>
+          <w:b w:val="0"/>
+          <w:bCs w:val="0"/>
+          <w:sz w:val="22"/>
+          <w:szCs w:val="22"/>
+        </w:rPr>
+        <w:fldChar w:fldCharType="separate"/>
+      </w:r>
+      <w:r>
+        <w:rPr>
+          <w:rFonts w:ascii="Arial" w:hAnsi="Arial" w:cs="Arial"/>
+          <w:b w:val="0"/>
+          <w:bCs w:val="0"/>
+          <w:noProof/>
+          <w:sz w:val="22"/>
+          <w:szCs w:val="22"/>
+        </w:rPr>
+        <w:t>1</w:t>
+      </w:r>
+      <w:r>
+        <w:rPr>
+          <w:rFonts w:ascii="Arial" w:hAnsi="Arial" w:cs="Arial"/>
+          <w:b w:val="0"/>
+          <w:bCs w:val="0"/>
+          <w:sz w:val="22"/>
+          <w:szCs w:val="22"/>
+        </w:rPr>
+        <w:fldChar w:fldCharType="end"/>
+      </w:r>
+      <w:r>
+        <w:rPr>
+          <w:rFonts w:ascii="Arial" w:hAnsi="Arial" w:cs="Arial"/>
+          <w:b w:val="0"/>
+          <w:bCs w:val="0"/>
+          <w:sz w:val="22"/>
+          <w:szCs w:val="22"/>
+        </w:rPr>
+        <w:t>: Class diagram of food donation application</w:t>
+      </w:r>
+    </w:p>
+    <w:p>
+      <w:pPr>
         <w:jc w:val="both"/>
         <w:rPr>
           <w:rFonts w:ascii="Arial" w:hAnsi="Arial" w:cs="Arial"/>
@@ -9349,10 +9479,7 @@
           <w:szCs w:val="28"/>
         </w:rPr>
       </w:pPr>
-    </w:p>
-    <w:p>
-      <w:pPr>
-        <w:jc w:val="both"/>
+      <w:r>
         <w:rPr>
           <w:rFonts w:ascii="Arial" w:hAnsi="Arial" w:cs="Arial"/>
           <w:b/>
@@ -9360,7 +9487,8 @@
           <w:sz w:val="28"/>
           <w:szCs w:val="28"/>
         </w:rPr>
-      </w:pPr>
+        <w:t>Activity Diagram</w:t>
+      </w:r>
     </w:p>
     <w:p>
       <w:pPr>
@@ -9385,7 +9513,10 @@
           <w:szCs w:val="28"/>
         </w:rPr>
       </w:pPr>
-      <w:r>
+    </w:p>
+    <w:p>
+      <w:pPr>
+        <w:jc w:val="both"/>
         <w:rPr>
           <w:rFonts w:ascii="Arial" w:hAnsi="Arial" w:cs="Arial"/>
           <w:b/>
@@ -9393,8 +9524,19 @@
           <w:sz w:val="28"/>
           <w:szCs w:val="28"/>
         </w:rPr>
-        <w:t>Activity Diagram</w:t>
-      </w:r>
+      </w:pPr>
+    </w:p>
+    <w:p>
+      <w:pPr>
+        <w:jc w:val="both"/>
+        <w:rPr>
+          <w:rFonts w:ascii="Arial" w:hAnsi="Arial" w:cs="Arial"/>
+          <w:b/>
+          <w:bCs/>
+          <w:sz w:val="28"/>
+          <w:szCs w:val="28"/>
+        </w:rPr>
+      </w:pPr>
     </w:p>
     <w:p>
       <w:pPr>
@@ -9701,7 +9843,7 @@
                     <pic:cNvPicPr/>
                   </pic:nvPicPr>
                   <pic:blipFill>
-                    <a:blip r:embed="rId18"/>
+                    <a:blip r:embed="rId19"/>
                     <a:stretch>
                       <a:fillRect/>
                     </a:stretch>
@@ -9765,7 +9907,7 @@
                     <pic:cNvPicPr/>
                   </pic:nvPicPr>
                   <pic:blipFill>
-                    <a:blip r:embed="rId19"/>
+                    <a:blip r:embed="rId20"/>
                     <a:stretch>
                       <a:fillRect/>
                     </a:stretch>
@@ -9872,14 +10014,21 @@
       <w:pPr>
         <w:spacing w:line="360" w:lineRule="auto"/>
         <w:jc w:val="both"/>
+        <w:rPr>
+          <w:rFonts w:ascii="Arial" w:hAnsi="Arial" w:cs="Arial"/>
+          <w:sz w:val="28"/>
+          <w:szCs w:val="28"/>
+        </w:rPr>
       </w:pPr>
       <w:bookmarkStart w:id="0" w:name="_Toc123645041"/>
       <w:bookmarkStart w:id="1" w:name="_Toc123681334"/>
       <w:r>
-        <w:t xml:space="preserve">3 </w:t>
-      </w:r>
-      <w:r>
-        <w:t>Normalization</w:t>
+        <w:rPr>
+          <w:rFonts w:ascii="Arial" w:hAnsi="Arial" w:cs="Arial"/>
+          <w:sz w:val="28"/>
+          <w:szCs w:val="28"/>
+        </w:rPr>
+        <w:t>3 Normalization</w:t>
       </w:r>
       <w:bookmarkEnd w:id="0"/>
       <w:bookmarkEnd w:id="1"/>
@@ -10455,7 +10604,25 @@
           <w:sz w:val="24"/>
           <w:szCs w:val="24"/>
         </w:rPr>
-        <w:t xml:space="preserve">, {Volunteer_id, </w:t>
+        <w:t>, {</w:t>
+      </w:r>
+      <w:proofErr w:type="spellStart"/>
+      <w:r>
+        <w:rPr>
+          <w:rFonts w:ascii="Arial" w:hAnsi="Arial" w:cs="Arial"/>
+          <w:sz w:val="24"/>
+          <w:szCs w:val="24"/>
+        </w:rPr>
+        <w:t>Volunteer_id</w:t>
+      </w:r>
+      <w:proofErr w:type="spellEnd"/>
+      <w:r>
+        <w:rPr>
+          <w:rFonts w:ascii="Arial" w:hAnsi="Arial" w:cs="Arial"/>
+          <w:sz w:val="24"/>
+          <w:szCs w:val="24"/>
+        </w:rPr>
+        <w:t xml:space="preserve">, </w:t>
       </w:r>
       <w:proofErr w:type="spellStart"/>
       <w:r>
@@ -11496,6 +11663,7 @@
         </w:rPr>
         <w:t xml:space="preserve">, </w:t>
       </w:r>
+      <w:proofErr w:type="spellStart"/>
       <w:r>
         <w:rPr>
           <w:rFonts w:ascii="Arial" w:hAnsi="Arial" w:cs="Arial"/>
@@ -11505,6 +11673,7 @@
         </w:rPr>
         <w:t>Volunteer_id</w:t>
       </w:r>
+      <w:proofErr w:type="spellEnd"/>
       <w:r>
         <w:rPr>
           <w:rFonts w:ascii="Arial" w:hAnsi="Arial" w:cs="Arial"/>
@@ -12118,6 +12287,7 @@
         </w:rPr>
         <w:t xml:space="preserve">, </w:t>
       </w:r>
+      <w:proofErr w:type="spellStart"/>
       <w:r>
         <w:rPr>
           <w:rFonts w:ascii="Arial" w:hAnsi="Arial" w:cs="Arial"/>
@@ -12127,6 +12297,7 @@
         </w:rPr>
         <w:t>Volunteer_id</w:t>
       </w:r>
+      <w:proofErr w:type="spellEnd"/>
       <w:r>
         <w:rPr>
           <w:rFonts w:ascii="Arial" w:hAnsi="Arial" w:cs="Arial"/>
@@ -12323,6 +12494,7 @@
         </w:rPr>
         <w:t xml:space="preserve">, </w:t>
       </w:r>
+      <w:proofErr w:type="spellStart"/>
       <w:r>
         <w:rPr>
           <w:rFonts w:ascii="Arial" w:hAnsi="Arial" w:cs="Arial"/>
@@ -12331,6 +12503,7 @@
         </w:rPr>
         <w:t>Volunteer_id</w:t>
       </w:r>
+      <w:proofErr w:type="spellEnd"/>
       <w:r>
         <w:rPr>
           <w:rFonts w:ascii="Arial" w:hAnsi="Arial" w:cs="Arial"/>
@@ -13059,6 +13232,7 @@
         </w:rPr>
         <w:t xml:space="preserve">, </w:t>
       </w:r>
+      <w:proofErr w:type="spellStart"/>
       <w:r>
         <w:rPr>
           <w:rFonts w:ascii="Arial" w:hAnsi="Arial" w:cs="Arial"/>
@@ -13068,6 +13242,7 @@
         </w:rPr>
         <w:t>Volunteer_id</w:t>
       </w:r>
+      <w:proofErr w:type="spellEnd"/>
       <w:r>
         <w:rPr>
           <w:rFonts w:ascii="Arial" w:hAnsi="Arial" w:cs="Arial"/>
@@ -13279,13 +13454,23 @@
         </w:rPr>
         <w:t xml:space="preserve">, </w:t>
       </w:r>
-      <w:r>
-        <w:rPr>
-          <w:rFonts w:ascii="Arial" w:hAnsi="Arial" w:cs="Arial"/>
-          <w:sz w:val="24"/>
-          <w:szCs w:val="24"/>
-        </w:rPr>
-        <w:t xml:space="preserve">Volunteer_id*, </w:t>
+      <w:proofErr w:type="spellStart"/>
+      <w:r>
+        <w:rPr>
+          <w:rFonts w:ascii="Arial" w:hAnsi="Arial" w:cs="Arial"/>
+          <w:sz w:val="24"/>
+          <w:szCs w:val="24"/>
+        </w:rPr>
+        <w:t>Volunteer_id</w:t>
+      </w:r>
+      <w:proofErr w:type="spellEnd"/>
+      <w:r>
+        <w:rPr>
+          <w:rFonts w:ascii="Arial" w:hAnsi="Arial" w:cs="Arial"/>
+          <w:sz w:val="24"/>
+          <w:szCs w:val="24"/>
+        </w:rPr>
+        <w:t xml:space="preserve">*, </w:t>
       </w:r>
       <w:proofErr w:type="spellStart"/>
       <w:r>
@@ -13696,12 +13881,6 @@
       </w:r>
       <w:bookmarkEnd w:id="6"/>
       <w:bookmarkEnd w:id="7"/>
-    </w:p>
-    <w:p>
-      <w:pPr>
-        <w:spacing w:line="360" w:lineRule="auto"/>
-        <w:jc w:val="both"/>
-      </w:pPr>
     </w:p>
     <w:p>
       <w:pPr>
@@ -14639,6 +14818,7 @@
         </w:rPr>
         <w:t xml:space="preserve">, </w:t>
       </w:r>
+      <w:proofErr w:type="spellStart"/>
       <w:r>
         <w:rPr>
           <w:rFonts w:ascii="Arial" w:hAnsi="Arial" w:cs="Arial"/>
@@ -14648,6 +14828,7 @@
         </w:rPr>
         <w:t>Volunteer_id</w:t>
       </w:r>
+      <w:proofErr w:type="spellEnd"/>
       <w:r>
         <w:rPr>
           <w:rFonts w:ascii="Arial" w:hAnsi="Arial" w:cs="Arial"/>
@@ -15343,6 +15524,7 @@
         </w:rPr>
         <w:t xml:space="preserve">, </w:t>
       </w:r>
+      <w:proofErr w:type="spellStart"/>
       <w:r>
         <w:rPr>
           <w:rFonts w:ascii="Arial" w:hAnsi="Arial" w:cs="Arial"/>
@@ -15351,6 +15533,7 @@
         </w:rPr>
         <w:t>Volunteer_id</w:t>
       </w:r>
+      <w:proofErr w:type="spellEnd"/>
       <w:r>
         <w:rPr>
           <w:rFonts w:ascii="Arial" w:eastAsia="Times New Roman" w:hAnsi="Arial" w:cs="Arial"/>
@@ -15393,6 +15576,7 @@
         </w:rPr>
         <w:t xml:space="preserve"> (</w:t>
       </w:r>
+      <w:proofErr w:type="spellStart"/>
       <w:r>
         <w:rPr>
           <w:rFonts w:ascii="Arial" w:hAnsi="Arial" w:cs="Arial"/>
@@ -15402,6 +15586,7 @@
         </w:rPr>
         <w:t>Volunteer_id</w:t>
       </w:r>
+      <w:proofErr w:type="spellEnd"/>
       <w:r>
         <w:rPr>
           <w:rFonts w:ascii="Arial" w:hAnsi="Arial" w:cs="Arial"/>
@@ -15707,13 +15892,23 @@
         </w:rPr>
         <w:t xml:space="preserve">, </w:t>
       </w:r>
-      <w:r>
-        <w:rPr>
-          <w:rFonts w:ascii="Arial" w:hAnsi="Arial" w:cs="Arial"/>
-          <w:sz w:val="24"/>
-          <w:szCs w:val="24"/>
-        </w:rPr>
-        <w:t xml:space="preserve">Volunteer_id*, </w:t>
+      <w:proofErr w:type="spellStart"/>
+      <w:r>
+        <w:rPr>
+          <w:rFonts w:ascii="Arial" w:hAnsi="Arial" w:cs="Arial"/>
+          <w:sz w:val="24"/>
+          <w:szCs w:val="24"/>
+        </w:rPr>
+        <w:t>Volunteer_id</w:t>
+      </w:r>
+      <w:proofErr w:type="spellEnd"/>
+      <w:r>
+        <w:rPr>
+          <w:rFonts w:ascii="Arial" w:hAnsi="Arial" w:cs="Arial"/>
+          <w:sz w:val="24"/>
+          <w:szCs w:val="24"/>
+        </w:rPr>
+        <w:t xml:space="preserve">*, </w:t>
       </w:r>
       <w:proofErr w:type="spellStart"/>
       <w:r>
@@ -16218,6 +16413,7 @@
         </w:rPr>
         <w:t xml:space="preserve">, </w:t>
       </w:r>
+      <w:proofErr w:type="spellStart"/>
       <w:r>
         <w:rPr>
           <w:rFonts w:ascii="Arial" w:hAnsi="Arial" w:cs="Arial"/>
@@ -16226,6 +16422,7 @@
         </w:rPr>
         <w:t>Volunteer_id</w:t>
       </w:r>
+      <w:proofErr w:type="spellEnd"/>
       <w:r>
         <w:rPr>
           <w:rFonts w:ascii="Arial" w:eastAsia="Times New Roman" w:hAnsi="Arial" w:cs="Arial"/>
@@ -16644,6 +16841,7 @@
         </w:rPr>
         <w:t xml:space="preserve">, </w:t>
       </w:r>
+      <w:proofErr w:type="spellStart"/>
       <w:r>
         <w:rPr>
           <w:rFonts w:ascii="Arial" w:hAnsi="Arial" w:cs="Arial"/>
@@ -16652,6 +16850,7 @@
         </w:rPr>
         <w:t>Volunteer_id</w:t>
       </w:r>
+      <w:proofErr w:type="spellEnd"/>
       <w:r>
         <w:rPr>
           <w:rFonts w:ascii="Arial" w:eastAsia="Times New Roman" w:hAnsi="Arial" w:cs="Arial"/>
@@ -17458,6 +17657,7 @@
         </w:rPr>
         <w:t xml:space="preserve"> *, </w:t>
       </w:r>
+      <w:proofErr w:type="spellStart"/>
       <w:r>
         <w:rPr>
           <w:rFonts w:ascii="Arial" w:hAnsi="Arial" w:cs="Arial"/>
@@ -17466,6 +17666,7 @@
         </w:rPr>
         <w:t>Volunteer_id</w:t>
       </w:r>
+      <w:proofErr w:type="spellEnd"/>
       <w:r>
         <w:rPr>
           <w:rFonts w:ascii="Arial" w:eastAsia="Times New Roman" w:hAnsi="Arial" w:cs="Arial"/>
@@ -18227,6 +18428,7 @@
         </w:rPr>
         <w:t xml:space="preserve">, </w:t>
       </w:r>
+      <w:proofErr w:type="spellStart"/>
       <w:r>
         <w:rPr>
           <w:rFonts w:ascii="Arial" w:hAnsi="Arial" w:cs="Arial"/>
@@ -18235,6 +18437,7 @@
         </w:rPr>
         <w:t>Volunteer_id</w:t>
       </w:r>
+      <w:proofErr w:type="spellEnd"/>
       <w:r>
         <w:rPr>
           <w:rFonts w:ascii="Arial" w:eastAsia="Times New Roman" w:hAnsi="Arial" w:cs="Arial"/>
@@ -18272,6 +18475,7 @@
         </w:rPr>
         <w:t xml:space="preserve"> (</w:t>
       </w:r>
+      <w:proofErr w:type="spellStart"/>
       <w:r>
         <w:rPr>
           <w:rFonts w:ascii="Arial" w:hAnsi="Arial" w:cs="Arial"/>
@@ -18281,6 +18485,7 @@
         </w:rPr>
         <w:t>Volunteer_id</w:t>
       </w:r>
+      <w:proofErr w:type="spellEnd"/>
       <w:r>
         <w:rPr>
           <w:rFonts w:ascii="Arial" w:hAnsi="Arial" w:cs="Arial"/>
@@ -18469,6 +18674,7 @@
         </w:rPr>
         <w:t xml:space="preserve"> *, </w:t>
       </w:r>
+      <w:proofErr w:type="spellStart"/>
       <w:r>
         <w:rPr>
           <w:rFonts w:ascii="Arial" w:hAnsi="Arial" w:cs="Arial"/>
@@ -18477,6 +18683,7 @@
         </w:rPr>
         <w:t>Volunteer_id</w:t>
       </w:r>
+      <w:proofErr w:type="spellEnd"/>
       <w:r>
         <w:rPr>
           <w:rFonts w:ascii="Arial" w:eastAsia="Times New Roman" w:hAnsi="Arial" w:cs="Arial"/>
@@ -19352,6 +19559,7 @@
         </w:rPr>
         <w:t xml:space="preserve">, </w:t>
       </w:r>
+      <w:proofErr w:type="spellStart"/>
       <w:r>
         <w:rPr>
           <w:rFonts w:ascii="Arial" w:hAnsi="Arial" w:cs="Arial"/>
@@ -19360,6 +19568,7 @@
         </w:rPr>
         <w:t>Volunteer_id</w:t>
       </w:r>
+      <w:proofErr w:type="spellEnd"/>
       <w:r>
         <w:rPr>
           <w:rFonts w:ascii="Arial" w:eastAsia="Times New Roman" w:hAnsi="Arial" w:cs="Arial"/>
@@ -19425,6 +19634,7 @@
         </w:rPr>
         <w:t xml:space="preserve"> *, </w:t>
       </w:r>
+      <w:proofErr w:type="spellStart"/>
       <w:r>
         <w:rPr>
           <w:rFonts w:ascii="Arial" w:hAnsi="Arial" w:cs="Arial"/>
@@ -19433,6 +19643,7 @@
         </w:rPr>
         <w:t>Volunteer_id</w:t>
       </w:r>
+      <w:proofErr w:type="spellEnd"/>
       <w:r>
         <w:rPr>
           <w:rFonts w:ascii="Arial" w:eastAsia="Times New Roman" w:hAnsi="Arial" w:cs="Arial"/>
@@ -19752,6 +19963,7 @@
         </w:rPr>
         <w:t xml:space="preserve"> (</w:t>
       </w:r>
+      <w:proofErr w:type="spellStart"/>
       <w:r>
         <w:rPr>
           <w:rFonts w:ascii="Arial" w:hAnsi="Arial" w:cs="Arial"/>
@@ -19761,6 +19973,7 @@
         </w:rPr>
         <w:t>Volunteer_id</w:t>
       </w:r>
+      <w:proofErr w:type="spellEnd"/>
       <w:r>
         <w:rPr>
           <w:rFonts w:ascii="Arial" w:hAnsi="Arial" w:cs="Arial"/>
@@ -22396,6 +22609,7 @@
         </w:rPr>
         <w:t xml:space="preserve"> (</w:t>
       </w:r>
+      <w:proofErr w:type="spellStart"/>
       <w:r>
         <w:rPr>
           <w:rFonts w:ascii="Arial" w:hAnsi="Arial" w:cs="Arial"/>
@@ -22405,6 +22619,7 @@
         </w:rPr>
         <w:t>Volunteer_id</w:t>
       </w:r>
+      <w:proofErr w:type="spellEnd"/>
       <w:r>
         <w:rPr>
           <w:rFonts w:ascii="Arial" w:hAnsi="Arial" w:cs="Arial"/>
@@ -22688,6 +22903,7 @@
           </mc:Fallback>
         </mc:AlternateContent>
       </w:r>
+      <w:proofErr w:type="spellStart"/>
       <w:r>
         <w:rPr>
           <w:rFonts w:ascii="Arial" w:hAnsi="Arial" w:cs="Arial"/>
@@ -22697,6 +22913,7 @@
         </w:rPr>
         <w:t>Volunteer_id</w:t>
       </w:r>
+      <w:proofErr w:type="spellEnd"/>
       <w:r>
         <w:rPr>
           <w:rFonts w:ascii="Arial" w:eastAsia="Times New Roman" w:hAnsi="Arial" w:cs="Arial"/>
@@ -22882,6 +23099,7 @@
           </mc:Fallback>
         </mc:AlternateContent>
       </w:r>
+      <w:proofErr w:type="spellStart"/>
       <w:r>
         <w:rPr>
           <w:rFonts w:ascii="Arial" w:hAnsi="Arial" w:cs="Arial"/>
@@ -22891,6 +23109,7 @@
         </w:rPr>
         <w:t>Volunteer_id</w:t>
       </w:r>
+      <w:proofErr w:type="spellEnd"/>
       <w:r>
         <w:rPr>
           <w:rFonts w:ascii="Arial" w:eastAsia="Times New Roman" w:hAnsi="Arial" w:cs="Arial"/>
@@ -23084,6 +23303,7 @@
           </mc:Fallback>
         </mc:AlternateContent>
       </w:r>
+      <w:proofErr w:type="spellStart"/>
       <w:r>
         <w:rPr>
           <w:rFonts w:ascii="Arial" w:hAnsi="Arial" w:cs="Arial"/>
@@ -23093,6 +23313,7 @@
         </w:rPr>
         <w:t>Volunteer_id</w:t>
       </w:r>
+      <w:proofErr w:type="spellEnd"/>
       <w:r>
         <w:rPr>
           <w:rFonts w:ascii="Arial" w:eastAsia="Times New Roman" w:hAnsi="Arial" w:cs="Arial"/>
@@ -23522,6 +23743,7 @@
           </mc:Fallback>
         </mc:AlternateContent>
       </w:r>
+      <w:proofErr w:type="spellStart"/>
       <w:r>
         <w:rPr>
           <w:rFonts w:ascii="Arial" w:hAnsi="Arial" w:cs="Arial"/>
@@ -23531,6 +23753,7 @@
         </w:rPr>
         <w:t>Volunteer_id</w:t>
       </w:r>
+      <w:proofErr w:type="spellEnd"/>
       <w:r>
         <w:rPr>
           <w:rFonts w:ascii="Arial" w:eastAsia="Times New Roman" w:hAnsi="Arial" w:cs="Arial"/>
@@ -23727,6 +23950,7 @@
           </mc:Fallback>
         </mc:AlternateContent>
       </w:r>
+      <w:proofErr w:type="spellStart"/>
       <w:r>
         <w:rPr>
           <w:rFonts w:ascii="Arial" w:hAnsi="Arial" w:cs="Arial"/>
@@ -23736,6 +23960,7 @@
         </w:rPr>
         <w:t>Volunteer_id</w:t>
       </w:r>
+      <w:proofErr w:type="spellEnd"/>
       <w:r>
         <w:rPr>
           <w:rFonts w:ascii="Arial" w:eastAsia="Times New Roman" w:hAnsi="Arial" w:cs="Arial"/>
@@ -23922,6 +24147,7 @@
           </mc:Fallback>
         </mc:AlternateContent>
       </w:r>
+      <w:proofErr w:type="spellStart"/>
       <w:r>
         <w:rPr>
           <w:rFonts w:ascii="Arial" w:hAnsi="Arial" w:cs="Arial"/>
@@ -23931,6 +24157,7 @@
         </w:rPr>
         <w:t>Volunteer_id</w:t>
       </w:r>
+      <w:proofErr w:type="spellEnd"/>
       <w:r>
         <w:rPr>
           <w:rFonts w:ascii="Arial" w:eastAsia="Times New Roman" w:hAnsi="Arial" w:cs="Arial"/>
@@ -23995,6 +24222,7 @@
         </w:rPr>
         <w:t xml:space="preserve"> (</w:t>
       </w:r>
+      <w:proofErr w:type="spellStart"/>
       <w:r>
         <w:rPr>
           <w:rFonts w:ascii="Arial" w:hAnsi="Arial" w:cs="Arial"/>
@@ -24004,6 +24232,7 @@
         </w:rPr>
         <w:t>Volunteer_id</w:t>
       </w:r>
+      <w:proofErr w:type="spellEnd"/>
       <w:r>
         <w:rPr>
           <w:rFonts w:ascii="Arial" w:hAnsi="Arial" w:cs="Arial"/>
@@ -29931,6 +30160,7 @@
         </w:rPr>
         <w:t xml:space="preserve"> *, </w:t>
       </w:r>
+      <w:proofErr w:type="spellStart"/>
       <w:r>
         <w:rPr>
           <w:rFonts w:ascii="Arial" w:hAnsi="Arial" w:cs="Arial"/>
@@ -29939,6 +30169,7 @@
         </w:rPr>
         <w:t>Volunteer_id</w:t>
       </w:r>
+      <w:proofErr w:type="spellEnd"/>
       <w:r>
         <w:rPr>
           <w:rFonts w:ascii="Arial" w:eastAsia="Times New Roman" w:hAnsi="Arial" w:cs="Arial"/>
@@ -30174,6 +30405,7 @@
         </w:rPr>
         <w:t xml:space="preserve"> (</w:t>
       </w:r>
+      <w:proofErr w:type="spellStart"/>
       <w:r>
         <w:rPr>
           <w:rFonts w:ascii="Arial" w:hAnsi="Arial" w:cs="Arial"/>
@@ -30183,6 +30415,7 @@
         </w:rPr>
         <w:t>Volunteer_id</w:t>
       </w:r>
+      <w:proofErr w:type="spellEnd"/>
       <w:r>
         <w:rPr>
           <w:rFonts w:ascii="Arial" w:hAnsi="Arial" w:cs="Arial"/>
@@ -30986,7 +31219,7 @@
                     <pic:cNvPicPr/>
                   </pic:nvPicPr>
                   <pic:blipFill>
-                    <a:blip r:embed="rId20"/>
+                    <a:blip r:embed="rId21"/>
                     <a:stretch>
                       <a:fillRect/>
                     </a:stretch>
@@ -31027,24 +31260,12 @@
           <w:rPr>
             <w:noProof/>
           </w:rPr>
-          <w:t>1</w:t>
+          <w:t>2</w:t>
         </w:r>
       </w:fldSimple>
       <w:r>
         <w:t>: Final ER-Diagram</w:t>
       </w:r>
-    </w:p>
-    <w:p>
-      <w:pPr>
-        <w:jc w:val="both"/>
-        <w:rPr>
-          <w:rFonts w:ascii="Arial" w:hAnsi="Arial" w:cs="Arial"/>
-          <w:b/>
-          <w:bCs/>
-          <w:sz w:val="28"/>
-          <w:szCs w:val="28"/>
-        </w:rPr>
-      </w:pPr>
     </w:p>
     <w:p>
       <w:pPr>
@@ -31492,7 +31713,7 @@
                     <pic:cNvPicPr/>
                   </pic:nvPicPr>
                   <pic:blipFill>
-                    <a:blip r:embed="rId21"/>
+                    <a:blip r:embed="rId22"/>
                     <a:stretch>
                       <a:fillRect/>
                     </a:stretch>
@@ -31562,7 +31783,7 @@
           <w:bCs w:val="0"/>
           <w:noProof/>
         </w:rPr>
-        <w:t>2</w:t>
+        <w:t>3</w:t>
       </w:r>
       <w:r>
         <w:rPr>
@@ -31608,7 +31829,7 @@
                     <pic:cNvPicPr/>
                   </pic:nvPicPr>
                   <pic:blipFill>
-                    <a:blip r:embed="rId22"/>
+                    <a:blip r:embed="rId23"/>
                     <a:stretch>
                       <a:fillRect/>
                     </a:stretch>
@@ -31666,7 +31887,7 @@
           <w:rFonts w:ascii="Arial" w:hAnsi="Arial" w:cs="Arial"/>
           <w:noProof/>
         </w:rPr>
-        <w:t>3</w:t>
+        <w:t>4</w:t>
       </w:r>
       <w:r>
         <w:rPr>
@@ -31692,6 +31913,9 @@
         <w:jc w:val="center"/>
       </w:pPr>
       <w:r>
+        <w:rPr>
+          <w:noProof/>
+        </w:rPr>
         <w:drawing>
           <wp:inline distT="0" distB="0" distL="0" distR="0" wp14:anchorId="2D8E2AE2" wp14:editId="6997057F">
             <wp:extent cx="1859854" cy="3491230"/>
@@ -31708,7 +31932,7 @@
                     <pic:cNvPicPr/>
                   </pic:nvPicPr>
                   <pic:blipFill>
-                    <a:blip r:embed="rId23"/>
+                    <a:blip r:embed="rId24"/>
                     <a:stretch>
                       <a:fillRect/>
                     </a:stretch>
@@ -31742,7 +31966,7 @@
           <w:rPr>
             <w:noProof/>
           </w:rPr>
-          <w:t>4</w:t>
+          <w:t>5</w:t>
         </w:r>
       </w:fldSimple>
       <w:r>
@@ -31756,6 +31980,9 @@
         <w:jc w:val="center"/>
       </w:pPr>
       <w:r>
+        <w:rPr>
+          <w:noProof/>
+        </w:rPr>
         <w:drawing>
           <wp:inline distT="0" distB="0" distL="0" distR="0" wp14:anchorId="609C6C14" wp14:editId="087B8DFE">
             <wp:extent cx="3896498" cy="3994785"/>
@@ -31772,7 +31999,7 @@
                     <pic:cNvPicPr/>
                   </pic:nvPicPr>
                   <pic:blipFill>
-                    <a:blip r:embed="rId24"/>
+                    <a:blip r:embed="rId25"/>
                     <a:stretch>
                       <a:fillRect/>
                     </a:stretch>
@@ -31806,7 +32033,7 @@
           <w:rPr>
             <w:noProof/>
           </w:rPr>
-          <w:t>5</w:t>
+          <w:t>6</w:t>
         </w:r>
       </w:fldSimple>
       <w:r>
@@ -31820,6 +32047,9 @@
         <w:jc w:val="center"/>
       </w:pPr>
       <w:r>
+        <w:rPr>
+          <w:noProof/>
+        </w:rPr>
         <w:drawing>
           <wp:inline distT="0" distB="0" distL="0" distR="0" wp14:anchorId="0F80054D" wp14:editId="799EC065">
             <wp:extent cx="3805881" cy="3583305"/>
@@ -31836,7 +32066,7 @@
                     <pic:cNvPicPr/>
                   </pic:nvPicPr>
                   <pic:blipFill>
-                    <a:blip r:embed="rId25"/>
+                    <a:blip r:embed="rId26"/>
                     <a:stretch>
                       <a:fillRect/>
                     </a:stretch>
@@ -31870,7 +32100,7 @@
           <w:rPr>
             <w:noProof/>
           </w:rPr>
-          <w:t>6</w:t>
+          <w:t>7</w:t>
         </w:r>
       </w:fldSimple>
       <w:r>
@@ -31888,6 +32118,9 @@
         <w:jc w:val="center"/>
       </w:pPr>
       <w:r>
+        <w:rPr>
+          <w:noProof/>
+        </w:rPr>
         <w:drawing>
           <wp:inline distT="0" distB="0" distL="0" distR="0" wp14:anchorId="04728818" wp14:editId="79EB17DF">
             <wp:extent cx="3822357" cy="3689899"/>
@@ -31904,7 +32137,7 @@
                     <pic:cNvPicPr/>
                   </pic:nvPicPr>
                   <pic:blipFill>
-                    <a:blip r:embed="rId26"/>
+                    <a:blip r:embed="rId27"/>
                     <a:stretch>
                       <a:fillRect/>
                     </a:stretch>
@@ -31938,7 +32171,7 @@
           <w:rPr>
             <w:noProof/>
           </w:rPr>
-          <w:t>7</w:t>
+          <w:t>8</w:t>
         </w:r>
       </w:fldSimple>
       <w:r>
@@ -31951,6 +32184,9 @@
         <w:jc w:val="center"/>
       </w:pPr>
       <w:r>
+        <w:rPr>
+          <w:noProof/>
+        </w:rPr>
         <w:drawing>
           <wp:inline distT="0" distB="0" distL="0" distR="0" wp14:anchorId="272D34AD" wp14:editId="181FE745">
             <wp:extent cx="4060825" cy="4061254"/>
@@ -31967,7 +32203,7 @@
                     <pic:cNvPicPr/>
                   </pic:nvPicPr>
                   <pic:blipFill>
-                    <a:blip r:embed="rId27"/>
+                    <a:blip r:embed="rId28"/>
                     <a:stretch>
                       <a:fillRect/>
                     </a:stretch>
@@ -32001,7 +32237,7 @@
           <w:rPr>
             <w:noProof/>
           </w:rPr>
-          <w:t>8</w:t>
+          <w:t>9</w:t>
         </w:r>
       </w:fldSimple>
       <w:r>
@@ -32027,6 +32263,9 @@
         <w:jc w:val="center"/>
       </w:pPr>
       <w:r>
+        <w:rPr>
+          <w:noProof/>
+        </w:rPr>
         <w:drawing>
           <wp:inline distT="0" distB="0" distL="0" distR="0" wp14:anchorId="7FCAEE99" wp14:editId="2C436171">
             <wp:extent cx="2273300" cy="4637903"/>
@@ -32043,7 +32282,7 @@
                     <pic:cNvPicPr/>
                   </pic:nvPicPr>
                   <pic:blipFill>
-                    <a:blip r:embed="rId28"/>
+                    <a:blip r:embed="rId29"/>
                     <a:stretch>
                       <a:fillRect/>
                     </a:stretch>
@@ -32077,7 +32316,7 @@
           <w:rPr>
             <w:noProof/>
           </w:rPr>
-          <w:t>9</w:t>
+          <w:t>10</w:t>
         </w:r>
       </w:fldSimple>
       <w:r>
@@ -32091,6 +32330,9 @@
         <w:jc w:val="center"/>
       </w:pPr>
       <w:r>
+        <w:rPr>
+          <w:noProof/>
+        </w:rPr>
         <w:drawing>
           <wp:inline distT="0" distB="0" distL="0" distR="0" wp14:anchorId="4D1B1566" wp14:editId="500863BE">
             <wp:extent cx="2273300" cy="4506097"/>
@@ -32107,7 +32349,7 @@
                     <pic:cNvPicPr/>
                   </pic:nvPicPr>
                   <pic:blipFill>
-                    <a:blip r:embed="rId29"/>
+                    <a:blip r:embed="rId30"/>
                     <a:stretch>
                       <a:fillRect/>
                     </a:stretch>
@@ -32141,7 +32383,7 @@
           <w:rPr>
             <w:noProof/>
           </w:rPr>
-          <w:t>10</w:t>
+          <w:t>11</w:t>
         </w:r>
       </w:fldSimple>
       <w:r>
@@ -32156,6 +32398,9 @@
         <w:jc w:val="center"/>
       </w:pPr>
       <w:r>
+        <w:rPr>
+          <w:noProof/>
+        </w:rPr>
         <w:drawing>
           <wp:inline distT="0" distB="0" distL="0" distR="0" wp14:anchorId="0A5CC78B" wp14:editId="1D4D899C">
             <wp:extent cx="2314208" cy="4596714"/>
@@ -32172,7 +32417,7 @@
                     <pic:cNvPicPr/>
                   </pic:nvPicPr>
                   <pic:blipFill>
-                    <a:blip r:embed="rId30"/>
+                    <a:blip r:embed="rId31"/>
                     <a:stretch>
                       <a:fillRect/>
                     </a:stretch>
@@ -32206,7 +32451,7 @@
           <w:rPr>
             <w:noProof/>
           </w:rPr>
-          <w:t>11</w:t>
+          <w:t>12</w:t>
         </w:r>
       </w:fldSimple>
       <w:r>
@@ -32225,6 +32470,9 @@
         <w:jc w:val="center"/>
       </w:pPr>
       <w:r>
+        <w:rPr>
+          <w:noProof/>
+        </w:rPr>
         <w:drawing>
           <wp:inline distT="0" distB="0" distL="0" distR="0" wp14:anchorId="6E298BAD" wp14:editId="5A76F90A">
             <wp:extent cx="5980670" cy="4258945"/>
@@ -32241,7 +32489,7 @@
                     <pic:cNvPicPr/>
                   </pic:nvPicPr>
                   <pic:blipFill>
-                    <a:blip r:embed="rId31"/>
+                    <a:blip r:embed="rId32"/>
                     <a:stretch>
                       <a:fillRect/>
                     </a:stretch>
@@ -32275,7 +32523,7 @@
           <w:rPr>
             <w:noProof/>
           </w:rPr>
-          <w:t>12</w:t>
+          <w:t>13</w:t>
         </w:r>
       </w:fldSimple>
       <w:r>
@@ -32289,6 +32537,9 @@
         <w:jc w:val="center"/>
       </w:pPr>
       <w:r>
+        <w:rPr>
+          <w:noProof/>
+        </w:rPr>
         <w:drawing>
           <wp:inline distT="0" distB="0" distL="0" distR="0" wp14:anchorId="22163775" wp14:editId="506A18CF">
             <wp:extent cx="4695568" cy="4900930"/>
@@ -32305,7 +32556,7 @@
                     <pic:cNvPicPr/>
                   </pic:nvPicPr>
                   <pic:blipFill>
-                    <a:blip r:embed="rId32"/>
+                    <a:blip r:embed="rId33"/>
                     <a:stretch>
                       <a:fillRect/>
                     </a:stretch>
@@ -32339,17 +32590,15 @@
           <w:rPr>
             <w:noProof/>
           </w:rPr>
-          <w:t>13</w:t>
+          <w:t>14</w:t>
         </w:r>
       </w:fldSimple>
       <w:r>
         <w:t xml:space="preserve">: Setting </w:t>
       </w:r>
-      <w:proofErr w:type="gramStart"/>
-      <w:r>
-        <w:t>screen</w:t>
-      </w:r>
-      <w:proofErr w:type="gramEnd"/>
+      <w:r>
+        <w:t>screen.</w:t>
+      </w:r>
     </w:p>
     <w:sectPr>
       <w:pgSz w:w="12240" w:h="15840"/>

</xml_diff>

<commit_message>
create the Activity diagram where login, register and logout
</commit_message>
<xml_diff>
--- a/Documents/Interim Report/Interim Report.docx
+++ b/Documents/Interim Report/Interim Report.docx
@@ -9509,10 +9509,163 @@
           <w:rFonts w:ascii="Arial" w:hAnsi="Arial" w:cs="Arial"/>
           <w:b/>
           <w:bCs/>
+          <w:sz w:val="26"/>
+          <w:szCs w:val="26"/>
+        </w:rPr>
+      </w:pPr>
+      <w:r>
+        <w:rPr>
+          <w:rFonts w:ascii="Arial" w:hAnsi="Arial" w:cs="Arial"/>
+          <w:b/>
+          <w:bCs/>
+          <w:sz w:val="26"/>
+          <w:szCs w:val="26"/>
+        </w:rPr>
+        <w:t>Login system</w:t>
+      </w:r>
+    </w:p>
+    <w:p>
+      <w:pPr>
+        <w:jc w:val="both"/>
+        <w:rPr>
+          <w:rFonts w:ascii="Arial" w:hAnsi="Arial" w:cs="Arial"/>
+          <w:b/>
+          <w:bCs/>
+          <w:sz w:val="26"/>
+          <w:szCs w:val="26"/>
+        </w:rPr>
+      </w:pPr>
+      <w:r>
+        <w:rPr>
+          <w:noProof/>
+        </w:rPr>
+        <w:drawing>
+          <wp:inline distT="0" distB="0" distL="0" distR="0" wp14:anchorId="4BDEB479" wp14:editId="15399698">
+            <wp:extent cx="5943600" cy="4744720"/>
+            <wp:effectExtent l="0" t="0" r="0" b="0"/>
+            <wp:docPr id="760550038" name="Picture 1" descr="A diagram of a system&#10;&#10;Description automatically generated"/>
+            <wp:cNvGraphicFramePr>
+              <a:graphicFrameLocks xmlns:a="http://schemas.openxmlformats.org/drawingml/2006/main" noChangeAspect="1"/>
+            </wp:cNvGraphicFramePr>
+            <a:graphic xmlns:a="http://schemas.openxmlformats.org/drawingml/2006/main">
+              <a:graphicData uri="http://schemas.openxmlformats.org/drawingml/2006/picture">
+                <pic:pic xmlns:pic="http://schemas.openxmlformats.org/drawingml/2006/picture">
+                  <pic:nvPicPr>
+                    <pic:cNvPr id="760550038" name="Picture 1" descr="A diagram of a system&#10;&#10;Description automatically generated"/>
+                    <pic:cNvPicPr/>
+                  </pic:nvPicPr>
+                  <pic:blipFill>
+                    <a:blip r:embed="rId19"/>
+                    <a:stretch>
+                      <a:fillRect/>
+                    </a:stretch>
+                  </pic:blipFill>
+                  <pic:spPr>
+                    <a:xfrm>
+                      <a:off x="0" y="0"/>
+                      <a:ext cx="5943600" cy="4744720"/>
+                    </a:xfrm>
+                    <a:prstGeom prst="rect">
+                      <a:avLst/>
+                    </a:prstGeom>
+                  </pic:spPr>
+                </pic:pic>
+              </a:graphicData>
+            </a:graphic>
+          </wp:inline>
+        </w:drawing>
+      </w:r>
+    </w:p>
+    <w:p>
+      <w:pPr>
+        <w:jc w:val="both"/>
+        <w:rPr>
+          <w:rFonts w:ascii="Arial" w:hAnsi="Arial" w:cs="Arial"/>
+          <w:b/>
+          <w:bCs/>
+          <w:sz w:val="26"/>
+          <w:szCs w:val="26"/>
+        </w:rPr>
+      </w:pPr>
+    </w:p>
+    <w:p>
+      <w:pPr>
+        <w:keepNext/>
+        <w:jc w:val="center"/>
+      </w:pPr>
+    </w:p>
+    <w:p>
+      <w:pPr>
+        <w:keepNext/>
+        <w:jc w:val="center"/>
+      </w:pPr>
+      <w:r>
+        <w:rPr>
+          <w:noProof/>
+        </w:rPr>
+        <w:drawing>
+          <wp:inline distT="0" distB="0" distL="0" distR="0" wp14:anchorId="1BF8F1A0" wp14:editId="0CF3EFE1">
+            <wp:extent cx="5943600" cy="4745990"/>
+            <wp:effectExtent l="0" t="0" r="0" b="0"/>
+            <wp:docPr id="1907771491" name="Picture 1" descr="A diagram of a system&#10;&#10;Description automatically generated"/>
+            <wp:cNvGraphicFramePr>
+              <a:graphicFrameLocks xmlns:a="http://schemas.openxmlformats.org/drawingml/2006/main" noChangeAspect="1"/>
+            </wp:cNvGraphicFramePr>
+            <a:graphic xmlns:a="http://schemas.openxmlformats.org/drawingml/2006/main">
+              <a:graphicData uri="http://schemas.openxmlformats.org/drawingml/2006/picture">
+                <pic:pic xmlns:pic="http://schemas.openxmlformats.org/drawingml/2006/picture">
+                  <pic:nvPicPr>
+                    <pic:cNvPr id="1907771491" name="Picture 1" descr="A diagram of a system&#10;&#10;Description automatically generated"/>
+                    <pic:cNvPicPr/>
+                  </pic:nvPicPr>
+                  <pic:blipFill>
+                    <a:blip r:embed="rId20"/>
+                    <a:stretch>
+                      <a:fillRect/>
+                    </a:stretch>
+                  </pic:blipFill>
+                  <pic:spPr>
+                    <a:xfrm>
+                      <a:off x="0" y="0"/>
+                      <a:ext cx="5943600" cy="4745990"/>
+                    </a:xfrm>
+                    <a:prstGeom prst="rect">
+                      <a:avLst/>
+                    </a:prstGeom>
+                  </pic:spPr>
+                </pic:pic>
+              </a:graphicData>
+            </a:graphic>
+          </wp:inline>
+        </w:drawing>
+      </w:r>
+    </w:p>
+    <w:p>
+      <w:pPr>
+        <w:pStyle w:val="Caption"/>
+        <w:jc w:val="center"/>
+        <w:rPr>
+          <w:rFonts w:ascii="Arial" w:hAnsi="Arial" w:cs="Arial"/>
+          <w:b w:val="0"/>
+          <w:bCs w:val="0"/>
           <w:sz w:val="28"/>
           <w:szCs w:val="28"/>
         </w:rPr>
       </w:pPr>
+      <w:r>
+        <w:t xml:space="preserve">Figure </w:t>
+      </w:r>
+      <w:fldSimple w:instr=" SEQ Figure \* ARABIC ">
+        <w:r>
+          <w:rPr>
+            <w:noProof/>
+          </w:rPr>
+          <w:t>2</w:t>
+        </w:r>
+      </w:fldSimple>
+      <w:r>
+        <w:t>: Login system activity diagram</w:t>
+      </w:r>
     </w:p>
     <w:p>
       <w:pPr>
@@ -9633,10 +9786,7 @@
           <w:szCs w:val="28"/>
         </w:rPr>
       </w:pPr>
-    </w:p>
-    <w:p>
-      <w:pPr>
-        <w:jc w:val="both"/>
+      <w:r>
         <w:rPr>
           <w:rFonts w:ascii="Arial" w:hAnsi="Arial" w:cs="Arial"/>
           <w:b/>
@@ -9644,19 +9794,84 @@
           <w:sz w:val="28"/>
           <w:szCs w:val="28"/>
         </w:rPr>
-      </w:pPr>
-    </w:p>
-    <w:p>
-      <w:pPr>
-        <w:jc w:val="both"/>
-        <w:rPr>
-          <w:rFonts w:ascii="Arial" w:hAnsi="Arial" w:cs="Arial"/>
-          <w:b/>
-          <w:bCs/>
+        <w:t>Register System</w:t>
+      </w:r>
+    </w:p>
+    <w:p>
+      <w:pPr>
+        <w:keepNext/>
+        <w:jc w:val="center"/>
+      </w:pPr>
+      <w:r>
+        <w:rPr>
+          <w:noProof/>
+        </w:rPr>
+        <w:drawing>
+          <wp:inline distT="0" distB="0" distL="0" distR="0" wp14:anchorId="548FDDFF" wp14:editId="6CDE94CD">
+            <wp:extent cx="5943600" cy="4745990"/>
+            <wp:effectExtent l="0" t="0" r="0" b="0"/>
+            <wp:docPr id="1457596787" name="Picture 1" descr="A diagram of a system&#10;&#10;Description automatically generated"/>
+            <wp:cNvGraphicFramePr>
+              <a:graphicFrameLocks xmlns:a="http://schemas.openxmlformats.org/drawingml/2006/main" noChangeAspect="1"/>
+            </wp:cNvGraphicFramePr>
+            <a:graphic xmlns:a="http://schemas.openxmlformats.org/drawingml/2006/main">
+              <a:graphicData uri="http://schemas.openxmlformats.org/drawingml/2006/picture">
+                <pic:pic xmlns:pic="http://schemas.openxmlformats.org/drawingml/2006/picture">
+                  <pic:nvPicPr>
+                    <pic:cNvPr id="1457596787" name="Picture 1" descr="A diagram of a system&#10;&#10;Description automatically generated"/>
+                    <pic:cNvPicPr/>
+                  </pic:nvPicPr>
+                  <pic:blipFill>
+                    <a:blip r:embed="rId21"/>
+                    <a:stretch>
+                      <a:fillRect/>
+                    </a:stretch>
+                  </pic:blipFill>
+                  <pic:spPr>
+                    <a:xfrm>
+                      <a:off x="0" y="0"/>
+                      <a:ext cx="5943600" cy="4745990"/>
+                    </a:xfrm>
+                    <a:prstGeom prst="rect">
+                      <a:avLst/>
+                    </a:prstGeom>
+                  </pic:spPr>
+                </pic:pic>
+              </a:graphicData>
+            </a:graphic>
+          </wp:inline>
+        </w:drawing>
+      </w:r>
+    </w:p>
+    <w:p>
+      <w:pPr>
+        <w:pStyle w:val="Caption"/>
+        <w:jc w:val="center"/>
+        <w:rPr>
+          <w:rFonts w:ascii="Arial" w:hAnsi="Arial" w:cs="Arial"/>
+          <w:b w:val="0"/>
+          <w:bCs w:val="0"/>
           <w:sz w:val="28"/>
           <w:szCs w:val="28"/>
         </w:rPr>
       </w:pPr>
+      <w:r>
+        <w:t xml:space="preserve">Figure </w:t>
+      </w:r>
+      <w:fldSimple w:instr=" SEQ Figure \* ARABIC ">
+        <w:r>
+          <w:rPr>
+            <w:noProof/>
+          </w:rPr>
+          <w:t>3</w:t>
+        </w:r>
+      </w:fldSimple>
+      <w:r>
+        <w:t>: Register</w:t>
+      </w:r>
+      <w:r>
+        <w:t xml:space="preserve"> system activity diagram</w:t>
+      </w:r>
     </w:p>
     <w:p>
       <w:pPr>
@@ -9765,10 +9980,7 @@
           <w:szCs w:val="28"/>
         </w:rPr>
       </w:pPr>
-    </w:p>
-    <w:p>
-      <w:pPr>
-        <w:jc w:val="both"/>
+      <w:r>
         <w:rPr>
           <w:rFonts w:ascii="Arial" w:hAnsi="Arial" w:cs="Arial"/>
           <w:b/>
@@ -9776,20 +9988,88 @@
           <w:sz w:val="28"/>
           <w:szCs w:val="28"/>
         </w:rPr>
-      </w:pPr>
-    </w:p>
-    <w:p>
-      <w:pPr>
-        <w:jc w:val="both"/>
-        <w:rPr>
-          <w:rFonts w:ascii="Arial" w:hAnsi="Arial" w:cs="Arial"/>
-          <w:b/>
-          <w:bCs/>
+        <w:t>Logout System</w:t>
+      </w:r>
+    </w:p>
+    <w:p>
+      <w:pPr>
+        <w:keepNext/>
+        <w:jc w:val="center"/>
+      </w:pPr>
+      <w:r>
+        <w:rPr>
+          <w:noProof/>
+        </w:rPr>
+        <w:drawing>
+          <wp:inline distT="0" distB="0" distL="0" distR="0" wp14:anchorId="09F956AC" wp14:editId="3D7EC200">
+            <wp:extent cx="5361905" cy="5647619"/>
+            <wp:effectExtent l="0" t="0" r="0" b="0"/>
+            <wp:docPr id="63676352" name="Picture 1" descr="A diagram of a user and system&#10;&#10;Description automatically generated"/>
+            <wp:cNvGraphicFramePr>
+              <a:graphicFrameLocks xmlns:a="http://schemas.openxmlformats.org/drawingml/2006/main" noChangeAspect="1"/>
+            </wp:cNvGraphicFramePr>
+            <a:graphic xmlns:a="http://schemas.openxmlformats.org/drawingml/2006/main">
+              <a:graphicData uri="http://schemas.openxmlformats.org/drawingml/2006/picture">
+                <pic:pic xmlns:pic="http://schemas.openxmlformats.org/drawingml/2006/picture">
+                  <pic:nvPicPr>
+                    <pic:cNvPr id="63676352" name="Picture 1" descr="A diagram of a user and system&#10;&#10;Description automatically generated"/>
+                    <pic:cNvPicPr/>
+                  </pic:nvPicPr>
+                  <pic:blipFill>
+                    <a:blip r:embed="rId22"/>
+                    <a:stretch>
+                      <a:fillRect/>
+                    </a:stretch>
+                  </pic:blipFill>
+                  <pic:spPr>
+                    <a:xfrm>
+                      <a:off x="0" y="0"/>
+                      <a:ext cx="5361905" cy="5647619"/>
+                    </a:xfrm>
+                    <a:prstGeom prst="rect">
+                      <a:avLst/>
+                    </a:prstGeom>
+                  </pic:spPr>
+                </pic:pic>
+              </a:graphicData>
+            </a:graphic>
+          </wp:inline>
+        </w:drawing>
+      </w:r>
+    </w:p>
+    <w:p>
+      <w:pPr>
+        <w:pStyle w:val="Caption"/>
+        <w:jc w:val="center"/>
+        <w:rPr>
+          <w:rFonts w:ascii="Arial" w:hAnsi="Arial" w:cs="Arial"/>
+          <w:b w:val="0"/>
+          <w:bCs w:val="0"/>
           <w:sz w:val="28"/>
           <w:szCs w:val="28"/>
         </w:rPr>
       </w:pPr>
       <w:r>
+        <w:t xml:space="preserve">Figure </w:t>
+      </w:r>
+      <w:fldSimple w:instr=" SEQ Figure \* ARABIC ">
+        <w:r>
+          <w:rPr>
+            <w:noProof/>
+          </w:rPr>
+          <w:t>4</w:t>
+        </w:r>
+      </w:fldSimple>
+      <w:r>
+        <w:t>: Logout</w:t>
+      </w:r>
+      <w:r>
+        <w:t xml:space="preserve"> system activity diagram</w:t>
+      </w:r>
+    </w:p>
+    <w:p>
+      <w:pPr>
+        <w:jc w:val="both"/>
         <w:rPr>
           <w:rFonts w:ascii="Arial" w:hAnsi="Arial" w:cs="Arial"/>
           <w:b/>
@@ -9797,8 +10077,7 @@
           <w:sz w:val="28"/>
           <w:szCs w:val="28"/>
         </w:rPr>
-        <w:t>Entity Relationship Diagram (ERD)</w:t>
-      </w:r>
+      </w:pPr>
     </w:p>
     <w:p>
       <w:pPr>
@@ -9822,6 +10101,382 @@
           <w:sz w:val="28"/>
           <w:szCs w:val="28"/>
         </w:rPr>
+      </w:pPr>
+    </w:p>
+    <w:p>
+      <w:pPr>
+        <w:jc w:val="both"/>
+        <w:rPr>
+          <w:rFonts w:ascii="Arial" w:hAnsi="Arial" w:cs="Arial"/>
+          <w:b/>
+          <w:bCs/>
+          <w:sz w:val="28"/>
+          <w:szCs w:val="28"/>
+        </w:rPr>
+      </w:pPr>
+    </w:p>
+    <w:p>
+      <w:pPr>
+        <w:jc w:val="both"/>
+        <w:rPr>
+          <w:rFonts w:ascii="Arial" w:hAnsi="Arial" w:cs="Arial"/>
+          <w:b/>
+          <w:bCs/>
+          <w:sz w:val="28"/>
+          <w:szCs w:val="28"/>
+        </w:rPr>
+      </w:pPr>
+    </w:p>
+    <w:p>
+      <w:pPr>
+        <w:jc w:val="both"/>
+        <w:rPr>
+          <w:rFonts w:ascii="Arial" w:hAnsi="Arial" w:cs="Arial"/>
+          <w:b/>
+          <w:bCs/>
+          <w:sz w:val="28"/>
+          <w:szCs w:val="28"/>
+        </w:rPr>
+      </w:pPr>
+    </w:p>
+    <w:p>
+      <w:pPr>
+        <w:jc w:val="both"/>
+        <w:rPr>
+          <w:rFonts w:ascii="Arial" w:hAnsi="Arial" w:cs="Arial"/>
+          <w:b/>
+          <w:bCs/>
+          <w:sz w:val="28"/>
+          <w:szCs w:val="28"/>
+        </w:rPr>
+      </w:pPr>
+    </w:p>
+    <w:p>
+      <w:pPr>
+        <w:jc w:val="both"/>
+        <w:rPr>
+          <w:rFonts w:ascii="Arial" w:hAnsi="Arial" w:cs="Arial"/>
+          <w:b/>
+          <w:bCs/>
+          <w:sz w:val="28"/>
+          <w:szCs w:val="28"/>
+        </w:rPr>
+      </w:pPr>
+    </w:p>
+    <w:p>
+      <w:pPr>
+        <w:jc w:val="both"/>
+        <w:rPr>
+          <w:rFonts w:ascii="Arial" w:hAnsi="Arial" w:cs="Arial"/>
+          <w:b/>
+          <w:bCs/>
+          <w:sz w:val="28"/>
+          <w:szCs w:val="28"/>
+        </w:rPr>
+      </w:pPr>
+    </w:p>
+    <w:p>
+      <w:pPr>
+        <w:jc w:val="both"/>
+        <w:rPr>
+          <w:rFonts w:ascii="Arial" w:hAnsi="Arial" w:cs="Arial"/>
+          <w:b/>
+          <w:bCs/>
+          <w:sz w:val="28"/>
+          <w:szCs w:val="28"/>
+        </w:rPr>
+      </w:pPr>
+    </w:p>
+    <w:p>
+      <w:pPr>
+        <w:jc w:val="both"/>
+        <w:rPr>
+          <w:rFonts w:ascii="Arial" w:hAnsi="Arial" w:cs="Arial"/>
+          <w:b/>
+          <w:bCs/>
+          <w:sz w:val="28"/>
+          <w:szCs w:val="28"/>
+        </w:rPr>
+      </w:pPr>
+    </w:p>
+    <w:p>
+      <w:pPr>
+        <w:jc w:val="both"/>
+        <w:rPr>
+          <w:rFonts w:ascii="Arial" w:hAnsi="Arial" w:cs="Arial"/>
+          <w:b/>
+          <w:bCs/>
+          <w:sz w:val="28"/>
+          <w:szCs w:val="28"/>
+        </w:rPr>
+      </w:pPr>
+    </w:p>
+    <w:p>
+      <w:pPr>
+        <w:jc w:val="both"/>
+        <w:rPr>
+          <w:rFonts w:ascii="Arial" w:hAnsi="Arial" w:cs="Arial"/>
+          <w:b/>
+          <w:bCs/>
+          <w:sz w:val="28"/>
+          <w:szCs w:val="28"/>
+        </w:rPr>
+      </w:pPr>
+    </w:p>
+    <w:p>
+      <w:pPr>
+        <w:jc w:val="both"/>
+        <w:rPr>
+          <w:rFonts w:ascii="Arial" w:hAnsi="Arial" w:cs="Arial"/>
+          <w:b/>
+          <w:bCs/>
+          <w:sz w:val="28"/>
+          <w:szCs w:val="28"/>
+        </w:rPr>
+      </w:pPr>
+    </w:p>
+    <w:p>
+      <w:pPr>
+        <w:jc w:val="both"/>
+        <w:rPr>
+          <w:rFonts w:ascii="Arial" w:hAnsi="Arial" w:cs="Arial"/>
+          <w:b/>
+          <w:bCs/>
+          <w:sz w:val="28"/>
+          <w:szCs w:val="28"/>
+        </w:rPr>
+      </w:pPr>
+    </w:p>
+    <w:p>
+      <w:pPr>
+        <w:jc w:val="both"/>
+        <w:rPr>
+          <w:rFonts w:ascii="Arial" w:hAnsi="Arial" w:cs="Arial"/>
+          <w:b/>
+          <w:bCs/>
+          <w:sz w:val="28"/>
+          <w:szCs w:val="28"/>
+        </w:rPr>
+      </w:pPr>
+    </w:p>
+    <w:p>
+      <w:pPr>
+        <w:jc w:val="both"/>
+        <w:rPr>
+          <w:rFonts w:ascii="Arial" w:hAnsi="Arial" w:cs="Arial"/>
+          <w:b/>
+          <w:bCs/>
+          <w:sz w:val="28"/>
+          <w:szCs w:val="28"/>
+        </w:rPr>
+      </w:pPr>
+    </w:p>
+    <w:p>
+      <w:pPr>
+        <w:jc w:val="both"/>
+        <w:rPr>
+          <w:rFonts w:ascii="Arial" w:hAnsi="Arial" w:cs="Arial"/>
+          <w:b/>
+          <w:bCs/>
+          <w:sz w:val="28"/>
+          <w:szCs w:val="28"/>
+        </w:rPr>
+      </w:pPr>
+    </w:p>
+    <w:p>
+      <w:pPr>
+        <w:jc w:val="both"/>
+        <w:rPr>
+          <w:rFonts w:ascii="Arial" w:hAnsi="Arial" w:cs="Arial"/>
+          <w:b/>
+          <w:bCs/>
+          <w:sz w:val="28"/>
+          <w:szCs w:val="28"/>
+        </w:rPr>
+      </w:pPr>
+    </w:p>
+    <w:p>
+      <w:pPr>
+        <w:jc w:val="both"/>
+        <w:rPr>
+          <w:rFonts w:ascii="Arial" w:hAnsi="Arial" w:cs="Arial"/>
+          <w:b/>
+          <w:bCs/>
+          <w:sz w:val="28"/>
+          <w:szCs w:val="28"/>
+        </w:rPr>
+      </w:pPr>
+    </w:p>
+    <w:p>
+      <w:pPr>
+        <w:jc w:val="both"/>
+        <w:rPr>
+          <w:rFonts w:ascii="Arial" w:hAnsi="Arial" w:cs="Arial"/>
+          <w:b/>
+          <w:bCs/>
+          <w:sz w:val="28"/>
+          <w:szCs w:val="28"/>
+        </w:rPr>
+      </w:pPr>
+    </w:p>
+    <w:p>
+      <w:pPr>
+        <w:jc w:val="both"/>
+        <w:rPr>
+          <w:rFonts w:ascii="Arial" w:hAnsi="Arial" w:cs="Arial"/>
+          <w:b/>
+          <w:bCs/>
+          <w:sz w:val="28"/>
+          <w:szCs w:val="28"/>
+        </w:rPr>
+      </w:pPr>
+    </w:p>
+    <w:p>
+      <w:pPr>
+        <w:jc w:val="both"/>
+        <w:rPr>
+          <w:rFonts w:ascii="Arial" w:hAnsi="Arial" w:cs="Arial"/>
+          <w:b/>
+          <w:bCs/>
+          <w:sz w:val="28"/>
+          <w:szCs w:val="28"/>
+        </w:rPr>
+      </w:pPr>
+    </w:p>
+    <w:p>
+      <w:pPr>
+        <w:jc w:val="both"/>
+        <w:rPr>
+          <w:rFonts w:ascii="Arial" w:hAnsi="Arial" w:cs="Arial"/>
+          <w:b/>
+          <w:bCs/>
+          <w:sz w:val="28"/>
+          <w:szCs w:val="28"/>
+        </w:rPr>
+      </w:pPr>
+    </w:p>
+    <w:p>
+      <w:pPr>
+        <w:jc w:val="both"/>
+        <w:rPr>
+          <w:rFonts w:ascii="Arial" w:hAnsi="Arial" w:cs="Arial"/>
+          <w:b/>
+          <w:bCs/>
+          <w:sz w:val="28"/>
+          <w:szCs w:val="28"/>
+        </w:rPr>
+      </w:pPr>
+    </w:p>
+    <w:p>
+      <w:pPr>
+        <w:jc w:val="both"/>
+        <w:rPr>
+          <w:rFonts w:ascii="Arial" w:hAnsi="Arial" w:cs="Arial"/>
+          <w:b/>
+          <w:bCs/>
+          <w:sz w:val="28"/>
+          <w:szCs w:val="28"/>
+        </w:rPr>
+      </w:pPr>
+    </w:p>
+    <w:p>
+      <w:pPr>
+        <w:jc w:val="both"/>
+        <w:rPr>
+          <w:rFonts w:ascii="Arial" w:hAnsi="Arial" w:cs="Arial"/>
+          <w:b/>
+          <w:bCs/>
+          <w:sz w:val="28"/>
+          <w:szCs w:val="28"/>
+        </w:rPr>
+      </w:pPr>
+    </w:p>
+    <w:p>
+      <w:pPr>
+        <w:jc w:val="both"/>
+        <w:rPr>
+          <w:rFonts w:ascii="Arial" w:hAnsi="Arial" w:cs="Arial"/>
+          <w:b/>
+          <w:bCs/>
+          <w:sz w:val="28"/>
+          <w:szCs w:val="28"/>
+        </w:rPr>
+      </w:pPr>
+    </w:p>
+    <w:p>
+      <w:pPr>
+        <w:jc w:val="both"/>
+        <w:rPr>
+          <w:rFonts w:ascii="Arial" w:hAnsi="Arial" w:cs="Arial"/>
+          <w:b/>
+          <w:bCs/>
+          <w:sz w:val="28"/>
+          <w:szCs w:val="28"/>
+        </w:rPr>
+      </w:pPr>
+    </w:p>
+    <w:p>
+      <w:pPr>
+        <w:jc w:val="both"/>
+        <w:rPr>
+          <w:rFonts w:ascii="Arial" w:hAnsi="Arial" w:cs="Arial"/>
+          <w:b/>
+          <w:bCs/>
+          <w:sz w:val="28"/>
+          <w:szCs w:val="28"/>
+        </w:rPr>
+      </w:pPr>
+    </w:p>
+    <w:p>
+      <w:pPr>
+        <w:jc w:val="both"/>
+        <w:rPr>
+          <w:rFonts w:ascii="Arial" w:hAnsi="Arial" w:cs="Arial"/>
+          <w:b/>
+          <w:bCs/>
+          <w:sz w:val="28"/>
+          <w:szCs w:val="28"/>
+        </w:rPr>
+      </w:pPr>
+    </w:p>
+    <w:p>
+      <w:pPr>
+        <w:jc w:val="both"/>
+        <w:rPr>
+          <w:rFonts w:ascii="Arial" w:hAnsi="Arial" w:cs="Arial"/>
+          <w:b/>
+          <w:bCs/>
+          <w:sz w:val="28"/>
+          <w:szCs w:val="28"/>
+        </w:rPr>
+      </w:pPr>
+      <w:r>
+        <w:rPr>
+          <w:rFonts w:ascii="Arial" w:hAnsi="Arial" w:cs="Arial"/>
+          <w:b/>
+          <w:bCs/>
+          <w:sz w:val="28"/>
+          <w:szCs w:val="28"/>
+        </w:rPr>
+        <w:t>Entity Relationship Diagram (ERD)</w:t>
+      </w:r>
+    </w:p>
+    <w:p>
+      <w:pPr>
+        <w:jc w:val="both"/>
+        <w:rPr>
+          <w:rFonts w:ascii="Arial" w:hAnsi="Arial" w:cs="Arial"/>
+          <w:b/>
+          <w:bCs/>
+          <w:sz w:val="28"/>
+          <w:szCs w:val="28"/>
+        </w:rPr>
+      </w:pPr>
+    </w:p>
+    <w:p>
+      <w:pPr>
+        <w:keepNext/>
+        <w:jc w:val="both"/>
       </w:pPr>
       <w:r>
         <w:rPr>
@@ -9843,7 +10498,7 @@
                     <pic:cNvPicPr/>
                   </pic:nvPicPr>
                   <pic:blipFill>
-                    <a:blip r:embed="rId19"/>
+                    <a:blip r:embed="rId23"/>
                     <a:stretch>
                       <a:fillRect/>
                     </a:stretch>
@@ -9866,6 +10521,33 @@
     </w:p>
     <w:p>
       <w:pPr>
+        <w:pStyle w:val="Caption"/>
+        <w:jc w:val="center"/>
+        <w:rPr>
+          <w:rFonts w:ascii="Arial" w:hAnsi="Arial" w:cs="Arial"/>
+          <w:b w:val="0"/>
+          <w:bCs w:val="0"/>
+          <w:sz w:val="28"/>
+          <w:szCs w:val="28"/>
+        </w:rPr>
+      </w:pPr>
+      <w:r>
+        <w:t xml:space="preserve">Figure </w:t>
+      </w:r>
+      <w:fldSimple w:instr=" SEQ Figure \* ARABIC ">
+        <w:r>
+          <w:rPr>
+            <w:noProof/>
+          </w:rPr>
+          <w:t>5</w:t>
+        </w:r>
+      </w:fldSimple>
+      <w:r>
+        <w:t>: Initial RED</w:t>
+      </w:r>
+    </w:p>
+    <w:p>
+      <w:pPr>
         <w:jc w:val="both"/>
         <w:rPr>
           <w:rFonts w:ascii="Arial" w:hAnsi="Arial" w:cs="Arial"/>
@@ -9907,7 +10589,7 @@
                     <pic:cNvPicPr/>
                   </pic:nvPicPr>
                   <pic:blipFill>
-                    <a:blip r:embed="rId20"/>
+                    <a:blip r:embed="rId24"/>
                     <a:stretch>
                       <a:fillRect/>
                     </a:stretch>
@@ -22698,25 +23380,7 @@
           <w:sz w:val="24"/>
           <w:szCs w:val="24"/>
         </w:rPr>
-        <w:t xml:space="preserve">, </w:t>
-      </w:r>
-      <w:proofErr w:type="spellStart"/>
-      <w:r>
-        <w:rPr>
-          <w:rFonts w:ascii="Arial" w:hAnsi="Arial" w:cs="Arial"/>
-          <w:sz w:val="24"/>
-          <w:szCs w:val="24"/>
-        </w:rPr>
-        <w:t>volunteer_location</w:t>
-      </w:r>
-      <w:proofErr w:type="spellEnd"/>
-      <w:r>
-        <w:rPr>
-          <w:rFonts w:ascii="Arial" w:hAnsi="Arial" w:cs="Arial"/>
-          <w:sz w:val="24"/>
-          <w:szCs w:val="24"/>
-        </w:rPr>
-        <w:t xml:space="preserve">, </w:t>
+        <w:t xml:space="preserve">, volunteer_location, </w:t>
       </w:r>
       <w:proofErr w:type="spellStart"/>
       <w:r>
@@ -31219,7 +31883,7 @@
                     <pic:cNvPicPr/>
                   </pic:nvPicPr>
                   <pic:blipFill>
-                    <a:blip r:embed="rId21"/>
+                    <a:blip r:embed="rId25"/>
                     <a:stretch>
                       <a:fillRect/>
                     </a:stretch>
@@ -31260,7 +31924,7 @@
           <w:rPr>
             <w:noProof/>
           </w:rPr>
-          <w:t>2</w:t>
+          <w:t>6</w:t>
         </w:r>
       </w:fldSimple>
       <w:r>
@@ -31713,7 +32377,7 @@
                     <pic:cNvPicPr/>
                   </pic:nvPicPr>
                   <pic:blipFill>
-                    <a:blip r:embed="rId22"/>
+                    <a:blip r:embed="rId26"/>
                     <a:stretch>
                       <a:fillRect/>
                     </a:stretch>
@@ -31783,7 +32447,7 @@
           <w:bCs w:val="0"/>
           <w:noProof/>
         </w:rPr>
-        <w:t>3</w:t>
+        <w:t>7</w:t>
       </w:r>
       <w:r>
         <w:rPr>
@@ -31799,7 +32463,31 @@
           <w:b w:val="0"/>
           <w:bCs w:val="0"/>
         </w:rPr>
-        <w:t>: Splash Screen</w:t>
+        <w:t xml:space="preserve">: Splash </w:t>
+      </w:r>
+      <w:r>
+        <w:rPr>
+          <w:rFonts w:ascii="Arial" w:hAnsi="Arial" w:cs="Arial"/>
+          <w:b w:val="0"/>
+          <w:bCs w:val="0"/>
+        </w:rPr>
+        <w:t>s</w:t>
+      </w:r>
+      <w:r>
+        <w:rPr>
+          <w:rFonts w:ascii="Arial" w:hAnsi="Arial" w:cs="Arial"/>
+          <w:b w:val="0"/>
+          <w:bCs w:val="0"/>
+        </w:rPr>
+        <w:t>creen</w:t>
+      </w:r>
+      <w:r>
+        <w:rPr>
+          <w:rFonts w:ascii="Arial" w:hAnsi="Arial" w:cs="Arial"/>
+          <w:b w:val="0"/>
+          <w:bCs w:val="0"/>
+        </w:rPr>
+        <w:t xml:space="preserve"> mobile UI</w:t>
       </w:r>
     </w:p>
     <w:p/>
@@ -31829,7 +32517,7 @@
                     <pic:cNvPicPr/>
                   </pic:nvPicPr>
                   <pic:blipFill>
-                    <a:blip r:embed="rId23"/>
+                    <a:blip r:embed="rId27"/>
                     <a:stretch>
                       <a:fillRect/>
                     </a:stretch>
@@ -31887,7 +32575,7 @@
           <w:rFonts w:ascii="Arial" w:hAnsi="Arial" w:cs="Arial"/>
           <w:noProof/>
         </w:rPr>
-        <w:t>4</w:t>
+        <w:t>8</w:t>
       </w:r>
       <w:r>
         <w:rPr>
@@ -31900,6 +32588,28 @@
           <w:rFonts w:ascii="Arial" w:hAnsi="Arial" w:cs="Arial"/>
         </w:rPr>
         <w:t>:  Walkthrough screen</w:t>
+      </w:r>
+      <w:r>
+        <w:rPr>
+          <w:rFonts w:ascii="Arial" w:hAnsi="Arial" w:cs="Arial"/>
+        </w:rPr>
+        <w:t xml:space="preserve"> </w:t>
+      </w:r>
+      <w:r>
+        <w:rPr>
+          <w:rFonts w:ascii="Arial" w:hAnsi="Arial" w:cs="Arial"/>
+          <w:b w:val="0"/>
+          <w:bCs w:val="0"/>
+        </w:rPr>
+        <w:t>m</w:t>
+      </w:r>
+      <w:r>
+        <w:rPr>
+          <w:rFonts w:ascii="Arial" w:hAnsi="Arial" w:cs="Arial"/>
+          <w:b w:val="0"/>
+          <w:bCs w:val="0"/>
+        </w:rPr>
+        <w:t>obile UI</w:t>
       </w:r>
     </w:p>
     <w:p>
@@ -31932,7 +32642,7 @@
                     <pic:cNvPicPr/>
                   </pic:nvPicPr>
                   <pic:blipFill>
-                    <a:blip r:embed="rId24"/>
+                    <a:blip r:embed="rId28"/>
                     <a:stretch>
                       <a:fillRect/>
                     </a:stretch>
@@ -31966,11 +32676,30 @@
           <w:rPr>
             <w:noProof/>
           </w:rPr>
-          <w:t>5</w:t>
+          <w:t>9</w:t>
         </w:r>
       </w:fldSimple>
       <w:r>
         <w:t>: Welcome screen</w:t>
+      </w:r>
+      <w:r>
+        <w:t xml:space="preserve"> </w:t>
+      </w:r>
+      <w:r>
+        <w:rPr>
+          <w:rFonts w:ascii="Arial" w:hAnsi="Arial" w:cs="Arial"/>
+          <w:b w:val="0"/>
+          <w:bCs w:val="0"/>
+        </w:rPr>
+        <w:t>m</w:t>
+      </w:r>
+      <w:r>
+        <w:rPr>
+          <w:rFonts w:ascii="Arial" w:hAnsi="Arial" w:cs="Arial"/>
+          <w:b w:val="0"/>
+          <w:bCs w:val="0"/>
+        </w:rPr>
+        <w:t>obile UI</w:t>
       </w:r>
     </w:p>
     <w:p/>
@@ -31999,7 +32728,7 @@
                     <pic:cNvPicPr/>
                   </pic:nvPicPr>
                   <pic:blipFill>
-                    <a:blip r:embed="rId25"/>
+                    <a:blip r:embed="rId29"/>
                     <a:stretch>
                       <a:fillRect/>
                     </a:stretch>
@@ -32033,11 +32762,30 @@
           <w:rPr>
             <w:noProof/>
           </w:rPr>
-          <w:t>6</w:t>
+          <w:t>10</w:t>
         </w:r>
       </w:fldSimple>
       <w:r>
         <w:t>: Login screen</w:t>
+      </w:r>
+      <w:r>
+        <w:t xml:space="preserve"> </w:t>
+      </w:r>
+      <w:r>
+        <w:rPr>
+          <w:rFonts w:ascii="Arial" w:hAnsi="Arial" w:cs="Arial"/>
+          <w:b w:val="0"/>
+          <w:bCs w:val="0"/>
+        </w:rPr>
+        <w:t>m</w:t>
+      </w:r>
+      <w:r>
+        <w:rPr>
+          <w:rFonts w:ascii="Arial" w:hAnsi="Arial" w:cs="Arial"/>
+          <w:b w:val="0"/>
+          <w:bCs w:val="0"/>
+        </w:rPr>
+        <w:t>obile UI</w:t>
       </w:r>
     </w:p>
     <w:p/>
@@ -32066,7 +32814,7 @@
                     <pic:cNvPicPr/>
                   </pic:nvPicPr>
                   <pic:blipFill>
-                    <a:blip r:embed="rId26"/>
+                    <a:blip r:embed="rId30"/>
                     <a:stretch>
                       <a:fillRect/>
                     </a:stretch>
@@ -32100,11 +32848,30 @@
           <w:rPr>
             <w:noProof/>
           </w:rPr>
-          <w:t>7</w:t>
+          <w:t>11</w:t>
         </w:r>
       </w:fldSimple>
       <w:r>
         <w:t>: Register screen</w:t>
+      </w:r>
+      <w:r>
+        <w:t xml:space="preserve"> </w:t>
+      </w:r>
+      <w:r>
+        <w:rPr>
+          <w:rFonts w:ascii="Arial" w:hAnsi="Arial" w:cs="Arial"/>
+          <w:b w:val="0"/>
+          <w:bCs w:val="0"/>
+        </w:rPr>
+        <w:t>m</w:t>
+      </w:r>
+      <w:r>
+        <w:rPr>
+          <w:rFonts w:ascii="Arial" w:hAnsi="Arial" w:cs="Arial"/>
+          <w:b w:val="0"/>
+          <w:bCs w:val="0"/>
+        </w:rPr>
+        <w:t>obile UI</w:t>
       </w:r>
     </w:p>
     <w:p>
@@ -32137,7 +32904,7 @@
                     <pic:cNvPicPr/>
                   </pic:nvPicPr>
                   <pic:blipFill>
-                    <a:blip r:embed="rId27"/>
+                    <a:blip r:embed="rId31"/>
                     <a:stretch>
                       <a:fillRect/>
                     </a:stretch>
@@ -32162,6 +32929,10 @@
       <w:pPr>
         <w:pStyle w:val="Caption"/>
         <w:jc w:val="center"/>
+        <w:rPr>
+          <w:b w:val="0"/>
+          <w:bCs w:val="0"/>
+        </w:rPr>
       </w:pPr>
       <w:r>
         <w:t xml:space="preserve">Figure </w:t>
@@ -32171,11 +32942,30 @@
           <w:rPr>
             <w:noProof/>
           </w:rPr>
-          <w:t>8</w:t>
+          <w:t>12</w:t>
         </w:r>
       </w:fldSimple>
       <w:r>
         <w:t>: Register response message</w:t>
+      </w:r>
+      <w:r>
+        <w:t xml:space="preserve"> </w:t>
+      </w:r>
+      <w:r>
+        <w:rPr>
+          <w:rFonts w:ascii="Arial" w:hAnsi="Arial" w:cs="Arial"/>
+          <w:b w:val="0"/>
+          <w:bCs w:val="0"/>
+        </w:rPr>
+        <w:t>m</w:t>
+      </w:r>
+      <w:r>
+        <w:rPr>
+          <w:rFonts w:ascii="Arial" w:hAnsi="Arial" w:cs="Arial"/>
+          <w:b w:val="0"/>
+          <w:bCs w:val="0"/>
+        </w:rPr>
+        <w:t>obile UI</w:t>
       </w:r>
     </w:p>
     <w:p>
@@ -32203,7 +32993,7 @@
                     <pic:cNvPicPr/>
                   </pic:nvPicPr>
                   <pic:blipFill>
-                    <a:blip r:embed="rId28"/>
+                    <a:blip r:embed="rId32"/>
                     <a:stretch>
                       <a:fillRect/>
                     </a:stretch>
@@ -32237,12 +33027,41 @@
           <w:rPr>
             <w:noProof/>
           </w:rPr>
-          <w:t>9</w:t>
+          <w:t>13</w:t>
         </w:r>
       </w:fldSimple>
       <w:r>
-        <w:t>: Forgot password screen.</w:t>
-      </w:r>
+        <w:t>: Forgot password screen</w:t>
+      </w:r>
+      <w:r>
+        <w:t xml:space="preserve"> </w:t>
+      </w:r>
+      <w:r>
+        <w:rPr>
+          <w:rFonts w:ascii="Arial" w:hAnsi="Arial" w:cs="Arial"/>
+          <w:b w:val="0"/>
+          <w:bCs w:val="0"/>
+        </w:rPr>
+        <w:t>m</w:t>
+      </w:r>
+      <w:r>
+        <w:rPr>
+          <w:rFonts w:ascii="Arial" w:hAnsi="Arial" w:cs="Arial"/>
+          <w:b w:val="0"/>
+          <w:bCs w:val="0"/>
+        </w:rPr>
+        <w:t xml:space="preserve">obile </w:t>
+      </w:r>
+      <w:proofErr w:type="gramStart"/>
+      <w:r>
+        <w:rPr>
+          <w:rFonts w:ascii="Arial" w:hAnsi="Arial" w:cs="Arial"/>
+          <w:b w:val="0"/>
+          <w:bCs w:val="0"/>
+        </w:rPr>
+        <w:t>UI</w:t>
+      </w:r>
+      <w:proofErr w:type="gramEnd"/>
     </w:p>
     <w:p/>
     <w:p/>
@@ -32282,7 +33101,7 @@
                     <pic:cNvPicPr/>
                   </pic:nvPicPr>
                   <pic:blipFill>
-                    <a:blip r:embed="rId29"/>
+                    <a:blip r:embed="rId33"/>
                     <a:stretch>
                       <a:fillRect/>
                     </a:stretch>
@@ -32316,11 +33135,30 @@
           <w:rPr>
             <w:noProof/>
           </w:rPr>
-          <w:t>10</w:t>
+          <w:t>14</w:t>
         </w:r>
       </w:fldSimple>
       <w:r>
         <w:t>: Home screen</w:t>
+      </w:r>
+      <w:r>
+        <w:t xml:space="preserve"> </w:t>
+      </w:r>
+      <w:r>
+        <w:rPr>
+          <w:rFonts w:ascii="Arial" w:hAnsi="Arial" w:cs="Arial"/>
+          <w:b w:val="0"/>
+          <w:bCs w:val="0"/>
+        </w:rPr>
+        <w:t>m</w:t>
+      </w:r>
+      <w:r>
+        <w:rPr>
+          <w:rFonts w:ascii="Arial" w:hAnsi="Arial" w:cs="Arial"/>
+          <w:b w:val="0"/>
+          <w:bCs w:val="0"/>
+        </w:rPr>
+        <w:t>obile UI</w:t>
       </w:r>
     </w:p>
     <w:p/>
@@ -32349,7 +33187,7 @@
                     <pic:cNvPicPr/>
                   </pic:nvPicPr>
                   <pic:blipFill>
-                    <a:blip r:embed="rId30"/>
+                    <a:blip r:embed="rId34"/>
                     <a:stretch>
                       <a:fillRect/>
                     </a:stretch>
@@ -32383,11 +33221,30 @@
           <w:rPr>
             <w:noProof/>
           </w:rPr>
-          <w:t>11</w:t>
+          <w:t>15</w:t>
         </w:r>
       </w:fldSimple>
       <w:r>
         <w:t>: History screen</w:t>
+      </w:r>
+      <w:r>
+        <w:t xml:space="preserve"> </w:t>
+      </w:r>
+      <w:r>
+        <w:rPr>
+          <w:rFonts w:ascii="Arial" w:hAnsi="Arial" w:cs="Arial"/>
+          <w:b w:val="0"/>
+          <w:bCs w:val="0"/>
+        </w:rPr>
+        <w:t>m</w:t>
+      </w:r>
+      <w:r>
+        <w:rPr>
+          <w:rFonts w:ascii="Arial" w:hAnsi="Arial" w:cs="Arial"/>
+          <w:b w:val="0"/>
+          <w:bCs w:val="0"/>
+        </w:rPr>
+        <w:t>obile UI</w:t>
       </w:r>
     </w:p>
     <w:p/>
@@ -32417,7 +33274,7 @@
                     <pic:cNvPicPr/>
                   </pic:nvPicPr>
                   <pic:blipFill>
-                    <a:blip r:embed="rId31"/>
+                    <a:blip r:embed="rId35"/>
                     <a:stretch>
                       <a:fillRect/>
                     </a:stretch>
@@ -32451,7 +33308,7 @@
           <w:rPr>
             <w:noProof/>
           </w:rPr>
-          <w:t>12</w:t>
+          <w:t>16</w:t>
         </w:r>
       </w:fldSimple>
       <w:r>
@@ -32462,6 +33319,17 @@
       </w:r>
       <w:r>
         <w:t xml:space="preserve"> screen</w:t>
+      </w:r>
+      <w:r>
+        <w:t xml:space="preserve"> m</w:t>
+      </w:r>
+      <w:r>
+        <w:rPr>
+          <w:rFonts w:ascii="Arial" w:hAnsi="Arial" w:cs="Arial"/>
+          <w:b w:val="0"/>
+          <w:bCs w:val="0"/>
+        </w:rPr>
+        <w:t>obile UI</w:t>
       </w:r>
     </w:p>
     <w:p>
@@ -32489,7 +33357,7 @@
                     <pic:cNvPicPr/>
                   </pic:nvPicPr>
                   <pic:blipFill>
-                    <a:blip r:embed="rId32"/>
+                    <a:blip r:embed="rId36"/>
                     <a:stretch>
                       <a:fillRect/>
                     </a:stretch>
@@ -32523,11 +33391,30 @@
           <w:rPr>
             <w:noProof/>
           </w:rPr>
-          <w:t>13</w:t>
+          <w:t>17</w:t>
         </w:r>
       </w:fldSimple>
       <w:r>
         <w:t>: Profile screen</w:t>
+      </w:r>
+      <w:r>
+        <w:t xml:space="preserve"> </w:t>
+      </w:r>
+      <w:r>
+        <w:rPr>
+          <w:rFonts w:ascii="Arial" w:hAnsi="Arial" w:cs="Arial"/>
+          <w:b w:val="0"/>
+          <w:bCs w:val="0"/>
+        </w:rPr>
+        <w:t>m</w:t>
+      </w:r>
+      <w:r>
+        <w:rPr>
+          <w:rFonts w:ascii="Arial" w:hAnsi="Arial" w:cs="Arial"/>
+          <w:b w:val="0"/>
+          <w:bCs w:val="0"/>
+        </w:rPr>
+        <w:t>obile UI</w:t>
       </w:r>
     </w:p>
     <w:p/>
@@ -32556,7 +33443,7 @@
                     <pic:cNvPicPr/>
                   </pic:nvPicPr>
                   <pic:blipFill>
-                    <a:blip r:embed="rId33"/>
+                    <a:blip r:embed="rId37"/>
                     <a:stretch>
                       <a:fillRect/>
                     </a:stretch>
@@ -32590,15 +33477,44 @@
           <w:rPr>
             <w:noProof/>
           </w:rPr>
-          <w:t>14</w:t>
+          <w:t>18</w:t>
         </w:r>
       </w:fldSimple>
       <w:r>
         <w:t xml:space="preserve">: Setting </w:t>
       </w:r>
       <w:r>
-        <w:t>screen.</w:t>
-      </w:r>
+        <w:t>screen</w:t>
+      </w:r>
+      <w:r>
+        <w:t xml:space="preserve"> </w:t>
+      </w:r>
+      <w:r>
+        <w:rPr>
+          <w:rFonts w:ascii="Arial" w:hAnsi="Arial" w:cs="Arial"/>
+          <w:b w:val="0"/>
+          <w:bCs w:val="0"/>
+        </w:rPr>
+        <w:t>m</w:t>
+      </w:r>
+      <w:r>
+        <w:rPr>
+          <w:rFonts w:ascii="Arial" w:hAnsi="Arial" w:cs="Arial"/>
+          <w:b w:val="0"/>
+          <w:bCs w:val="0"/>
+        </w:rPr>
+        <w:t xml:space="preserve">obile </w:t>
+      </w:r>
+      <w:proofErr w:type="gramStart"/>
+      <w:r>
+        <w:rPr>
+          <w:rFonts w:ascii="Arial" w:hAnsi="Arial" w:cs="Arial"/>
+          <w:b w:val="0"/>
+          <w:bCs w:val="0"/>
+        </w:rPr>
+        <w:t>UI</w:t>
+      </w:r>
+      <w:proofErr w:type="gramEnd"/>
     </w:p>
     <w:sectPr>
       <w:pgSz w:w="12240" w:h="15840"/>

</xml_diff>

<commit_message>
and the new document and change the some document files
</commit_message>
<xml_diff>
--- a/Documents/Interim Report/Interim Report.docx
+++ b/Documents/Interim Report/Interim Report.docx
@@ -5,12 +5,6 @@
     <w:p>
       <w:pPr>
         <w:spacing w:line="360" w:lineRule="auto"/>
-      </w:pPr>
-    </w:p>
-    <w:p>
-      <w:pPr>
-        <w:spacing w:line="360" w:lineRule="auto"/>
-        <w:jc w:val="both"/>
       </w:pPr>
     </w:p>
     <w:p>
@@ -138,18 +132,9 @@
           <w:docGrid w:linePitch="360"/>
         </w:sectPr>
       </w:pPr>
-    </w:p>
-    <w:p>
-      <w:pPr>
-        <w:spacing w:line="360" w:lineRule="auto"/>
-        <w:jc w:val="both"/>
-      </w:pPr>
-    </w:p>
-    <w:p>
-      <w:pPr>
-        <w:spacing w:line="360" w:lineRule="auto"/>
-        <w:jc w:val="both"/>
-      </w:pPr>
+      <w:r>
+        <w:t xml:space="preserve"> </w:t>
+      </w:r>
     </w:p>
     <w:p>
       <w:pPr>
@@ -9059,19 +9044,7 @@
         <w:rPr>
           <w:rFonts w:ascii="Arial" w:hAnsi="Arial" w:cs="Arial"/>
         </w:rPr>
-        <w:t xml:space="preserve">: </w:t>
-      </w:r>
-      <w:r>
-        <w:rPr>
-          <w:rFonts w:ascii="Arial" w:hAnsi="Arial" w:cs="Arial"/>
-        </w:rPr>
-        <w:t>View Donation History</w:t>
-      </w:r>
-      <w:r>
-        <w:rPr>
-          <w:rFonts w:ascii="Arial" w:hAnsi="Arial" w:cs="Arial"/>
-        </w:rPr>
-        <w:t xml:space="preserve"> DFD Level-2</w:t>
+        <w:t>: View Donation History DFD Level-2</w:t>
       </w:r>
     </w:p>
     <w:p>
@@ -9463,253 +9436,6 @@
           <w:szCs w:val="28"/>
         </w:rPr>
       </w:pPr>
-    </w:p>
-    <w:p>
-      <w:pPr>
-        <w:spacing w:line="360" w:lineRule="auto"/>
-        <w:jc w:val="both"/>
-        <w:rPr>
-          <w:rFonts w:ascii="Arial" w:hAnsi="Arial" w:cs="Arial"/>
-          <w:b/>
-          <w:bCs/>
-          <w:sz w:val="28"/>
-          <w:szCs w:val="28"/>
-        </w:rPr>
-      </w:pPr>
-    </w:p>
-    <w:p>
-      <w:pPr>
-        <w:spacing w:line="360" w:lineRule="auto"/>
-        <w:jc w:val="both"/>
-        <w:rPr>
-          <w:rFonts w:ascii="Arial" w:hAnsi="Arial" w:cs="Arial"/>
-          <w:b/>
-          <w:bCs/>
-          <w:sz w:val="28"/>
-          <w:szCs w:val="28"/>
-        </w:rPr>
-      </w:pPr>
-    </w:p>
-    <w:p>
-      <w:pPr>
-        <w:spacing w:line="360" w:lineRule="auto"/>
-        <w:jc w:val="both"/>
-        <w:rPr>
-          <w:rFonts w:ascii="Arial" w:hAnsi="Arial" w:cs="Arial"/>
-          <w:b/>
-          <w:bCs/>
-          <w:sz w:val="28"/>
-          <w:szCs w:val="28"/>
-        </w:rPr>
-      </w:pPr>
-    </w:p>
-    <w:p>
-      <w:pPr>
-        <w:spacing w:line="360" w:lineRule="auto"/>
-        <w:jc w:val="both"/>
-        <w:rPr>
-          <w:rFonts w:ascii="Arial" w:hAnsi="Arial" w:cs="Arial"/>
-          <w:b/>
-          <w:bCs/>
-          <w:sz w:val="28"/>
-          <w:szCs w:val="28"/>
-        </w:rPr>
-      </w:pPr>
-    </w:p>
-    <w:p>
-      <w:pPr>
-        <w:spacing w:line="360" w:lineRule="auto"/>
-        <w:jc w:val="both"/>
-        <w:rPr>
-          <w:rFonts w:ascii="Arial" w:hAnsi="Arial" w:cs="Arial"/>
-          <w:b/>
-          <w:bCs/>
-          <w:sz w:val="28"/>
-          <w:szCs w:val="28"/>
-        </w:rPr>
-      </w:pPr>
-    </w:p>
-    <w:p>
-      <w:pPr>
-        <w:spacing w:line="360" w:lineRule="auto"/>
-        <w:jc w:val="both"/>
-        <w:rPr>
-          <w:rFonts w:ascii="Arial" w:hAnsi="Arial" w:cs="Arial"/>
-          <w:b/>
-          <w:bCs/>
-          <w:sz w:val="28"/>
-          <w:szCs w:val="28"/>
-        </w:rPr>
-      </w:pPr>
-    </w:p>
-    <w:p>
-      <w:pPr>
-        <w:spacing w:line="360" w:lineRule="auto"/>
-        <w:jc w:val="both"/>
-        <w:rPr>
-          <w:rFonts w:ascii="Arial" w:hAnsi="Arial" w:cs="Arial"/>
-          <w:b/>
-          <w:bCs/>
-          <w:sz w:val="28"/>
-          <w:szCs w:val="28"/>
-        </w:rPr>
-      </w:pPr>
-    </w:p>
-    <w:p>
-      <w:pPr>
-        <w:spacing w:line="360" w:lineRule="auto"/>
-        <w:jc w:val="both"/>
-        <w:rPr>
-          <w:rFonts w:ascii="Arial" w:hAnsi="Arial" w:cs="Arial"/>
-          <w:b/>
-          <w:bCs/>
-          <w:sz w:val="28"/>
-          <w:szCs w:val="28"/>
-        </w:rPr>
-      </w:pPr>
-    </w:p>
-    <w:p>
-      <w:pPr>
-        <w:spacing w:line="360" w:lineRule="auto"/>
-        <w:jc w:val="both"/>
-        <w:rPr>
-          <w:rFonts w:ascii="Arial" w:hAnsi="Arial" w:cs="Arial"/>
-          <w:b/>
-          <w:bCs/>
-          <w:sz w:val="28"/>
-          <w:szCs w:val="28"/>
-        </w:rPr>
-      </w:pPr>
-    </w:p>
-    <w:p>
-      <w:pPr>
-        <w:spacing w:line="360" w:lineRule="auto"/>
-        <w:jc w:val="both"/>
-        <w:rPr>
-          <w:rFonts w:ascii="Arial" w:hAnsi="Arial" w:cs="Arial"/>
-          <w:b/>
-          <w:bCs/>
-          <w:sz w:val="28"/>
-          <w:szCs w:val="28"/>
-        </w:rPr>
-      </w:pPr>
-    </w:p>
-    <w:p>
-      <w:pPr>
-        <w:spacing w:line="360" w:lineRule="auto"/>
-        <w:jc w:val="both"/>
-        <w:rPr>
-          <w:rFonts w:ascii="Arial" w:hAnsi="Arial" w:cs="Arial"/>
-          <w:b/>
-          <w:bCs/>
-          <w:sz w:val="28"/>
-          <w:szCs w:val="28"/>
-        </w:rPr>
-      </w:pPr>
-    </w:p>
-    <w:p>
-      <w:pPr>
-        <w:spacing w:line="360" w:lineRule="auto"/>
-        <w:jc w:val="both"/>
-        <w:rPr>
-          <w:rFonts w:ascii="Arial" w:hAnsi="Arial" w:cs="Arial"/>
-          <w:b/>
-          <w:bCs/>
-          <w:sz w:val="28"/>
-          <w:szCs w:val="28"/>
-        </w:rPr>
-      </w:pPr>
-    </w:p>
-    <w:p>
-      <w:pPr>
-        <w:spacing w:line="360" w:lineRule="auto"/>
-        <w:jc w:val="both"/>
-        <w:rPr>
-          <w:rFonts w:ascii="Arial" w:hAnsi="Arial" w:cs="Arial"/>
-          <w:b/>
-          <w:bCs/>
-          <w:sz w:val="28"/>
-          <w:szCs w:val="28"/>
-        </w:rPr>
-      </w:pPr>
-    </w:p>
-    <w:p>
-      <w:pPr>
-        <w:spacing w:line="360" w:lineRule="auto"/>
-        <w:jc w:val="both"/>
-        <w:rPr>
-          <w:rFonts w:ascii="Arial" w:hAnsi="Arial" w:cs="Arial"/>
-          <w:b/>
-          <w:bCs/>
-          <w:sz w:val="28"/>
-          <w:szCs w:val="28"/>
-        </w:rPr>
-      </w:pPr>
-    </w:p>
-    <w:p>
-      <w:pPr>
-        <w:spacing w:line="360" w:lineRule="auto"/>
-        <w:jc w:val="both"/>
-        <w:rPr>
-          <w:rFonts w:ascii="Arial" w:hAnsi="Arial" w:cs="Arial"/>
-          <w:b/>
-          <w:bCs/>
-          <w:sz w:val="28"/>
-          <w:szCs w:val="28"/>
-        </w:rPr>
-      </w:pPr>
-    </w:p>
-    <w:p>
-      <w:pPr>
-        <w:spacing w:line="360" w:lineRule="auto"/>
-        <w:jc w:val="both"/>
-        <w:rPr>
-          <w:rFonts w:ascii="Arial" w:hAnsi="Arial" w:cs="Arial"/>
-          <w:b/>
-          <w:bCs/>
-          <w:sz w:val="28"/>
-          <w:szCs w:val="28"/>
-        </w:rPr>
-      </w:pPr>
-    </w:p>
-    <w:p>
-      <w:pPr>
-        <w:spacing w:line="360" w:lineRule="auto"/>
-        <w:jc w:val="both"/>
-        <w:rPr>
-          <w:rFonts w:ascii="Arial" w:hAnsi="Arial" w:cs="Arial"/>
-          <w:b/>
-          <w:bCs/>
-          <w:sz w:val="28"/>
-          <w:szCs w:val="28"/>
-        </w:rPr>
-      </w:pPr>
-    </w:p>
-    <w:p>
-      <w:pPr>
-        <w:spacing w:line="360" w:lineRule="auto"/>
-        <w:jc w:val="both"/>
-        <w:rPr>
-          <w:rFonts w:ascii="Arial" w:hAnsi="Arial" w:cs="Arial"/>
-          <w:b/>
-          <w:bCs/>
-          <w:sz w:val="28"/>
-          <w:szCs w:val="28"/>
-        </w:rPr>
-      </w:pPr>
-    </w:p>
-    <w:p>
-      <w:pPr>
-        <w:spacing w:line="360" w:lineRule="auto"/>
-        <w:jc w:val="both"/>
-        <w:rPr>
-          <w:rFonts w:ascii="Arial" w:hAnsi="Arial" w:cs="Arial"/>
-          <w:b/>
-          <w:bCs/>
-          <w:sz w:val="28"/>
-          <w:szCs w:val="28"/>
-        </w:rPr>
-      </w:pPr>
       <w:r>
         <w:rPr>
           <w:rFonts w:ascii="Arial" w:hAnsi="Arial" w:cs="Arial"/>
@@ -9853,6 +9579,7 @@
         <w:t>: Class diagram of food donation application</w:t>
       </w:r>
     </w:p>
+    <w:p/>
     <w:p>
       <w:pPr>
         <w:spacing w:line="360" w:lineRule="auto"/>
@@ -9909,7 +9636,17 @@
           <w:sz w:val="26"/>
           <w:szCs w:val="26"/>
         </w:rPr>
-        <w:t>Login system</w:t>
+        <w:t xml:space="preserve">Login </w:t>
+      </w:r>
+      <w:r>
+        <w:rPr>
+          <w:rFonts w:ascii="Arial" w:hAnsi="Arial" w:cs="Arial"/>
+          <w:b/>
+          <w:bCs/>
+          <w:sz w:val="26"/>
+          <w:szCs w:val="26"/>
+        </w:rPr>
+        <w:t>Activity</w:t>
       </w:r>
     </w:p>
     <w:p>
@@ -10216,7 +9953,17 @@
           <w:sz w:val="28"/>
           <w:szCs w:val="28"/>
         </w:rPr>
-        <w:t>Register System</w:t>
+        <w:t xml:space="preserve">Register </w:t>
+      </w:r>
+      <w:r>
+        <w:rPr>
+          <w:rFonts w:ascii="Arial" w:hAnsi="Arial" w:cs="Arial"/>
+          <w:b/>
+          <w:bCs/>
+          <w:sz w:val="28"/>
+          <w:szCs w:val="28"/>
+        </w:rPr>
+        <w:t>Activity</w:t>
       </w:r>
     </w:p>
     <w:p>
@@ -10408,7 +10155,17 @@
           <w:sz w:val="28"/>
           <w:szCs w:val="28"/>
         </w:rPr>
-        <w:t>Donation System</w:t>
+        <w:t xml:space="preserve">Donation </w:t>
+      </w:r>
+      <w:r>
+        <w:rPr>
+          <w:rFonts w:ascii="Arial" w:hAnsi="Arial" w:cs="Arial"/>
+          <w:b/>
+          <w:bCs/>
+          <w:sz w:val="28"/>
+          <w:szCs w:val="28"/>
+        </w:rPr>
+        <w:t>Activity</w:t>
       </w:r>
     </w:p>
     <w:p>
@@ -10604,6 +10361,16 @@
         </w:rPr>
         <w:t>View History</w:t>
       </w:r>
+      <w:r>
+        <w:rPr>
+          <w:rFonts w:ascii="Arial" w:hAnsi="Arial" w:cs="Arial"/>
+          <w:b/>
+          <w:bCs/>
+          <w:sz w:val="28"/>
+          <w:szCs w:val="28"/>
+        </w:rPr>
+        <w:t xml:space="preserve"> Activity</w:t>
+      </w:r>
     </w:p>
     <w:p>
       <w:pPr>
@@ -10919,7 +10686,17 @@
           <w:sz w:val="28"/>
           <w:szCs w:val="28"/>
         </w:rPr>
-        <w:t>Donation Rating System</w:t>
+        <w:t xml:space="preserve">Donation Rating </w:t>
+      </w:r>
+      <w:r>
+        <w:rPr>
+          <w:rFonts w:ascii="Arial" w:hAnsi="Arial" w:cs="Arial"/>
+          <w:b/>
+          <w:bCs/>
+          <w:sz w:val="28"/>
+          <w:szCs w:val="28"/>
+        </w:rPr>
+        <w:t>Activity</w:t>
       </w:r>
     </w:p>
     <w:p>
@@ -11151,6 +10928,16 @@
         </w:rPr>
         <w:t xml:space="preserve"> Admin</w:t>
       </w:r>
+      <w:r>
+        <w:rPr>
+          <w:rFonts w:ascii="Arial" w:hAnsi="Arial" w:cs="Arial"/>
+          <w:b/>
+          <w:bCs/>
+          <w:sz w:val="28"/>
+          <w:szCs w:val="28"/>
+        </w:rPr>
+        <w:t xml:space="preserve"> Activity</w:t>
+      </w:r>
     </w:p>
     <w:p>
       <w:pPr>
@@ -11301,17 +11088,7 @@
           <w:sz w:val="22"/>
           <w:szCs w:val="22"/>
         </w:rPr>
-        <w:t xml:space="preserve"> with admin</w:t>
-      </w:r>
-      <w:r>
-        <w:rPr>
-          <w:rFonts w:ascii="Arial" w:hAnsi="Arial" w:cs="Arial"/>
-          <w:b w:val="0"/>
-          <w:bCs w:val="0"/>
-          <w:sz w:val="22"/>
-          <w:szCs w:val="22"/>
-        </w:rPr>
-        <w:t xml:space="preserve"> system activity diagram</w:t>
+        <w:t xml:space="preserve"> with admin system activity diagram</w:t>
       </w:r>
     </w:p>
     <w:p>
@@ -11425,7 +11202,17 @@
           <w:sz w:val="28"/>
           <w:szCs w:val="28"/>
         </w:rPr>
-        <w:t>Logout System</w:t>
+        <w:t xml:space="preserve">Logout </w:t>
+      </w:r>
+      <w:r>
+        <w:rPr>
+          <w:rFonts w:ascii="Arial" w:hAnsi="Arial" w:cs="Arial"/>
+          <w:b/>
+          <w:bCs/>
+          <w:sz w:val="28"/>
+          <w:szCs w:val="28"/>
+        </w:rPr>
+        <w:t>Activity</w:t>
       </w:r>
     </w:p>
     <w:p>
@@ -11573,266 +11360,6 @@
         </w:rPr>
         <w:t>: Logout system activity diagram</w:t>
       </w:r>
-    </w:p>
-    <w:p>
-      <w:pPr>
-        <w:spacing w:line="360" w:lineRule="auto"/>
-        <w:jc w:val="both"/>
-        <w:rPr>
-          <w:rFonts w:ascii="Arial" w:hAnsi="Arial" w:cs="Arial"/>
-          <w:b/>
-          <w:bCs/>
-          <w:sz w:val="28"/>
-          <w:szCs w:val="28"/>
-        </w:rPr>
-      </w:pPr>
-    </w:p>
-    <w:p>
-      <w:pPr>
-        <w:spacing w:line="360" w:lineRule="auto"/>
-        <w:jc w:val="both"/>
-        <w:rPr>
-          <w:rFonts w:ascii="Arial" w:hAnsi="Arial" w:cs="Arial"/>
-          <w:b/>
-          <w:bCs/>
-          <w:sz w:val="28"/>
-          <w:szCs w:val="28"/>
-        </w:rPr>
-      </w:pPr>
-    </w:p>
-    <w:p>
-      <w:pPr>
-        <w:spacing w:line="360" w:lineRule="auto"/>
-        <w:jc w:val="both"/>
-        <w:rPr>
-          <w:rFonts w:ascii="Arial" w:hAnsi="Arial" w:cs="Arial"/>
-          <w:b/>
-          <w:bCs/>
-          <w:sz w:val="28"/>
-          <w:szCs w:val="28"/>
-        </w:rPr>
-      </w:pPr>
-    </w:p>
-    <w:p>
-      <w:pPr>
-        <w:spacing w:line="360" w:lineRule="auto"/>
-        <w:jc w:val="both"/>
-        <w:rPr>
-          <w:rFonts w:ascii="Arial" w:hAnsi="Arial" w:cs="Arial"/>
-          <w:b/>
-          <w:bCs/>
-          <w:sz w:val="28"/>
-          <w:szCs w:val="28"/>
-        </w:rPr>
-      </w:pPr>
-    </w:p>
-    <w:p>
-      <w:pPr>
-        <w:spacing w:line="360" w:lineRule="auto"/>
-        <w:jc w:val="both"/>
-        <w:rPr>
-          <w:rFonts w:ascii="Arial" w:hAnsi="Arial" w:cs="Arial"/>
-          <w:b/>
-          <w:bCs/>
-          <w:sz w:val="28"/>
-          <w:szCs w:val="28"/>
-        </w:rPr>
-      </w:pPr>
-    </w:p>
-    <w:p>
-      <w:pPr>
-        <w:spacing w:line="360" w:lineRule="auto"/>
-        <w:jc w:val="both"/>
-        <w:rPr>
-          <w:rFonts w:ascii="Arial" w:hAnsi="Arial" w:cs="Arial"/>
-          <w:b/>
-          <w:bCs/>
-          <w:sz w:val="28"/>
-          <w:szCs w:val="28"/>
-        </w:rPr>
-      </w:pPr>
-    </w:p>
-    <w:p>
-      <w:pPr>
-        <w:spacing w:line="360" w:lineRule="auto"/>
-        <w:jc w:val="both"/>
-        <w:rPr>
-          <w:rFonts w:ascii="Arial" w:hAnsi="Arial" w:cs="Arial"/>
-          <w:b/>
-          <w:bCs/>
-          <w:sz w:val="28"/>
-          <w:szCs w:val="28"/>
-        </w:rPr>
-      </w:pPr>
-    </w:p>
-    <w:p>
-      <w:pPr>
-        <w:spacing w:line="360" w:lineRule="auto"/>
-        <w:jc w:val="both"/>
-        <w:rPr>
-          <w:rFonts w:ascii="Arial" w:hAnsi="Arial" w:cs="Arial"/>
-          <w:b/>
-          <w:bCs/>
-          <w:sz w:val="28"/>
-          <w:szCs w:val="28"/>
-        </w:rPr>
-      </w:pPr>
-    </w:p>
-    <w:p>
-      <w:pPr>
-        <w:spacing w:line="360" w:lineRule="auto"/>
-        <w:jc w:val="both"/>
-        <w:rPr>
-          <w:rFonts w:ascii="Arial" w:hAnsi="Arial" w:cs="Arial"/>
-          <w:b/>
-          <w:bCs/>
-          <w:sz w:val="28"/>
-          <w:szCs w:val="28"/>
-        </w:rPr>
-      </w:pPr>
-    </w:p>
-    <w:p>
-      <w:pPr>
-        <w:spacing w:line="360" w:lineRule="auto"/>
-        <w:jc w:val="both"/>
-        <w:rPr>
-          <w:rFonts w:ascii="Arial" w:hAnsi="Arial" w:cs="Arial"/>
-          <w:b/>
-          <w:bCs/>
-          <w:sz w:val="28"/>
-          <w:szCs w:val="28"/>
-        </w:rPr>
-      </w:pPr>
-    </w:p>
-    <w:p>
-      <w:pPr>
-        <w:spacing w:line="360" w:lineRule="auto"/>
-        <w:jc w:val="both"/>
-        <w:rPr>
-          <w:rFonts w:ascii="Arial" w:hAnsi="Arial" w:cs="Arial"/>
-          <w:b/>
-          <w:bCs/>
-          <w:sz w:val="28"/>
-          <w:szCs w:val="28"/>
-        </w:rPr>
-      </w:pPr>
-    </w:p>
-    <w:p>
-      <w:pPr>
-        <w:spacing w:line="360" w:lineRule="auto"/>
-        <w:jc w:val="both"/>
-        <w:rPr>
-          <w:rFonts w:ascii="Arial" w:hAnsi="Arial" w:cs="Arial"/>
-          <w:b/>
-          <w:bCs/>
-          <w:sz w:val="28"/>
-          <w:szCs w:val="28"/>
-        </w:rPr>
-      </w:pPr>
-    </w:p>
-    <w:p>
-      <w:pPr>
-        <w:spacing w:line="360" w:lineRule="auto"/>
-        <w:jc w:val="both"/>
-        <w:rPr>
-          <w:rFonts w:ascii="Arial" w:hAnsi="Arial" w:cs="Arial"/>
-          <w:b/>
-          <w:bCs/>
-          <w:sz w:val="28"/>
-          <w:szCs w:val="28"/>
-        </w:rPr>
-      </w:pPr>
-    </w:p>
-    <w:p>
-      <w:pPr>
-        <w:spacing w:line="360" w:lineRule="auto"/>
-        <w:jc w:val="both"/>
-        <w:rPr>
-          <w:rFonts w:ascii="Arial" w:hAnsi="Arial" w:cs="Arial"/>
-          <w:b/>
-          <w:bCs/>
-          <w:sz w:val="28"/>
-          <w:szCs w:val="28"/>
-        </w:rPr>
-      </w:pPr>
-    </w:p>
-    <w:p>
-      <w:pPr>
-        <w:spacing w:line="360" w:lineRule="auto"/>
-        <w:jc w:val="both"/>
-        <w:rPr>
-          <w:rFonts w:ascii="Arial" w:hAnsi="Arial" w:cs="Arial"/>
-          <w:b/>
-          <w:bCs/>
-          <w:sz w:val="28"/>
-          <w:szCs w:val="28"/>
-        </w:rPr>
-      </w:pPr>
-    </w:p>
-    <w:p>
-      <w:pPr>
-        <w:spacing w:line="360" w:lineRule="auto"/>
-        <w:jc w:val="both"/>
-        <w:rPr>
-          <w:rFonts w:ascii="Arial" w:hAnsi="Arial" w:cs="Arial"/>
-          <w:b/>
-          <w:bCs/>
-          <w:sz w:val="28"/>
-          <w:szCs w:val="28"/>
-        </w:rPr>
-      </w:pPr>
-    </w:p>
-    <w:p>
-      <w:pPr>
-        <w:spacing w:line="360" w:lineRule="auto"/>
-        <w:jc w:val="both"/>
-        <w:rPr>
-          <w:rFonts w:ascii="Arial" w:hAnsi="Arial" w:cs="Arial"/>
-          <w:b/>
-          <w:bCs/>
-          <w:sz w:val="28"/>
-          <w:szCs w:val="28"/>
-        </w:rPr>
-      </w:pPr>
-    </w:p>
-    <w:p>
-      <w:pPr>
-        <w:spacing w:line="360" w:lineRule="auto"/>
-        <w:jc w:val="both"/>
-        <w:rPr>
-          <w:rFonts w:ascii="Arial" w:hAnsi="Arial" w:cs="Arial"/>
-          <w:b/>
-          <w:bCs/>
-          <w:sz w:val="28"/>
-          <w:szCs w:val="28"/>
-        </w:rPr>
-      </w:pPr>
-    </w:p>
-    <w:p>
-      <w:pPr>
-        <w:spacing w:line="360" w:lineRule="auto"/>
-        <w:jc w:val="both"/>
-        <w:rPr>
-          <w:rFonts w:ascii="Arial" w:hAnsi="Arial" w:cs="Arial"/>
-          <w:b/>
-          <w:bCs/>
-          <w:sz w:val="28"/>
-          <w:szCs w:val="28"/>
-        </w:rPr>
-      </w:pPr>
-    </w:p>
-    <w:p>
-      <w:pPr>
-        <w:spacing w:line="360" w:lineRule="auto"/>
-        <w:jc w:val="both"/>
-        <w:rPr>
-          <w:rFonts w:ascii="Arial" w:hAnsi="Arial" w:cs="Arial"/>
-          <w:b/>
-          <w:bCs/>
-          <w:sz w:val="28"/>
-          <w:szCs w:val="28"/>
-        </w:rPr>
-      </w:pPr>
     </w:p>
     <w:p>
       <w:pPr>
@@ -26676,7 +26203,7 @@
     <w:p>
       <w:pPr>
         <w:spacing w:line="360" w:lineRule="auto"/>
-        <w:jc w:val="both"/>
+        <w:jc w:val="center"/>
         <w:rPr>
           <w:rFonts w:ascii="Arial" w:hAnsi="Arial" w:cs="Arial"/>
           <w:b/>
@@ -26685,123 +26212,51 @@
           <w:szCs w:val="28"/>
         </w:rPr>
       </w:pPr>
-    </w:p>
-    <w:p>
-      <w:pPr>
-        <w:spacing w:line="360" w:lineRule="auto"/>
-        <w:jc w:val="both"/>
-        <w:rPr>
-          <w:rFonts w:ascii="Arial" w:hAnsi="Arial" w:cs="Arial"/>
-          <w:b/>
-          <w:bCs/>
+      <w:r>
+        <w:rPr>
+          <w:rFonts w:ascii="Arial" w:hAnsi="Arial" w:cs="Arial"/>
+          <w:b/>
+          <w:bCs/>
+          <w:noProof/>
           <w:sz w:val="28"/>
           <w:szCs w:val="28"/>
         </w:rPr>
-      </w:pPr>
-    </w:p>
-    <w:p>
-      <w:pPr>
-        <w:spacing w:line="360" w:lineRule="auto"/>
-        <w:jc w:val="both"/>
-        <w:rPr>
-          <w:rFonts w:ascii="Arial" w:hAnsi="Arial" w:cs="Arial"/>
-          <w:b/>
-          <w:bCs/>
-          <w:sz w:val="28"/>
-          <w:szCs w:val="28"/>
-        </w:rPr>
-      </w:pPr>
-    </w:p>
-    <w:p>
-      <w:pPr>
-        <w:spacing w:line="360" w:lineRule="auto"/>
-        <w:jc w:val="both"/>
-        <w:rPr>
-          <w:rFonts w:ascii="Arial" w:hAnsi="Arial" w:cs="Arial"/>
-          <w:b/>
-          <w:bCs/>
-          <w:sz w:val="28"/>
-          <w:szCs w:val="28"/>
-        </w:rPr>
-      </w:pPr>
-    </w:p>
-    <w:p>
-      <w:pPr>
-        <w:spacing w:line="360" w:lineRule="auto"/>
-        <w:jc w:val="both"/>
-        <w:rPr>
-          <w:rFonts w:ascii="Arial" w:hAnsi="Arial" w:cs="Arial"/>
-          <w:b/>
-          <w:bCs/>
-          <w:sz w:val="28"/>
-          <w:szCs w:val="28"/>
-        </w:rPr>
-      </w:pPr>
-    </w:p>
-    <w:p>
-      <w:pPr>
-        <w:spacing w:line="360" w:lineRule="auto"/>
-        <w:jc w:val="both"/>
-        <w:rPr>
-          <w:rFonts w:ascii="Arial" w:hAnsi="Arial" w:cs="Arial"/>
-          <w:b/>
-          <w:bCs/>
-          <w:sz w:val="28"/>
-          <w:szCs w:val="28"/>
-        </w:rPr>
-      </w:pPr>
-    </w:p>
-    <w:p>
-      <w:pPr>
-        <w:spacing w:line="360" w:lineRule="auto"/>
-        <w:jc w:val="both"/>
-        <w:rPr>
-          <w:rFonts w:ascii="Arial" w:hAnsi="Arial" w:cs="Arial"/>
-          <w:b/>
-          <w:bCs/>
-          <w:sz w:val="28"/>
-          <w:szCs w:val="28"/>
-        </w:rPr>
-      </w:pPr>
-    </w:p>
-    <w:p>
-      <w:pPr>
-        <w:spacing w:line="360" w:lineRule="auto"/>
-        <w:jc w:val="both"/>
-        <w:rPr>
-          <w:rFonts w:ascii="Arial" w:hAnsi="Arial" w:cs="Arial"/>
-          <w:b/>
-          <w:bCs/>
-          <w:sz w:val="28"/>
-          <w:szCs w:val="28"/>
-        </w:rPr>
-      </w:pPr>
-    </w:p>
-    <w:p>
-      <w:pPr>
-        <w:spacing w:line="360" w:lineRule="auto"/>
-        <w:jc w:val="both"/>
-        <w:rPr>
-          <w:rFonts w:ascii="Arial" w:hAnsi="Arial" w:cs="Arial"/>
-          <w:b/>
-          <w:bCs/>
-          <w:sz w:val="28"/>
-          <w:szCs w:val="28"/>
-        </w:rPr>
-      </w:pPr>
-    </w:p>
-    <w:p>
-      <w:pPr>
-        <w:spacing w:line="360" w:lineRule="auto"/>
-        <w:jc w:val="both"/>
-        <w:rPr>
-          <w:rFonts w:ascii="Arial" w:hAnsi="Arial" w:cs="Arial"/>
-          <w:b/>
-          <w:bCs/>
-          <w:sz w:val="28"/>
-          <w:szCs w:val="28"/>
-        </w:rPr>
-      </w:pPr>
+        <w:drawing>
+          <wp:inline distT="0" distB="0" distL="0" distR="0" wp14:anchorId="2F6BE518" wp14:editId="25B4BE12">
+            <wp:extent cx="5915113" cy="4024923"/>
+            <wp:effectExtent l="0" t="0" r="0" b="0"/>
+            <wp:docPr id="297190339" name="Picture 1" descr="A diagram of a computer network&#10;&#10;Description automatically generated"/>
+            <wp:cNvGraphicFramePr>
+              <a:graphicFrameLocks xmlns:a="http://schemas.openxmlformats.org/drawingml/2006/main" noChangeAspect="1"/>
+            </wp:cNvGraphicFramePr>
+            <a:graphic xmlns:a="http://schemas.openxmlformats.org/drawingml/2006/main">
+              <a:graphicData uri="http://schemas.openxmlformats.org/drawingml/2006/picture">
+                <pic:pic xmlns:pic="http://schemas.openxmlformats.org/drawingml/2006/picture">
+                  <pic:nvPicPr>
+                    <pic:cNvPr id="297190339" name="Picture 1" descr="A diagram of a computer network&#10;&#10;Description automatically generated"/>
+                    <pic:cNvPicPr/>
+                  </pic:nvPicPr>
+                  <pic:blipFill>
+                    <a:blip r:embed="rId30"/>
+                    <a:stretch>
+                      <a:fillRect/>
+                    </a:stretch>
+                  </pic:blipFill>
+                  <pic:spPr>
+                    <a:xfrm>
+                      <a:off x="0" y="0"/>
+                      <a:ext cx="5935325" cy="4038676"/>
+                    </a:xfrm>
+                    <a:prstGeom prst="rect">
+                      <a:avLst/>
+                    </a:prstGeom>
+                  </pic:spPr>
+                </pic:pic>
+              </a:graphicData>
+            </a:graphic>
+          </wp:inline>
+        </w:drawing>
+      </w:r>
     </w:p>
     <w:p>
       <w:pPr>
@@ -26974,7 +26429,7 @@
                     <pic:cNvPicPr/>
                   </pic:nvPicPr>
                   <pic:blipFill>
-                    <a:blip r:embed="rId30"/>
+                    <a:blip r:embed="rId31"/>
                     <a:stretch>
                       <a:fillRect/>
                     </a:stretch>
@@ -27146,7 +26601,7 @@
                     <pic:cNvPicPr/>
                   </pic:nvPicPr>
                   <pic:blipFill>
-                    <a:blip r:embed="rId31"/>
+                    <a:blip r:embed="rId32"/>
                     <a:stretch>
                       <a:fillRect/>
                     </a:stretch>
@@ -27266,7 +26721,7 @@
                     <pic:cNvPicPr/>
                   </pic:nvPicPr>
                   <pic:blipFill>
-                    <a:blip r:embed="rId32"/>
+                    <a:blip r:embed="rId33"/>
                     <a:stretch>
                       <a:fillRect/>
                     </a:stretch>
@@ -27386,7 +26841,7 @@
                     <pic:cNvPicPr/>
                   </pic:nvPicPr>
                   <pic:blipFill>
-                    <a:blip r:embed="rId33"/>
+                    <a:blip r:embed="rId34"/>
                     <a:stretch>
                       <a:fillRect/>
                     </a:stretch>
@@ -27506,7 +26961,7 @@
                     <pic:cNvPicPr/>
                   </pic:nvPicPr>
                   <pic:blipFill>
-                    <a:blip r:embed="rId34"/>
+                    <a:blip r:embed="rId35"/>
                     <a:stretch>
                       <a:fillRect/>
                     </a:stretch>
@@ -27627,7 +27082,7 @@
                     <pic:cNvPicPr/>
                   </pic:nvPicPr>
                   <pic:blipFill>
-                    <a:blip r:embed="rId35"/>
+                    <a:blip r:embed="rId36"/>
                     <a:stretch>
                       <a:fillRect/>
                     </a:stretch>
@@ -27744,7 +27199,7 @@
                     <pic:cNvPicPr/>
                   </pic:nvPicPr>
                   <pic:blipFill>
-                    <a:blip r:embed="rId36"/>
+                    <a:blip r:embed="rId37"/>
                     <a:stretch>
                       <a:fillRect/>
                     </a:stretch>
@@ -27934,7 +27389,7 @@
                     <pic:cNvPicPr/>
                   </pic:nvPicPr>
                   <pic:blipFill>
-                    <a:blip r:embed="rId37"/>
+                    <a:blip r:embed="rId38"/>
                     <a:stretch>
                       <a:fillRect/>
                     </a:stretch>
@@ -28074,7 +27529,7 @@
                     <pic:cNvPicPr/>
                   </pic:nvPicPr>
                   <pic:blipFill>
-                    <a:blip r:embed="rId38"/>
+                    <a:blip r:embed="rId39"/>
                     <a:stretch>
                       <a:fillRect/>
                     </a:stretch>
@@ -28227,7 +27682,7 @@
                     <pic:cNvPicPr/>
                   </pic:nvPicPr>
                   <pic:blipFill>
-                    <a:blip r:embed="rId39"/>
+                    <a:blip r:embed="rId40"/>
                     <a:stretch>
                       <a:fillRect/>
                     </a:stretch>
@@ -28390,7 +27845,7 @@
                     <pic:cNvPicPr/>
                   </pic:nvPicPr>
                   <pic:blipFill>
-                    <a:blip r:embed="rId40"/>
+                    <a:blip r:embed="rId41"/>
                     <a:stretch>
                       <a:fillRect/>
                     </a:stretch>
@@ -28538,7 +27993,7 @@
                     <pic:cNvPicPr/>
                   </pic:nvPicPr>
                   <pic:blipFill>
-                    <a:blip r:embed="rId41"/>
+                    <a:blip r:embed="rId42"/>
                     <a:stretch>
                       <a:fillRect/>
                     </a:stretch>
@@ -28678,8 +28133,8 @@
       <w:proofErr w:type="gramEnd"/>
     </w:p>
     <w:sectPr>
-      <w:headerReference w:type="default" r:id="rId42"/>
-      <w:footerReference w:type="default" r:id="rId43"/>
+      <w:headerReference w:type="default" r:id="rId43"/>
+      <w:footerReference w:type="default" r:id="rId44"/>
       <w:pgSz w:w="12240" w:h="15840"/>
       <w:pgMar w:top="1440" w:right="1440" w:bottom="1440" w:left="1440" w:header="720" w:footer="720" w:gutter="0"/>
       <w:pgBorders w:offsetFrom="page">
@@ -28867,15 +28322,7 @@
         <w:sz w:val="24"/>
         <w:szCs w:val="24"/>
       </w:rPr>
-      <w:t>CSS6P05</w:t>
-    </w:r>
-    <w:r>
-      <w:rPr>
-        <w:rFonts w:ascii="Arial" w:hAnsi="Arial" w:cs="Arial"/>
-        <w:sz w:val="24"/>
-        <w:szCs w:val="24"/>
-      </w:rPr>
-      <w:t xml:space="preserve">                                                                                     FINAL YEAR PROJECT</w:t>
+      <w:t>CSS6P05                                                                                     FINAL YEAR PROJECT</w:t>
     </w:r>
   </w:p>
 </w:hdr>

</xml_diff>